<commit_message>
Publish version Provide basic functions only
</commit_message>
<xml_diff>
--- a/SenXorViewer Android App Note.docx
+++ b/SenXorViewer Android App Note.docx
@@ -73,7 +73,7 @@
             <v:imagedata r:id="rId8" o:title=""/>
             <w10:wrap type="square" side="right"/>
           </v:shape>
-          <o:OLEObject Type="Embed" ProgID="MSPhotoEd.3" ShapeID="_x0000_s1026" DrawAspect="Content" ObjectID="_1635667351" r:id="rId9"/>
+          <o:OLEObject Type="Embed" ProgID="MSPhotoEd.3" ShapeID="_x0000_s1026" DrawAspect="Content" ObjectID="_1636280125" r:id="rId9"/>
         </w:object>
       </w:r>
     </w:p>
@@ -305,7 +305,7 @@
                 <w:rFonts w:ascii="Arial" w:hAnsi="Arial" w:cs="Arial"/>
                 <w:sz w:val="28"/>
               </w:rPr>
-              <w:t>19</w:t>
+              <w:t>26</w:t>
             </w:r>
             <w:r>
               <w:rPr>
@@ -725,7 +725,13 @@
               <w:rPr>
                 <w:rFonts w:ascii="Arial" w:hAnsi="Arial" w:cs="Arial"/>
               </w:rPr>
-              <w:t>19 Nov 2019</w:t>
+              <w:t>26</w:t>
+            </w:r>
+            <w:r>
+              <w:rPr>
+                <w:rFonts w:ascii="Arial" w:hAnsi="Arial" w:cs="Arial"/>
+              </w:rPr>
+              <w:t xml:space="preserve"> Nov 2019</w:t>
             </w:r>
           </w:p>
         </w:tc>
@@ -746,6 +752,12 @@
                 <w:rFonts w:ascii="Arial" w:hAnsi="Arial" w:cs="Arial"/>
               </w:rPr>
             </w:pPr>
+            <w:r>
+              <w:rPr>
+                <w:rFonts w:ascii="Arial" w:hAnsi="Arial" w:cs="Arial"/>
+              </w:rPr>
+              <w:t>Publish version</w:t>
+            </w:r>
           </w:p>
         </w:tc>
       </w:tr>
@@ -1319,7 +1331,7 @@
             </w:rPr>
             <w:fldChar w:fldCharType="separate"/>
           </w:r>
-          <w:hyperlink w:anchor="_Toc25054406" w:history="1">
+          <w:hyperlink w:anchor="_Toc25667276" w:history="1">
             <w:r>
               <w:rPr>
                 <w:rStyle w:val="Hyperlink"/>
@@ -1348,7 +1360,7 @@
                 <w:noProof/>
                 <w:webHidden/>
               </w:rPr>
-              <w:instrText xml:space="preserve"> PAGEREF _Toc25054406 \h </w:instrText>
+              <w:instrText xml:space="preserve"> PAGEREF _Toc25667276 \h </w:instrText>
             </w:r>
             <w:r>
               <w:rPr>
@@ -1396,7 +1408,7 @@
               <w:lang w:val="en-HK" w:eastAsia="zh-TW"/>
             </w:rPr>
           </w:pPr>
-          <w:hyperlink w:anchor="_Toc25054407" w:history="1">
+          <w:hyperlink w:anchor="_Toc25667277" w:history="1">
             <w:r>
               <w:rPr>
                 <w:rStyle w:val="Hyperlink"/>
@@ -1425,7 +1437,7 @@
                 <w:noProof/>
                 <w:webHidden/>
               </w:rPr>
-              <w:instrText xml:space="preserve"> PAGEREF _Toc25054407 \h </w:instrText>
+              <w:instrText xml:space="preserve"> PAGEREF _Toc25667277 \h </w:instrText>
             </w:r>
             <w:r>
               <w:rPr>
@@ -1473,7 +1485,7 @@
               <w:lang w:val="en-HK" w:eastAsia="zh-TW"/>
             </w:rPr>
           </w:pPr>
-          <w:hyperlink w:anchor="_Toc25054408" w:history="1">
+          <w:hyperlink w:anchor="_Toc25667278" w:history="1">
             <w:r>
               <w:rPr>
                 <w:rStyle w:val="Hyperlink"/>
@@ -1502,7 +1514,7 @@
                 <w:noProof/>
                 <w:webHidden/>
               </w:rPr>
-              <w:instrText xml:space="preserve"> PAGEREF _Toc25054408 \h </w:instrText>
+              <w:instrText xml:space="preserve"> PAGEREF _Toc25667278 \h </w:instrText>
             </w:r>
             <w:r>
               <w:rPr>
@@ -1550,7 +1562,7 @@
               <w:lang w:val="en-HK" w:eastAsia="zh-TW"/>
             </w:rPr>
           </w:pPr>
-          <w:hyperlink w:anchor="_Toc25054409" w:history="1">
+          <w:hyperlink w:anchor="_Toc25667279" w:history="1">
             <w:r>
               <w:rPr>
                 <w:rStyle w:val="Hyperlink"/>
@@ -1579,7 +1591,7 @@
                 <w:noProof/>
                 <w:webHidden/>
               </w:rPr>
-              <w:instrText xml:space="preserve"> PAGEREF _Toc25054409 \h </w:instrText>
+              <w:instrText xml:space="preserve"> PAGEREF _Toc25667279 \h </w:instrText>
             </w:r>
             <w:r>
               <w:rPr>
@@ -1622,7 +1634,7 @@
               <w:lang w:val="en-HK" w:eastAsia="zh-TW"/>
             </w:rPr>
           </w:pPr>
-          <w:hyperlink w:anchor="_Toc25054410" w:history="1">
+          <w:hyperlink w:anchor="_Toc25667280" w:history="1">
             <w:r>
               <w:rPr>
                 <w:rStyle w:val="Hyperlink"/>
@@ -1630,7 +1642,7 @@
                 <w:noProof/>
                 <w:lang w:val="en"/>
               </w:rPr>
-              <w:t>Colorbar</w:t>
+              <w:t>Color Palette</w:t>
             </w:r>
             <w:r>
               <w:rPr>
@@ -1651,7 +1663,7 @@
                 <w:noProof/>
                 <w:webHidden/>
               </w:rPr>
-              <w:instrText xml:space="preserve"> PAGEREF _Toc25054410 \h </w:instrText>
+              <w:instrText xml:space="preserve"> PAGEREF _Toc25667280 \h </w:instrText>
             </w:r>
             <w:r>
               <w:rPr>
@@ -1694,7 +1706,7 @@
               <w:lang w:val="en-HK" w:eastAsia="zh-TW"/>
             </w:rPr>
           </w:pPr>
-          <w:hyperlink w:anchor="_Toc25054411" w:history="1">
+          <w:hyperlink w:anchor="_Toc25667281" w:history="1">
             <w:r>
               <w:rPr>
                 <w:rStyle w:val="Hyperlink"/>
@@ -1723,7 +1735,7 @@
                 <w:noProof/>
                 <w:webHidden/>
               </w:rPr>
-              <w:instrText xml:space="preserve"> PAGEREF _Toc25054411 \h </w:instrText>
+              <w:instrText xml:space="preserve"> PAGEREF _Toc25667281 \h </w:instrText>
             </w:r>
             <w:r>
               <w:rPr>
@@ -1766,7 +1778,7 @@
               <w:lang w:val="en-HK" w:eastAsia="zh-TW"/>
             </w:rPr>
           </w:pPr>
-          <w:hyperlink w:anchor="_Toc25054412" w:history="1">
+          <w:hyperlink w:anchor="_Toc25667282" w:history="1">
             <w:r>
               <w:rPr>
                 <w:rStyle w:val="Hyperlink"/>
@@ -1795,7 +1807,7 @@
                 <w:noProof/>
                 <w:webHidden/>
               </w:rPr>
-              <w:instrText xml:space="preserve"> PAGEREF _Toc25054412 \h </w:instrText>
+              <w:instrText xml:space="preserve"> PAGEREF _Toc25667282 \h </w:instrText>
             </w:r>
             <w:r>
               <w:rPr>
@@ -1838,7 +1850,7 @@
               <w:lang w:val="en-HK" w:eastAsia="zh-TW"/>
             </w:rPr>
           </w:pPr>
-          <w:hyperlink w:anchor="_Toc25054413" w:history="1">
+          <w:hyperlink w:anchor="_Toc25667283" w:history="1">
             <w:r>
               <w:rPr>
                 <w:rStyle w:val="Hyperlink"/>
@@ -1867,7 +1879,7 @@
                 <w:noProof/>
                 <w:webHidden/>
               </w:rPr>
-              <w:instrText xml:space="preserve"> PAGEREF _Toc25054413 \h </w:instrText>
+              <w:instrText xml:space="preserve"> PAGEREF _Toc25667283 \h </w:instrText>
             </w:r>
             <w:r>
               <w:rPr>
@@ -1910,7 +1922,7 @@
               <w:lang w:val="en-HK" w:eastAsia="zh-TW"/>
             </w:rPr>
           </w:pPr>
-          <w:hyperlink w:anchor="_Toc25054414" w:history="1">
+          <w:hyperlink w:anchor="_Toc25667284" w:history="1">
             <w:r>
               <w:rPr>
                 <w:rStyle w:val="Hyperlink"/>
@@ -1939,84 +1951,7 @@
                 <w:noProof/>
                 <w:webHidden/>
               </w:rPr>
-              <w:instrText xml:space="preserve"> PAGEREF _Toc25054414 \h </w:instrText>
-            </w:r>
-            <w:r>
-              <w:rPr>
-                <w:noProof/>
-                <w:webHidden/>
-              </w:rPr>
-            </w:r>
-            <w:r>
-              <w:rPr>
-                <w:noProof/>
-                <w:webHidden/>
-              </w:rPr>
-              <w:fldChar w:fldCharType="separate"/>
-            </w:r>
-            <w:r>
-              <w:rPr>
-                <w:noProof/>
-                <w:webHidden/>
-              </w:rPr>
-              <w:t>7</w:t>
-            </w:r>
-            <w:r>
-              <w:rPr>
-                <w:noProof/>
-                <w:webHidden/>
-              </w:rPr>
-              <w:fldChar w:fldCharType="end"/>
-            </w:r>
-          </w:hyperlink>
-        </w:p>
-        <w:p>
-          <w:pPr>
-            <w:pStyle w:val="TOC1"/>
-            <w:tabs>
-              <w:tab w:val="right" w:leader="dot" w:pos="9350"/>
-            </w:tabs>
-            <w:rPr>
-              <w:rFonts w:asciiTheme="minorHAnsi" w:eastAsiaTheme="minorEastAsia" w:hAnsiTheme="minorHAnsi"/>
-              <w:b w:val="0"/>
-              <w:bCs w:val="0"/>
-              <w:noProof/>
-              <w:color w:val="auto"/>
-              <w:sz w:val="22"/>
-              <w:szCs w:val="22"/>
-              <w:lang w:val="en-HK" w:eastAsia="zh-TW"/>
-            </w:rPr>
-          </w:pPr>
-          <w:hyperlink w:anchor="_Toc25054415" w:history="1">
-            <w:r>
-              <w:rPr>
-                <w:rStyle w:val="Hyperlink"/>
-                <w:rFonts w:ascii="Arial" w:eastAsia="Times New Roman" w:hAnsi="Arial" w:cs="Arial"/>
-                <w:noProof/>
-                <w:lang w:val="en"/>
-              </w:rPr>
-              <w:t>Application</w:t>
-            </w:r>
-            <w:r>
-              <w:rPr>
-                <w:noProof/>
-                <w:webHidden/>
-              </w:rPr>
-              <w:tab/>
-            </w:r>
-            <w:r>
-              <w:rPr>
-                <w:noProof/>
-                <w:webHidden/>
-              </w:rPr>
-              <w:fldChar w:fldCharType="begin"/>
-            </w:r>
-            <w:r>
-              <w:rPr>
-                <w:noProof/>
-                <w:webHidden/>
-              </w:rPr>
-              <w:instrText xml:space="preserve"> PAGEREF _Toc25054415 \h </w:instrText>
+              <w:instrText xml:space="preserve"> PAGEREF _Toc25667284 \h </w:instrText>
             </w:r>
             <w:r>
               <w:rPr>
@@ -2049,17 +1984,22 @@
         </w:p>
         <w:p>
           <w:pPr>
-            <w:pStyle w:val="TOC2"/>
+            <w:pStyle w:val="TOC1"/>
             <w:tabs>
               <w:tab w:val="right" w:leader="dot" w:pos="9350"/>
             </w:tabs>
             <w:rPr>
-              <w:rFonts w:eastAsiaTheme="minorEastAsia"/>
+              <w:rFonts w:asciiTheme="minorHAnsi" w:eastAsiaTheme="minorEastAsia" w:hAnsiTheme="minorHAnsi"/>
+              <w:b w:val="0"/>
+              <w:bCs w:val="0"/>
               <w:noProof/>
+              <w:color w:val="auto"/>
+              <w:sz w:val="22"/>
+              <w:szCs w:val="22"/>
               <w:lang w:val="en-HK" w:eastAsia="zh-TW"/>
             </w:rPr>
           </w:pPr>
-          <w:hyperlink w:anchor="_Toc25054416" w:history="1">
+          <w:hyperlink w:anchor="_Toc25667285" w:history="1">
             <w:r>
               <w:rPr>
                 <w:rStyle w:val="Hyperlink"/>
@@ -2067,7 +2007,7 @@
                 <w:noProof/>
                 <w:lang w:val="en"/>
               </w:rPr>
-              <w:t>USB Connect Dialog</w:t>
+              <w:t>Application</w:t>
             </w:r>
             <w:r>
               <w:rPr>
@@ -2088,79 +2028,7 @@
                 <w:noProof/>
                 <w:webHidden/>
               </w:rPr>
-              <w:instrText xml:space="preserve"> PAGEREF _Toc25054416 \h </w:instrText>
-            </w:r>
-            <w:r>
-              <w:rPr>
-                <w:noProof/>
-                <w:webHidden/>
-              </w:rPr>
-            </w:r>
-            <w:r>
-              <w:rPr>
-                <w:noProof/>
-                <w:webHidden/>
-              </w:rPr>
-              <w:fldChar w:fldCharType="separate"/>
-            </w:r>
-            <w:r>
-              <w:rPr>
-                <w:noProof/>
-                <w:webHidden/>
-              </w:rPr>
-              <w:t>8</w:t>
-            </w:r>
-            <w:r>
-              <w:rPr>
-                <w:noProof/>
-                <w:webHidden/>
-              </w:rPr>
-              <w:fldChar w:fldCharType="end"/>
-            </w:r>
-          </w:hyperlink>
-        </w:p>
-        <w:p>
-          <w:pPr>
-            <w:pStyle w:val="TOC2"/>
-            <w:tabs>
-              <w:tab w:val="right" w:leader="dot" w:pos="9350"/>
-            </w:tabs>
-            <w:rPr>
-              <w:rFonts w:eastAsiaTheme="minorEastAsia"/>
-              <w:noProof/>
-              <w:lang w:val="en-HK" w:eastAsia="zh-TW"/>
-            </w:rPr>
-          </w:pPr>
-          <w:hyperlink w:anchor="_Toc25054417" w:history="1">
-            <w:r>
-              <w:rPr>
-                <w:rStyle w:val="Hyperlink"/>
-                <w:rFonts w:ascii="Arial" w:eastAsia="Times New Roman" w:hAnsi="Arial" w:cs="Arial"/>
-                <w:noProof/>
-                <w:lang w:val="en"/>
-              </w:rPr>
-              <w:t>UI Components</w:t>
-            </w:r>
-            <w:r>
-              <w:rPr>
-                <w:noProof/>
-                <w:webHidden/>
-              </w:rPr>
-              <w:tab/>
-            </w:r>
-            <w:r>
-              <w:rPr>
-                <w:noProof/>
-                <w:webHidden/>
-              </w:rPr>
-              <w:fldChar w:fldCharType="begin"/>
-            </w:r>
-            <w:r>
-              <w:rPr>
-                <w:noProof/>
-                <w:webHidden/>
-              </w:rPr>
-              <w:instrText xml:space="preserve"> PAGEREF _Toc25054417 \h </w:instrText>
+              <w:instrText xml:space="preserve"> PAGEREF _Toc25667285 \h </w:instrText>
             </w:r>
             <w:r>
               <w:rPr>
@@ -2203,15 +2071,13 @@
               <w:lang w:val="en-HK" w:eastAsia="zh-TW"/>
             </w:rPr>
           </w:pPr>
-          <w:hyperlink w:anchor="_Toc25054418" w:history="1">
+          <w:hyperlink w:anchor="_Toc25667286" w:history="1">
             <w:r>
               <w:rPr>
                 <w:rStyle w:val="Hyperlink"/>
-                <w:rFonts w:ascii="Arial" w:eastAsia="Times New Roman" w:hAnsi="Arial" w:cs="Arial"/>
                 <w:noProof/>
-                <w:lang w:val="en"/>
               </w:rPr>
-              <w:t>Settings</w:t>
+              <w:t>USB Connect Dialog</w:t>
             </w:r>
             <w:r>
               <w:rPr>
@@ -2232,7 +2098,150 @@
                 <w:noProof/>
                 <w:webHidden/>
               </w:rPr>
-              <w:instrText xml:space="preserve"> PAGEREF _Toc25054418 \h </w:instrText>
+              <w:instrText xml:space="preserve"> PAGEREF _Toc25667286 \h </w:instrText>
+            </w:r>
+            <w:r>
+              <w:rPr>
+                <w:noProof/>
+                <w:webHidden/>
+              </w:rPr>
+            </w:r>
+            <w:r>
+              <w:rPr>
+                <w:noProof/>
+                <w:webHidden/>
+              </w:rPr>
+              <w:fldChar w:fldCharType="separate"/>
+            </w:r>
+            <w:r>
+              <w:rPr>
+                <w:noProof/>
+                <w:webHidden/>
+              </w:rPr>
+              <w:t>9</w:t>
+            </w:r>
+            <w:r>
+              <w:rPr>
+                <w:noProof/>
+                <w:webHidden/>
+              </w:rPr>
+              <w:fldChar w:fldCharType="end"/>
+            </w:r>
+          </w:hyperlink>
+        </w:p>
+        <w:p>
+          <w:pPr>
+            <w:pStyle w:val="TOC2"/>
+            <w:tabs>
+              <w:tab w:val="right" w:leader="dot" w:pos="9350"/>
+            </w:tabs>
+            <w:rPr>
+              <w:rFonts w:eastAsiaTheme="minorEastAsia"/>
+              <w:noProof/>
+              <w:lang w:val="en-HK" w:eastAsia="zh-TW"/>
+            </w:rPr>
+          </w:pPr>
+          <w:hyperlink w:anchor="_Toc25667287" w:history="1">
+            <w:r>
+              <w:rPr>
+                <w:rStyle w:val="Hyperlink"/>
+                <w:noProof/>
+                <w:lang w:val="en"/>
+              </w:rPr>
+              <w:t>Video Streaming</w:t>
+            </w:r>
+            <w:r>
+              <w:rPr>
+                <w:noProof/>
+                <w:webHidden/>
+              </w:rPr>
+              <w:tab/>
+            </w:r>
+            <w:r>
+              <w:rPr>
+                <w:noProof/>
+                <w:webHidden/>
+              </w:rPr>
+              <w:fldChar w:fldCharType="begin"/>
+            </w:r>
+            <w:r>
+              <w:rPr>
+                <w:noProof/>
+                <w:webHidden/>
+              </w:rPr>
+              <w:instrText xml:space="preserve"> PAGEREF _Toc25667287 \h </w:instrText>
+            </w:r>
+            <w:r>
+              <w:rPr>
+                <w:noProof/>
+                <w:webHidden/>
+              </w:rPr>
+            </w:r>
+            <w:r>
+              <w:rPr>
+                <w:noProof/>
+                <w:webHidden/>
+              </w:rPr>
+              <w:fldChar w:fldCharType="separate"/>
+            </w:r>
+            <w:r>
+              <w:rPr>
+                <w:noProof/>
+                <w:webHidden/>
+              </w:rPr>
+              <w:t>9</w:t>
+            </w:r>
+            <w:r>
+              <w:rPr>
+                <w:noProof/>
+                <w:webHidden/>
+              </w:rPr>
+              <w:fldChar w:fldCharType="end"/>
+            </w:r>
+          </w:hyperlink>
+        </w:p>
+        <w:p>
+          <w:pPr>
+            <w:pStyle w:val="TOC2"/>
+            <w:tabs>
+              <w:tab w:val="right" w:leader="dot" w:pos="9350"/>
+            </w:tabs>
+            <w:rPr>
+              <w:rFonts w:eastAsiaTheme="minorEastAsia"/>
+              <w:noProof/>
+              <w:lang w:val="en-HK" w:eastAsia="zh-TW"/>
+            </w:rPr>
+          </w:pPr>
+          <w:hyperlink w:anchor="_Toc25667288" w:history="1">
+            <w:r>
+              <w:rPr>
+                <w:rStyle w:val="Hyperlink"/>
+                <w:rFonts w:ascii="Arial" w:eastAsia="Times New Roman" w:hAnsi="Arial" w:cs="Arial"/>
+                <w:noProof/>
+                <w:lang w:val="en"/>
+              </w:rPr>
+              <w:t>UI Components</w:t>
+            </w:r>
+            <w:r>
+              <w:rPr>
+                <w:noProof/>
+                <w:webHidden/>
+              </w:rPr>
+              <w:tab/>
+            </w:r>
+            <w:r>
+              <w:rPr>
+                <w:noProof/>
+                <w:webHidden/>
+              </w:rPr>
+              <w:fldChar w:fldCharType="begin"/>
+            </w:r>
+            <w:r>
+              <w:rPr>
+                <w:noProof/>
+                <w:webHidden/>
+              </w:rPr>
+              <w:instrText xml:space="preserve"> PAGEREF _Toc25667288 \h </w:instrText>
             </w:r>
             <w:r>
               <w:rPr>
@@ -2265,6 +2274,78 @@
         </w:p>
         <w:p>
           <w:pPr>
+            <w:pStyle w:val="TOC2"/>
+            <w:tabs>
+              <w:tab w:val="right" w:leader="dot" w:pos="9350"/>
+            </w:tabs>
+            <w:rPr>
+              <w:rFonts w:eastAsiaTheme="minorEastAsia"/>
+              <w:noProof/>
+              <w:lang w:val="en-HK" w:eastAsia="zh-TW"/>
+            </w:rPr>
+          </w:pPr>
+          <w:hyperlink w:anchor="_Toc25667289" w:history="1">
+            <w:r>
+              <w:rPr>
+                <w:rStyle w:val="Hyperlink"/>
+                <w:rFonts w:ascii="Arial" w:eastAsia="Times New Roman" w:hAnsi="Arial" w:cs="Arial"/>
+                <w:noProof/>
+                <w:lang w:val="en"/>
+              </w:rPr>
+              <w:t>Settings</w:t>
+            </w:r>
+            <w:r>
+              <w:rPr>
+                <w:noProof/>
+                <w:webHidden/>
+              </w:rPr>
+              <w:tab/>
+            </w:r>
+            <w:r>
+              <w:rPr>
+                <w:noProof/>
+                <w:webHidden/>
+              </w:rPr>
+              <w:fldChar w:fldCharType="begin"/>
+            </w:r>
+            <w:r>
+              <w:rPr>
+                <w:noProof/>
+                <w:webHidden/>
+              </w:rPr>
+              <w:instrText xml:space="preserve"> PAGEREF _Toc25667289 \h </w:instrText>
+            </w:r>
+            <w:r>
+              <w:rPr>
+                <w:noProof/>
+                <w:webHidden/>
+              </w:rPr>
+            </w:r>
+            <w:r>
+              <w:rPr>
+                <w:noProof/>
+                <w:webHidden/>
+              </w:rPr>
+              <w:fldChar w:fldCharType="separate"/>
+            </w:r>
+            <w:r>
+              <w:rPr>
+                <w:noProof/>
+                <w:webHidden/>
+              </w:rPr>
+              <w:t>11</w:t>
+            </w:r>
+            <w:r>
+              <w:rPr>
+                <w:noProof/>
+                <w:webHidden/>
+              </w:rPr>
+              <w:fldChar w:fldCharType="end"/>
+            </w:r>
+          </w:hyperlink>
+        </w:p>
+        <w:p>
+          <w:pPr>
             <w:rPr>
               <w:rFonts w:ascii="Arial" w:hAnsi="Arial" w:cs="Arial"/>
             </w:rPr>
@@ -2319,7 +2400,7 @@
           <w:lang w:val="en"/>
         </w:rPr>
       </w:pPr>
-      <w:bookmarkStart w:id="19" w:name="_Toc25054406"/>
+      <w:bookmarkStart w:id="19" w:name="_Toc25667276"/>
       <w:r>
         <w:rPr>
           <w:rFonts w:ascii="Arial" w:eastAsia="Times New Roman" w:hAnsi="Arial" w:cs="Arial"/>
@@ -2425,7 +2506,7 @@
           <w:lang w:val="en"/>
         </w:rPr>
       </w:pPr>
-      <w:bookmarkStart w:id="20" w:name="_Toc25054407"/>
+      <w:bookmarkStart w:id="20" w:name="_Toc25667277"/>
       <w:r>
         <w:rPr>
           <w:rFonts w:ascii="Arial" w:eastAsia="Times New Roman" w:hAnsi="Arial" w:cs="Arial"/>
@@ -3277,7 +3358,7 @@
           <w:lang w:val="en"/>
         </w:rPr>
       </w:pPr>
-      <w:bookmarkStart w:id="21" w:name="_Toc25054408"/>
+      <w:bookmarkStart w:id="21" w:name="_Toc25667278"/>
       <w:r>
         <w:rPr>
           <w:rFonts w:ascii="Arial" w:eastAsia="Times New Roman" w:hAnsi="Arial" w:cs="Arial"/>
@@ -4038,7 +4119,7 @@
           <w:lang w:val="en"/>
         </w:rPr>
       </w:pPr>
-      <w:bookmarkStart w:id="22" w:name="_Toc25054409"/>
+      <w:bookmarkStart w:id="22" w:name="_Toc25667279"/>
       <w:r>
         <w:rPr>
           <w:rFonts w:ascii="Arial" w:eastAsia="Times New Roman" w:hAnsi="Arial" w:cs="Arial"/>
@@ -4108,7 +4189,7 @@
           <w:color w:val="2C4557"/>
           <w:lang w:val="en"/>
         </w:rPr>
-        <w:t>5</w:t>
+        <w:t>4</w:t>
       </w:r>
       <w:r>
         <w:rPr>
@@ -4132,26 +4213,7 @@
           <w:color w:val="2C4557"/>
           <w:lang w:val="en"/>
         </w:rPr>
-        <w:t xml:space="preserve">: </w:t>
-      </w:r>
-      <w:proofErr w:type="spellStart"/>
-      <w:r>
-        <w:rPr>
-          <w:rFonts w:ascii="Arial" w:eastAsia="Times New Roman" w:hAnsi="Arial" w:cs="Arial"/>
-          <w:b/>
-          <w:color w:val="2C4557"/>
-          <w:lang w:val="en"/>
-        </w:rPr>
-        <w:t>colorbar</w:t>
-      </w:r>
-      <w:proofErr w:type="spellEnd"/>
-      <w:r>
-        <w:rPr>
-          <w:rFonts w:ascii="Arial" w:eastAsia="Times New Roman" w:hAnsi="Arial" w:cs="Arial"/>
-          <w:color w:val="2C4557"/>
-          <w:lang w:val="en"/>
-        </w:rPr>
-        <w:t>,</w:t>
+        <w:t>:</w:t>
       </w:r>
       <w:r>
         <w:rPr>
@@ -4302,17 +4364,22 @@
           <w:lang w:val="en"/>
         </w:rPr>
       </w:pPr>
-      <w:bookmarkStart w:id="23" w:name="_Toc25054410"/>
-      <w:proofErr w:type="spellStart"/>
+      <w:bookmarkStart w:id="23" w:name="_Toc25667280"/>
       <w:r>
         <w:rPr>
           <w:rFonts w:ascii="Arial" w:hAnsi="Arial" w:cs="Arial"/>
           <w:lang w:val="en"/>
         </w:rPr>
-        <w:t>Colorbar</w:t>
+        <w:t>Color</w:t>
+      </w:r>
+      <w:r>
+        <w:rPr>
+          <w:rFonts w:ascii="Arial" w:hAnsi="Arial" w:cs="Arial"/>
+          <w:lang w:val="en"/>
+        </w:rPr>
+        <w:t xml:space="preserve"> Palette</w:t>
       </w:r>
       <w:bookmarkEnd w:id="23"/>
-      <w:proofErr w:type="spellEnd"/>
     </w:p>
     <w:p>
       <w:pPr>
@@ -4324,43 +4391,102 @@
           <w:lang w:val="en"/>
         </w:rPr>
       </w:pPr>
-      <w:r>
-        <w:rPr>
-          <w:rFonts w:ascii="Arial" w:eastAsia="Times New Roman" w:hAnsi="Arial" w:cs="Arial"/>
-          <w:color w:val="2C4557"/>
-          <w:lang w:val="en"/>
-        </w:rPr>
-        <w:t xml:space="preserve">This is an open source module library comes from </w:t>
-      </w:r>
-      <w:hyperlink r:id="rId22" w:history="1">
-        <w:r>
-          <w:rPr>
-            <w:rStyle w:val="Hyperlink"/>
-            <w:rFonts w:ascii="Arial" w:eastAsia="Times New Roman" w:hAnsi="Arial" w:cs="Arial"/>
-            <w:lang w:val="en"/>
-          </w:rPr>
-          <w:t>https://github.com/rtugeek/ColorSeekBar</w:t>
-        </w:r>
-      </w:hyperlink>
-      <w:r>
-        <w:rPr>
-          <w:rFonts w:ascii="Arial" w:eastAsia="Times New Roman" w:hAnsi="Arial" w:cs="Arial"/>
-          <w:color w:val="2C4557"/>
-          <w:lang w:val="en"/>
-        </w:rPr>
-        <w:t xml:space="preserve">. User can customize the color bar according to the API provided. </w:t>
+      <w:proofErr w:type="spellStart"/>
+      <w:r>
+        <w:rPr>
+          <w:rFonts w:ascii="Arial" w:eastAsia="Times New Roman" w:hAnsi="Arial" w:cs="Arial"/>
+          <w:color w:val="2C4557"/>
+          <w:lang w:val="en"/>
+        </w:rPr>
+        <w:t>SenXorViewer</w:t>
+      </w:r>
+      <w:proofErr w:type="spellEnd"/>
+      <w:r>
+        <w:rPr>
+          <w:rFonts w:ascii="Arial" w:eastAsia="Times New Roman" w:hAnsi="Arial" w:cs="Arial"/>
+          <w:color w:val="2C4557"/>
+          <w:lang w:val="en"/>
+        </w:rPr>
+        <w:t xml:space="preserve"> is mainly focusing on providing suitable color palette </w:t>
+      </w:r>
+      <w:r>
+        <w:rPr>
+          <w:rFonts w:ascii="Arial" w:eastAsia="Times New Roman" w:hAnsi="Arial" w:cs="Arial"/>
+          <w:color w:val="2C4557"/>
+          <w:lang w:val="en"/>
+        </w:rPr>
+        <w:t xml:space="preserve">selection </w:t>
+      </w:r>
+      <w:r>
+        <w:rPr>
+          <w:rFonts w:ascii="Arial" w:eastAsia="Times New Roman" w:hAnsi="Arial" w:cs="Arial"/>
+          <w:color w:val="2C4557"/>
+          <w:lang w:val="en"/>
+        </w:rPr>
+        <w:t xml:space="preserve">in which are suitable for most of the use cases. </w:t>
+      </w:r>
+      <w:r>
+        <w:rPr>
+          <w:rFonts w:ascii="Arial" w:eastAsia="Times New Roman" w:hAnsi="Arial" w:cs="Arial"/>
+          <w:color w:val="2C4557"/>
+          <w:lang w:val="en"/>
+        </w:rPr>
+        <w:t xml:space="preserve">On application level the color seed is controlled by </w:t>
+      </w:r>
+      <w:proofErr w:type="spellStart"/>
+      <w:r>
+        <w:rPr>
+          <w:rFonts w:ascii="Arial" w:eastAsia="Times New Roman" w:hAnsi="Arial" w:cs="Arial"/>
+          <w:color w:val="2C4557"/>
+          <w:lang w:val="en"/>
+        </w:rPr>
+        <w:t>paletteNum</w:t>
+      </w:r>
+      <w:proofErr w:type="spellEnd"/>
+      <w:r>
+        <w:rPr>
+          <w:rFonts w:ascii="Arial" w:eastAsia="Times New Roman" w:hAnsi="Arial" w:cs="Arial"/>
+          <w:color w:val="2C4557"/>
+          <w:lang w:val="en"/>
+        </w:rPr>
+        <w:t xml:space="preserve"> which is one of the preference items, and then pass to the backend </w:t>
+      </w:r>
+      <w:proofErr w:type="spellStart"/>
+      <w:r>
+        <w:rPr>
+          <w:rFonts w:ascii="Arial" w:eastAsia="Times New Roman" w:hAnsi="Arial" w:cs="Arial"/>
+          <w:color w:val="2C4557"/>
+          <w:lang w:val="en"/>
+        </w:rPr>
+        <w:t>mCameraHandler</w:t>
+      </w:r>
+      <w:proofErr w:type="spellEnd"/>
+      <w:r>
+        <w:rPr>
+          <w:rFonts w:ascii="Arial" w:eastAsia="Times New Roman" w:hAnsi="Arial" w:cs="Arial"/>
+          <w:color w:val="2C4557"/>
+          <w:lang w:val="en"/>
+        </w:rPr>
+        <w:t xml:space="preserve"> for mapping.</w:t>
       </w:r>
     </w:p>
     <w:p>
       <w:pPr>
         <w:ind w:firstLine="720"/>
-        <w:jc w:val="both"/>
-        <w:rPr>
-          <w:rFonts w:ascii="Arial" w:eastAsia="Times New Roman" w:hAnsi="Arial" w:cs="Arial"/>
-          <w:color w:val="2C4557"/>
-          <w:lang w:val="en"/>
-        </w:rPr>
-      </w:pPr>
+        <w:rPr>
+          <w:rFonts w:ascii="Arial" w:eastAsia="Times New Roman" w:hAnsi="Arial" w:cs="Arial"/>
+          <w:color w:val="2C4557"/>
+          <w:lang w:val="en"/>
+        </w:rPr>
+      </w:pPr>
+      <w:r>
+        <w:rPr>
+          <w:rFonts w:ascii="Arial" w:eastAsia="Times New Roman" w:hAnsi="Arial" w:cs="Arial"/>
+          <w:color w:val="2C4557"/>
+          <w:lang w:val="en"/>
+        </w:rPr>
+        <w:t xml:space="preserve">Default </w:t>
+      </w:r>
       <w:proofErr w:type="spellStart"/>
       <w:r>
         <w:rPr>
@@ -4377,172 +4503,23 @@
           <w:color w:val="2C4557"/>
           <w:lang w:val="en"/>
         </w:rPr>
-        <w:t xml:space="preserve"> is mainly focusing on providing suitable color palette </w:t>
-      </w:r>
-      <w:r>
-        <w:rPr>
-          <w:rFonts w:ascii="Arial" w:eastAsia="Times New Roman" w:hAnsi="Arial" w:cs="Arial"/>
-          <w:color w:val="2C4557"/>
-          <w:lang w:val="en"/>
-        </w:rPr>
-        <w:t xml:space="preserve">selection </w:t>
-      </w:r>
-      <w:r>
-        <w:rPr>
-          <w:rFonts w:ascii="Arial" w:eastAsia="Times New Roman" w:hAnsi="Arial" w:cs="Arial"/>
-          <w:color w:val="2C4557"/>
-          <w:lang w:val="en"/>
-        </w:rPr>
-        <w:t xml:space="preserve">in which are suitable for most of the use cases. However, this module is only controlling the color bar itself, but not the thermal images color mapping which should be on </w:t>
-      </w:r>
-      <w:proofErr w:type="spellStart"/>
-      <w:r>
-        <w:rPr>
-          <w:rFonts w:ascii="Arial" w:eastAsia="Times New Roman" w:hAnsi="Arial" w:cs="Arial"/>
-          <w:color w:val="2C4557"/>
-          <w:lang w:val="en"/>
-        </w:rPr>
-        <w:t>libuvccamera</w:t>
-      </w:r>
-      <w:proofErr w:type="spellEnd"/>
-      <w:r>
-        <w:rPr>
-          <w:rFonts w:ascii="Arial" w:eastAsia="Times New Roman" w:hAnsi="Arial" w:cs="Arial"/>
-          <w:color w:val="2C4557"/>
-          <w:lang w:val="en"/>
-        </w:rPr>
-        <w:t xml:space="preserve"> library. </w:t>
-      </w:r>
-      <w:r>
-        <w:rPr>
-          <w:rFonts w:ascii="Arial" w:eastAsia="Times New Roman" w:hAnsi="Arial" w:cs="Arial"/>
-          <w:color w:val="2C4557"/>
-          <w:lang w:val="en"/>
-        </w:rPr>
-        <w:t>Please treat it as a UI module.</w:t>
-      </w:r>
-    </w:p>
-    <w:p>
-      <w:pPr>
-        <w:ind w:firstLine="720"/>
-        <w:jc w:val="both"/>
-        <w:rPr>
-          <w:rFonts w:ascii="Arial" w:eastAsia="Times New Roman" w:hAnsi="Arial" w:cs="Arial"/>
-          <w:color w:val="2C4557"/>
-          <w:lang w:val="en"/>
-        </w:rPr>
-      </w:pPr>
-      <w:r>
-        <w:rPr>
-          <w:rFonts w:ascii="Arial" w:eastAsia="Times New Roman" w:hAnsi="Arial" w:cs="Arial"/>
-          <w:color w:val="2C4557"/>
-          <w:lang w:val="en"/>
-        </w:rPr>
-        <w:t xml:space="preserve">The customization </w:t>
-      </w:r>
-      <w:r>
-        <w:rPr>
-          <w:rFonts w:ascii="Arial" w:eastAsia="Times New Roman" w:hAnsi="Arial" w:cs="Arial"/>
-          <w:color w:val="2C4557"/>
-          <w:lang w:val="en"/>
-        </w:rPr>
-        <w:t>including</w:t>
-      </w:r>
-      <w:r>
-        <w:rPr>
-          <w:rFonts w:ascii="Arial" w:eastAsia="Times New Roman" w:hAnsi="Arial" w:cs="Arial"/>
-          <w:color w:val="2C4557"/>
-          <w:lang w:val="en"/>
-        </w:rPr>
-        <w:t xml:space="preserve"> the bar/thumb size, the transparency and click/drag event handler. The color seed should not be modified because it has to match with the color </w:t>
-      </w:r>
-      <w:r>
-        <w:rPr>
-          <w:rFonts w:ascii="Arial" w:eastAsia="Times New Roman" w:hAnsi="Arial" w:cs="Arial"/>
-          <w:color w:val="2C4557"/>
-          <w:lang w:val="en"/>
-        </w:rPr>
-        <w:t xml:space="preserve">table for data mapping. </w:t>
-      </w:r>
-      <w:r>
-        <w:rPr>
-          <w:rFonts w:ascii="Arial" w:eastAsia="Times New Roman" w:hAnsi="Arial" w:cs="Arial"/>
-          <w:color w:val="2C4557"/>
-          <w:lang w:val="en"/>
-        </w:rPr>
-        <w:t xml:space="preserve">On application level the color seed is controlled by </w:t>
-      </w:r>
-      <w:proofErr w:type="spellStart"/>
-      <w:r>
-        <w:rPr>
-          <w:rFonts w:ascii="Arial" w:eastAsia="Times New Roman" w:hAnsi="Arial" w:cs="Arial"/>
-          <w:color w:val="2C4557"/>
-          <w:lang w:val="en"/>
-        </w:rPr>
-        <w:t>paletteNum</w:t>
-      </w:r>
-      <w:proofErr w:type="spellEnd"/>
-      <w:r>
-        <w:rPr>
-          <w:rFonts w:ascii="Arial" w:eastAsia="Times New Roman" w:hAnsi="Arial" w:cs="Arial"/>
-          <w:color w:val="2C4557"/>
-          <w:lang w:val="en"/>
-        </w:rPr>
-        <w:t xml:space="preserve"> which is one of the preference items, and then pass to the backend </w:t>
-      </w:r>
-      <w:proofErr w:type="spellStart"/>
-      <w:r>
-        <w:rPr>
-          <w:rFonts w:ascii="Arial" w:eastAsia="Times New Roman" w:hAnsi="Arial" w:cs="Arial"/>
-          <w:color w:val="2C4557"/>
-          <w:lang w:val="en"/>
-        </w:rPr>
-        <w:t>mCameraHandler</w:t>
-      </w:r>
-      <w:proofErr w:type="spellEnd"/>
-      <w:r>
-        <w:rPr>
-          <w:rFonts w:ascii="Arial" w:eastAsia="Times New Roman" w:hAnsi="Arial" w:cs="Arial"/>
-          <w:color w:val="2C4557"/>
-          <w:lang w:val="en"/>
-        </w:rPr>
-        <w:t xml:space="preserve"> for mapping.</w:t>
-      </w:r>
-    </w:p>
-    <w:p>
-      <w:pPr>
-        <w:ind w:firstLine="720"/>
-        <w:rPr>
-          <w:rFonts w:ascii="Arial" w:eastAsia="Times New Roman" w:hAnsi="Arial" w:cs="Arial"/>
-          <w:color w:val="2C4557"/>
-          <w:lang w:val="en"/>
-        </w:rPr>
-      </w:pPr>
-      <w:r>
-        <w:rPr>
-          <w:rFonts w:ascii="Arial" w:eastAsia="Times New Roman" w:hAnsi="Arial" w:cs="Arial"/>
-          <w:color w:val="2C4557"/>
-          <w:lang w:val="en"/>
-        </w:rPr>
-        <w:t xml:space="preserve">Default </w:t>
-      </w:r>
-      <w:proofErr w:type="spellStart"/>
-      <w:r>
-        <w:rPr>
-          <w:rFonts w:ascii="Arial" w:eastAsia="Times New Roman" w:hAnsi="Arial" w:cs="Arial"/>
-          <w:color w:val="2C4557"/>
-          <w:lang w:val="en"/>
-        </w:rPr>
-        <w:t>SenXorViewer</w:t>
-      </w:r>
-      <w:proofErr w:type="spellEnd"/>
-      <w:r>
-        <w:rPr>
-          <w:rFonts w:ascii="Arial" w:eastAsia="Times New Roman" w:hAnsi="Arial" w:cs="Arial"/>
-          <w:color w:val="2C4557"/>
-          <w:lang w:val="en"/>
-        </w:rPr>
-        <w:t xml:space="preserve"> is supporting 13 palettes. Details please check </w:t>
+        <w:t xml:space="preserve"> is supporting 13 palettes</w:t>
+      </w:r>
+      <w:r>
+        <w:rPr>
+          <w:rFonts w:ascii="Arial" w:eastAsia="Times New Roman" w:hAnsi="Arial" w:cs="Arial"/>
+          <w:color w:val="2C4557"/>
+          <w:lang w:val="en"/>
+        </w:rPr>
+        <w:t>, interpolated to form color mapping</w:t>
+      </w:r>
+      <w:r>
+        <w:rPr>
+          <w:rFonts w:ascii="Arial" w:eastAsia="Times New Roman" w:hAnsi="Arial" w:cs="Arial"/>
+          <w:color w:val="2C4557"/>
+          <w:lang w:val="en"/>
+        </w:rPr>
+        <w:t xml:space="preserve">. Details please check </w:t>
       </w:r>
       <w:proofErr w:type="spellStart"/>
       <w:r>
@@ -4614,7 +4591,7 @@
                     </pic:cNvPicPr>
                   </pic:nvPicPr>
                   <pic:blipFill>
-                    <a:blip r:embed="rId23" cstate="print">
+                    <a:blip r:embed="rId22" cstate="print">
                       <a:extLst>
                         <a:ext uri="{28A0092B-C50C-407E-A947-70E740481C1C}">
                           <a14:useLocalDpi xmlns:a14="http://schemas.microsoft.com/office/drawing/2010/main" val="0"/>
@@ -4671,7 +4648,7 @@
           <w:lang w:val="en"/>
         </w:rPr>
       </w:pPr>
-      <w:bookmarkStart w:id="24" w:name="_Toc25054411"/>
+      <w:bookmarkStart w:id="24" w:name="_Toc25667281"/>
       <w:r>
         <w:rPr>
           <w:rFonts w:ascii="Arial" w:hAnsi="Arial" w:cs="Arial"/>
@@ -4758,7 +4735,7 @@
         </w:rPr>
         <w:t xml:space="preserve">For more details, please check </w:t>
       </w:r>
-      <w:hyperlink r:id="rId24" w:history="1">
+      <w:hyperlink r:id="rId23" w:history="1">
         <w:r>
           <w:rPr>
             <w:rStyle w:val="Hyperlink"/>
@@ -4777,7 +4754,7 @@
           <w:lang w:val="en"/>
         </w:rPr>
       </w:pPr>
-      <w:bookmarkStart w:id="25" w:name="_Toc25054412"/>
+      <w:bookmarkStart w:id="25" w:name="_Toc25667282"/>
       <w:proofErr w:type="spellStart"/>
       <w:r>
         <w:rPr>
@@ -4848,7 +4825,7 @@
           <w:color w:val="2C4557"/>
           <w:lang w:val="en"/>
         </w:rPr>
-        <w:t>develop their own algorithm to detect anything from CMOS image and/or thermal image. It is just an example to show how to apply intelligence on thermal images, as one of the use cases in security checking under low lighting environment.</w:t>
+        <w:t>develop their own algorithm to detect anything from CMOS image and/or thermal image. It is just an example to show how to apply intelligence on thermal images, as one of the use cases in security checking.</w:t>
       </w:r>
     </w:p>
     <w:p>
@@ -8103,13 +8080,31 @@
     </w:p>
     <w:p>
       <w:pPr>
+        <w:rPr>
+          <w:rFonts w:ascii="Arial" w:eastAsiaTheme="majorEastAsia" w:hAnsi="Arial" w:cs="Arial"/>
+          <w:color w:val="2F5496" w:themeColor="accent1" w:themeShade="BF"/>
+          <w:sz w:val="26"/>
+          <w:szCs w:val="26"/>
+          <w:lang w:val="en"/>
+        </w:rPr>
+      </w:pPr>
+      <w:r>
+        <w:rPr>
+          <w:rFonts w:ascii="Arial" w:hAnsi="Arial" w:cs="Arial"/>
+          <w:lang w:val="en"/>
+        </w:rPr>
+        <w:br w:type="page"/>
+      </w:r>
+    </w:p>
+    <w:p>
+      <w:pPr>
         <w:pStyle w:val="Heading2"/>
         <w:rPr>
           <w:rFonts w:ascii="Arial" w:hAnsi="Arial" w:cs="Arial"/>
           <w:lang w:val="en"/>
         </w:rPr>
       </w:pPr>
-      <w:bookmarkStart w:id="26" w:name="_Toc25054413"/>
+      <w:bookmarkStart w:id="26" w:name="_Toc25667283"/>
       <w:proofErr w:type="spellStart"/>
       <w:r>
         <w:rPr>
@@ -8155,6 +8150,17 @@
           <w:lang w:val="en"/>
         </w:rPr>
       </w:pPr>
+    </w:p>
+    <w:p>
+      <w:pPr>
+        <w:ind w:firstLine="720"/>
+        <w:jc w:val="both"/>
+        <w:rPr>
+          <w:rFonts w:ascii="Arial" w:eastAsia="Times New Roman" w:hAnsi="Arial" w:cs="Arial"/>
+          <w:color w:val="2C4557"/>
+          <w:lang w:val="en"/>
+        </w:rPr>
+      </w:pPr>
       <w:r>
         <w:rPr>
           <w:rFonts w:ascii="Arial" w:eastAsia="Times New Roman" w:hAnsi="Arial" w:cs="Arial"/>
@@ -8202,7 +8208,15 @@
           <w:color w:val="2C4557"/>
           <w:lang w:val="en"/>
         </w:rPr>
-        <w:t>Libuvccamera</w:t>
+        <w:t>l</w:t>
+      </w:r>
+      <w:r>
+        <w:rPr>
+          <w:rFonts w:ascii="Arial" w:eastAsia="Times New Roman" w:hAnsi="Arial" w:cs="Arial"/>
+          <w:color w:val="2C4557"/>
+          <w:lang w:val="en"/>
+        </w:rPr>
+        <w:t>ibuvccamera</w:t>
       </w:r>
       <w:proofErr w:type="spellEnd"/>
       <w:r>
@@ -8426,25 +8440,24 @@
           <w:color w:val="2C4557"/>
           <w:lang w:val="en"/>
         </w:rPr>
-        <w:t xml:space="preserve"> class handles camera handler, also we can pass UI elements </w:t>
-      </w:r>
-      <w:r>
-        <w:rPr>
-          <w:rFonts w:ascii="Arial" w:eastAsia="Times New Roman" w:hAnsi="Arial" w:cs="Arial"/>
-          <w:color w:val="2C4557"/>
-          <w:lang w:val="en"/>
-        </w:rPr>
-        <w:t xml:space="preserve">in </w:t>
+        <w:t xml:space="preserve"> class handles camera handler, </w:t>
+      </w:r>
+      <w:r>
+        <w:rPr>
+          <w:rFonts w:ascii="Arial" w:eastAsia="Times New Roman" w:hAnsi="Arial" w:cs="Arial"/>
+          <w:color w:val="2C4557"/>
+          <w:lang w:val="en"/>
+        </w:rPr>
+        <w:t xml:space="preserve">which should be controlled from </w:t>
       </w:r>
       <w:proofErr w:type="spellStart"/>
-      <w:proofErr w:type="gramStart"/>
-      <w:r>
-        <w:rPr>
-          <w:rFonts w:ascii="Arial" w:eastAsia="Times New Roman" w:hAnsi="Arial" w:cs="Arial"/>
-          <w:color w:val="2C4557"/>
-          <w:lang w:val="en"/>
-        </w:rPr>
-        <w:t>setCaptureElement</w:t>
+      <w:r>
+        <w:rPr>
+          <w:rFonts w:ascii="Arial" w:eastAsia="Times New Roman" w:hAnsi="Arial" w:cs="Arial"/>
+          <w:color w:val="2C4557"/>
+          <w:lang w:val="en"/>
+        </w:rPr>
+        <w:t>mCameraHandler</w:t>
       </w:r>
       <w:proofErr w:type="spellEnd"/>
       <w:r>
@@ -8453,24 +8466,25 @@
           <w:color w:val="2C4557"/>
           <w:lang w:val="en"/>
         </w:rPr>
-        <w:t>(</w:t>
-      </w:r>
-      <w:proofErr w:type="gramEnd"/>
-      <w:r>
-        <w:rPr>
-          <w:rFonts w:ascii="Arial" w:eastAsia="Times New Roman" w:hAnsi="Arial" w:cs="Arial"/>
-          <w:color w:val="2C4557"/>
-          <w:lang w:val="en"/>
-        </w:rPr>
-        <w:t xml:space="preserve">) </w:t>
-      </w:r>
-      <w:r>
-        <w:rPr>
-          <w:rFonts w:ascii="Arial" w:eastAsia="Times New Roman" w:hAnsi="Arial" w:cs="Arial"/>
-          <w:color w:val="2C4557"/>
-          <w:lang w:val="en"/>
-        </w:rPr>
-        <w:t>for showing on screen capturing.</w:t>
+        <w:t xml:space="preserve"> in </w:t>
+      </w:r>
+      <w:proofErr w:type="spellStart"/>
+      <w:r>
+        <w:rPr>
+          <w:rFonts w:ascii="Arial" w:eastAsia="Times New Roman" w:hAnsi="Arial" w:cs="Arial"/>
+          <w:color w:val="2C4557"/>
+          <w:lang w:val="en"/>
+        </w:rPr>
+        <w:t>MainActivity</w:t>
+      </w:r>
+      <w:proofErr w:type="spellEnd"/>
+      <w:r>
+        <w:rPr>
+          <w:rFonts w:ascii="Arial" w:eastAsia="Times New Roman" w:hAnsi="Arial" w:cs="Arial"/>
+          <w:color w:val="2C4557"/>
+          <w:lang w:val="en"/>
+        </w:rPr>
+        <w:t>.</w:t>
       </w:r>
       <w:r>
         <w:rPr>
@@ -8651,52 +8665,8 @@
         </w:rPr>
         <w:t>(</w:t>
       </w:r>
+      <w:proofErr w:type="spellStart"/>
       <w:proofErr w:type="gramEnd"/>
-      <w:r>
-        <w:rPr>
-          <w:rFonts w:ascii="Arial" w:eastAsiaTheme="minorEastAsia" w:hAnsi="Arial" w:cs="Arial"/>
-          <w:color w:val="2C4557"/>
-          <w:lang w:val="en-HK" w:eastAsia="zh-TW"/>
-        </w:rPr>
-        <w:t xml:space="preserve">String temp, </w:t>
-      </w:r>
-      <w:proofErr w:type="spellStart"/>
-      <w:r>
-        <w:rPr>
-          <w:rFonts w:ascii="Arial" w:eastAsiaTheme="minorEastAsia" w:hAnsi="Arial" w:cs="Arial"/>
-          <w:color w:val="2C4557"/>
-          <w:lang w:val="en-HK" w:eastAsia="zh-TW"/>
-        </w:rPr>
-        <w:t>ImageView</w:t>
-      </w:r>
-      <w:proofErr w:type="spellEnd"/>
-      <w:r>
-        <w:rPr>
-          <w:rFonts w:ascii="Arial" w:eastAsiaTheme="minorEastAsia" w:hAnsi="Arial" w:cs="Arial"/>
-          <w:color w:val="2C4557"/>
-          <w:lang w:val="en-HK" w:eastAsia="zh-TW"/>
-        </w:rPr>
-        <w:t xml:space="preserve"> </w:t>
-      </w:r>
-      <w:proofErr w:type="spellStart"/>
-      <w:r>
-        <w:rPr>
-          <w:rFonts w:ascii="Arial" w:eastAsiaTheme="minorEastAsia" w:hAnsi="Arial" w:cs="Arial"/>
-          <w:color w:val="2C4557"/>
-          <w:lang w:val="en-HK" w:eastAsia="zh-TW"/>
-        </w:rPr>
-        <w:t>CrossHair</w:t>
-      </w:r>
-      <w:proofErr w:type="spellEnd"/>
-      <w:r>
-        <w:rPr>
-          <w:rFonts w:ascii="Arial" w:eastAsiaTheme="minorEastAsia" w:hAnsi="Arial" w:cs="Arial"/>
-          <w:color w:val="2C4557"/>
-          <w:lang w:val="en-HK" w:eastAsia="zh-TW"/>
-        </w:rPr>
-        <w:t xml:space="preserve">, </w:t>
-      </w:r>
-      <w:proofErr w:type="spellStart"/>
       <w:r>
         <w:rPr>
           <w:rFonts w:ascii="Arial" w:eastAsiaTheme="minorEastAsia" w:hAnsi="Arial" w:cs="Arial"/>
@@ -8885,7 +8855,15 @@
           <w:color w:val="2C4557"/>
           <w:lang w:val="en-HK" w:eastAsia="zh-TW"/>
         </w:rPr>
-        <w:t>SetMeridianParams</w:t>
+        <w:t>s</w:t>
+      </w:r>
+      <w:r>
+        <w:rPr>
+          <w:rFonts w:ascii="Arial" w:eastAsiaTheme="minorEastAsia" w:hAnsi="Arial" w:cs="Arial"/>
+          <w:color w:val="2C4557"/>
+          <w:lang w:val="en-HK" w:eastAsia="zh-TW"/>
+        </w:rPr>
+        <w:t>etMeridianParams</w:t>
       </w:r>
       <w:proofErr w:type="spellEnd"/>
       <w:r>
@@ -8990,7 +8968,7 @@
           <w:color w:val="2C4557"/>
           <w:lang w:val="en-HK" w:eastAsia="zh-TW"/>
         </w:rPr>
-        <w:t>setParaletteHDR</w:t>
+        <w:t>setIsAutoScale</w:t>
       </w:r>
       <w:proofErr w:type="spellEnd"/>
       <w:r>
@@ -9019,6 +8997,30 @@
           <w:lang w:val="en-HK" w:eastAsia="zh-TW"/>
         </w:rPr>
         <w:t xml:space="preserve"> input)</w:t>
+      </w:r>
+      <w:r>
+        <w:rPr>
+          <w:rFonts w:ascii="Arial" w:eastAsiaTheme="minorEastAsia" w:hAnsi="Arial" w:cs="Arial"/>
+          <w:color w:val="2C4557"/>
+          <w:lang w:val="en-HK" w:eastAsia="zh-TW"/>
+        </w:rPr>
+        <w:tab/>
+      </w:r>
+      <w:r>
+        <w:rPr>
+          <w:rFonts w:ascii="Arial" w:eastAsiaTheme="minorEastAsia" w:hAnsi="Arial" w:cs="Arial"/>
+          <w:color w:val="2C4557"/>
+          <w:lang w:val="en-HK" w:eastAsia="zh-TW"/>
+        </w:rPr>
+        <w:tab/>
+      </w:r>
+      <w:r>
+        <w:rPr>
+          <w:rFonts w:ascii="Arial" w:eastAsiaTheme="minorEastAsia" w:hAnsi="Arial" w:cs="Arial"/>
+          <w:color w:val="2C4557"/>
+          <w:lang w:val="en-HK" w:eastAsia="zh-TW"/>
+        </w:rPr>
+        <w:tab/>
       </w:r>
     </w:p>
     <w:p>
@@ -9051,7 +9053,15 @@
           <w:color w:val="2C4557"/>
           <w:lang w:val="en-HK" w:eastAsia="zh-TW"/>
         </w:rPr>
-        <w:t>setmIsThermalEnable</w:t>
+        <w:t>se</w:t>
+      </w:r>
+      <w:r>
+        <w:rPr>
+          <w:rFonts w:ascii="Arial" w:eastAsiaTheme="minorEastAsia" w:hAnsi="Arial" w:cs="Arial"/>
+          <w:color w:val="2C4557"/>
+          <w:lang w:val="en-HK" w:eastAsia="zh-TW"/>
+        </w:rPr>
+        <w:t>tPaletteRange</w:t>
       </w:r>
       <w:proofErr w:type="spellEnd"/>
       <w:r>
@@ -9062,7 +9072,6 @@
         </w:rPr>
         <w:t>(</w:t>
       </w:r>
-      <w:proofErr w:type="spellStart"/>
       <w:proofErr w:type="gramEnd"/>
       <w:r>
         <w:rPr>
@@ -9070,16 +9079,23 @@
           <w:color w:val="2C4557"/>
           <w:lang w:val="en-HK" w:eastAsia="zh-TW"/>
         </w:rPr>
-        <w:t>boolean</w:t>
-      </w:r>
-      <w:proofErr w:type="spellEnd"/>
+        <w:t>float min, float max)</w:t>
+      </w:r>
       <w:r>
         <w:rPr>
           <w:rFonts w:ascii="Arial" w:eastAsiaTheme="minorEastAsia" w:hAnsi="Arial" w:cs="Arial"/>
           <w:color w:val="2C4557"/>
           <w:lang w:val="en-HK" w:eastAsia="zh-TW"/>
         </w:rPr>
-        <w:t xml:space="preserve"> enable)</w:t>
+        <w:tab/>
+      </w:r>
+      <w:r>
+        <w:rPr>
+          <w:rFonts w:ascii="Arial" w:eastAsiaTheme="minorEastAsia" w:hAnsi="Arial" w:cs="Arial"/>
+          <w:color w:val="2C4557"/>
+          <w:lang w:val="en-HK" w:eastAsia="zh-TW"/>
+        </w:rPr>
+        <w:tab/>
       </w:r>
     </w:p>
     <w:p>
@@ -9090,30 +9106,14 @@
           <w:lang w:val="en"/>
         </w:rPr>
       </w:pPr>
-      <w:hyperlink r:id="rId25" w:history="1">
+      <w:hyperlink r:id="rId24" w:history="1">
         <w:r>
           <w:rPr>
             <w:rStyle w:val="Hyperlink"/>
             <w:rFonts w:ascii="Arial" w:eastAsia="Times New Roman" w:hAnsi="Arial" w:cs="Arial"/>
             <w:lang w:val="en"/>
           </w:rPr>
-          <w:t>https://github.com/saki4510t/UVC</w:t>
-        </w:r>
-        <w:r>
-          <w:rPr>
-            <w:rStyle w:val="Hyperlink"/>
-            <w:rFonts w:ascii="Arial" w:eastAsia="Times New Roman" w:hAnsi="Arial" w:cs="Arial"/>
-            <w:lang w:val="en"/>
-          </w:rPr>
-          <w:t>C</w:t>
-        </w:r>
-        <w:r>
-          <w:rPr>
-            <w:rStyle w:val="Hyperlink"/>
-            <w:rFonts w:ascii="Arial" w:eastAsia="Times New Roman" w:hAnsi="Arial" w:cs="Arial"/>
-            <w:lang w:val="en"/>
-          </w:rPr>
-          <w:t>amera</w:t>
+          <w:t>https://github.com/saki4510t/UVCCamera</w:t>
         </w:r>
       </w:hyperlink>
     </w:p>
@@ -9128,19 +9128,38 @@
     </w:p>
     <w:p>
       <w:pPr>
+        <w:rPr>
+          <w:rFonts w:ascii="Arial" w:eastAsiaTheme="majorEastAsia" w:hAnsi="Arial" w:cs="Arial"/>
+          <w:color w:val="2F5496" w:themeColor="accent1" w:themeShade="BF"/>
+          <w:sz w:val="26"/>
+          <w:szCs w:val="26"/>
+          <w:lang w:val="en"/>
+        </w:rPr>
+      </w:pPr>
+      <w:r>
+        <w:rPr>
+          <w:rFonts w:ascii="Arial" w:hAnsi="Arial" w:cs="Arial"/>
+          <w:lang w:val="en"/>
+        </w:rPr>
+        <w:br w:type="page"/>
+      </w:r>
+    </w:p>
+    <w:p>
+      <w:pPr>
         <w:pStyle w:val="Heading2"/>
         <w:rPr>
           <w:rFonts w:ascii="Arial" w:hAnsi="Arial" w:cs="Arial"/>
           <w:lang w:val="en"/>
         </w:rPr>
       </w:pPr>
-      <w:bookmarkStart w:id="27" w:name="_Toc25054414"/>
+      <w:bookmarkStart w:id="27" w:name="_Toc25667284"/>
       <w:proofErr w:type="spellStart"/>
       <w:r>
         <w:rPr>
           <w:rFonts w:ascii="Arial" w:hAnsi="Arial" w:cs="Arial"/>
           <w:lang w:val="en"/>
         </w:rPr>
+        <w:lastRenderedPageBreak/>
         <w:t>thermalViewer</w:t>
       </w:r>
       <w:bookmarkEnd w:id="27"/>
@@ -9156,6 +9175,17 @@
           <w:lang w:val="en"/>
         </w:rPr>
       </w:pPr>
+    </w:p>
+    <w:p>
+      <w:pPr>
+        <w:ind w:firstLine="720"/>
+        <w:jc w:val="both"/>
+        <w:rPr>
+          <w:rFonts w:ascii="Arial" w:eastAsia="Times New Roman" w:hAnsi="Arial" w:cs="Arial"/>
+          <w:color w:val="2C4557"/>
+          <w:lang w:val="en"/>
+        </w:rPr>
+      </w:pPr>
       <w:proofErr w:type="spellStart"/>
       <w:r>
         <w:rPr>
@@ -9461,6 +9491,330 @@
           <w:szCs w:val="22"/>
           <w:lang w:val="en"/>
         </w:rPr>
+        <w:t>mCameraHandler</w:t>
+      </w:r>
+      <w:proofErr w:type="spellEnd"/>
+      <w:r>
+        <w:rPr>
+          <w:rFonts w:ascii="Arial" w:eastAsia="Times New Roman" w:hAnsi="Arial" w:cs="Arial"/>
+          <w:color w:val="2C4557"/>
+          <w:sz w:val="22"/>
+          <w:szCs w:val="22"/>
+          <w:lang w:val="en"/>
+        </w:rPr>
+        <w:t xml:space="preserve"> is extend class of abstract class </w:t>
+      </w:r>
+      <w:proofErr w:type="spellStart"/>
+      <w:r>
+        <w:rPr>
+          <w:rFonts w:ascii="Arial" w:eastAsia="Times New Roman" w:hAnsi="Arial" w:cs="Arial"/>
+          <w:color w:val="2C4557"/>
+          <w:sz w:val="22"/>
+          <w:szCs w:val="22"/>
+          <w:lang w:val="en"/>
+        </w:rPr>
+        <w:t>AbstractUVCCameraHandler</w:t>
+      </w:r>
+      <w:proofErr w:type="spellEnd"/>
+      <w:r>
+        <w:rPr>
+          <w:rFonts w:ascii="Arial" w:eastAsia="Times New Roman" w:hAnsi="Arial" w:cs="Arial"/>
+          <w:color w:val="2C4557"/>
+          <w:sz w:val="22"/>
+          <w:szCs w:val="22"/>
+          <w:lang w:val="en"/>
+        </w:rPr>
+        <w:t xml:space="preserve">. </w:t>
+      </w:r>
+      <w:r>
+        <w:rPr>
+          <w:rFonts w:ascii="Arial" w:eastAsia="Times New Roman" w:hAnsi="Arial" w:cs="Arial"/>
+          <w:color w:val="2C4557"/>
+          <w:sz w:val="22"/>
+          <w:szCs w:val="22"/>
+          <w:lang w:val="en"/>
+        </w:rPr>
+        <w:t xml:space="preserve">It handles the basic operation of the XCAM and color camera. </w:t>
+      </w:r>
+    </w:p>
+    <w:p>
+      <w:pPr>
+        <w:pStyle w:val="HTMLPreformatted"/>
+        <w:numPr>
+          <w:ilvl w:val="0"/>
+          <w:numId w:val="45"/>
+        </w:numPr>
+        <w:shd w:val="clear" w:color="auto" w:fill="FFFFFF"/>
+        <w:jc w:val="both"/>
+        <w:rPr>
+          <w:rFonts w:ascii="Arial" w:eastAsia="Times New Roman" w:hAnsi="Arial" w:cs="Arial"/>
+          <w:color w:val="2C4557"/>
+          <w:sz w:val="22"/>
+          <w:szCs w:val="22"/>
+          <w:lang w:val="en"/>
+        </w:rPr>
+      </w:pPr>
+      <w:r>
+        <w:rPr>
+          <w:rFonts w:ascii="Arial" w:eastAsia="Times New Roman" w:hAnsi="Arial" w:cs="Arial"/>
+          <w:color w:val="2C4557"/>
+          <w:sz w:val="22"/>
+          <w:szCs w:val="22"/>
+          <w:lang w:val="en"/>
+        </w:rPr>
+        <w:t xml:space="preserve">public void </w:t>
+      </w:r>
+      <w:proofErr w:type="spellStart"/>
+      <w:proofErr w:type="gramStart"/>
+      <w:r>
+        <w:rPr>
+          <w:rFonts w:ascii="Arial" w:eastAsia="Times New Roman" w:hAnsi="Arial" w:cs="Arial"/>
+          <w:color w:val="2C4557"/>
+          <w:sz w:val="22"/>
+          <w:szCs w:val="22"/>
+          <w:lang w:val="en"/>
+        </w:rPr>
+        <w:t>startPreview</w:t>
+      </w:r>
+      <w:proofErr w:type="spellEnd"/>
+      <w:r>
+        <w:rPr>
+          <w:rFonts w:ascii="Arial" w:eastAsia="Times New Roman" w:hAnsi="Arial" w:cs="Arial"/>
+          <w:color w:val="2C4557"/>
+          <w:sz w:val="22"/>
+          <w:szCs w:val="22"/>
+          <w:lang w:val="en"/>
+        </w:rPr>
+        <w:t>(</w:t>
+      </w:r>
+      <w:proofErr w:type="gramEnd"/>
+      <w:r>
+        <w:rPr>
+          <w:rFonts w:ascii="Arial" w:eastAsia="Times New Roman" w:hAnsi="Arial" w:cs="Arial"/>
+          <w:color w:val="2C4557"/>
+          <w:sz w:val="22"/>
+          <w:szCs w:val="22"/>
+          <w:lang w:val="en"/>
+        </w:rPr>
+        <w:t>final Object surface)</w:t>
+      </w:r>
+    </w:p>
+    <w:p>
+      <w:pPr>
+        <w:pStyle w:val="HTMLPreformatted"/>
+        <w:numPr>
+          <w:ilvl w:val="0"/>
+          <w:numId w:val="45"/>
+        </w:numPr>
+        <w:shd w:val="clear" w:color="auto" w:fill="FFFFFF"/>
+        <w:jc w:val="both"/>
+        <w:rPr>
+          <w:rFonts w:ascii="Arial" w:eastAsia="Times New Roman" w:hAnsi="Arial" w:cs="Arial"/>
+          <w:color w:val="2C4557"/>
+          <w:sz w:val="22"/>
+          <w:szCs w:val="22"/>
+          <w:lang w:val="en"/>
+        </w:rPr>
+      </w:pPr>
+      <w:r>
+        <w:rPr>
+          <w:rFonts w:ascii="Arial" w:eastAsia="Times New Roman" w:hAnsi="Arial" w:cs="Arial"/>
+          <w:color w:val="2C4557"/>
+          <w:sz w:val="22"/>
+          <w:szCs w:val="22"/>
+          <w:lang w:val="en"/>
+        </w:rPr>
+        <w:t xml:space="preserve">public void </w:t>
+      </w:r>
+      <w:proofErr w:type="spellStart"/>
+      <w:proofErr w:type="gramStart"/>
+      <w:r>
+        <w:rPr>
+          <w:rFonts w:ascii="Arial" w:eastAsia="Times New Roman" w:hAnsi="Arial" w:cs="Arial"/>
+          <w:color w:val="2C4557"/>
+          <w:sz w:val="22"/>
+          <w:szCs w:val="22"/>
+          <w:lang w:val="en"/>
+        </w:rPr>
+        <w:t>captureStill</w:t>
+      </w:r>
+      <w:proofErr w:type="spellEnd"/>
+      <w:r>
+        <w:rPr>
+          <w:rFonts w:ascii="Arial" w:eastAsia="Times New Roman" w:hAnsi="Arial" w:cs="Arial"/>
+          <w:color w:val="2C4557"/>
+          <w:sz w:val="22"/>
+          <w:szCs w:val="22"/>
+          <w:lang w:val="en"/>
+        </w:rPr>
+        <w:t>(</w:t>
+      </w:r>
+      <w:proofErr w:type="gramEnd"/>
+      <w:r>
+        <w:rPr>
+          <w:rFonts w:ascii="Arial" w:eastAsia="Times New Roman" w:hAnsi="Arial" w:cs="Arial"/>
+          <w:color w:val="2C4557"/>
+          <w:sz w:val="22"/>
+          <w:szCs w:val="22"/>
+          <w:lang w:val="en"/>
+        </w:rPr>
+        <w:t>)</w:t>
+      </w:r>
+    </w:p>
+    <w:p>
+      <w:pPr>
+        <w:pStyle w:val="HTMLPreformatted"/>
+        <w:numPr>
+          <w:ilvl w:val="0"/>
+          <w:numId w:val="45"/>
+        </w:numPr>
+        <w:shd w:val="clear" w:color="auto" w:fill="FFFFFF"/>
+        <w:jc w:val="both"/>
+        <w:rPr>
+          <w:rFonts w:ascii="Arial" w:eastAsia="Times New Roman" w:hAnsi="Arial" w:cs="Arial"/>
+          <w:color w:val="2C4557"/>
+          <w:sz w:val="22"/>
+          <w:szCs w:val="22"/>
+          <w:lang w:val="en"/>
+        </w:rPr>
+      </w:pPr>
+      <w:r>
+        <w:rPr>
+          <w:rFonts w:ascii="Arial" w:eastAsia="Times New Roman" w:hAnsi="Arial" w:cs="Arial"/>
+          <w:color w:val="2C4557"/>
+          <w:sz w:val="22"/>
+          <w:szCs w:val="22"/>
+          <w:lang w:val="en"/>
+        </w:rPr>
+        <w:t xml:space="preserve">public interface </w:t>
+      </w:r>
+      <w:proofErr w:type="spellStart"/>
+      <w:proofErr w:type="gramStart"/>
+      <w:r>
+        <w:rPr>
+          <w:rFonts w:ascii="Arial" w:eastAsia="Times New Roman" w:hAnsi="Arial" w:cs="Arial"/>
+          <w:color w:val="2C4557"/>
+          <w:sz w:val="22"/>
+          <w:szCs w:val="22"/>
+          <w:lang w:val="en"/>
+        </w:rPr>
+        <w:t>CameraCallback</w:t>
+      </w:r>
+      <w:proofErr w:type="spellEnd"/>
+      <w:r>
+        <w:rPr>
+          <w:rFonts w:ascii="Arial" w:eastAsia="Times New Roman" w:hAnsi="Arial" w:cs="Arial"/>
+          <w:color w:val="2C4557"/>
+          <w:sz w:val="22"/>
+          <w:szCs w:val="22"/>
+          <w:lang w:val="en"/>
+        </w:rPr>
+        <w:t>{</w:t>
+      </w:r>
+      <w:proofErr w:type="gramEnd"/>
+      <w:r>
+        <w:rPr>
+          <w:rFonts w:ascii="Arial" w:eastAsia="Times New Roman" w:hAnsi="Arial" w:cs="Arial"/>
+          <w:color w:val="2C4557"/>
+          <w:sz w:val="22"/>
+          <w:szCs w:val="22"/>
+          <w:lang w:val="en"/>
+        </w:rPr>
+        <w:t>}</w:t>
+      </w:r>
+    </w:p>
+    <w:p>
+      <w:pPr>
+        <w:pStyle w:val="HTMLPreformatted"/>
+        <w:numPr>
+          <w:ilvl w:val="0"/>
+          <w:numId w:val="45"/>
+        </w:numPr>
+        <w:shd w:val="clear" w:color="auto" w:fill="FFFFFF"/>
+        <w:jc w:val="both"/>
+        <w:rPr>
+          <w:rFonts w:ascii="Arial" w:eastAsia="Times New Roman" w:hAnsi="Arial" w:cs="Arial"/>
+          <w:color w:val="2C4557"/>
+          <w:sz w:val="22"/>
+          <w:szCs w:val="22"/>
+          <w:lang w:val="en"/>
+        </w:rPr>
+      </w:pPr>
+      <w:r>
+        <w:rPr>
+          <w:rFonts w:ascii="Arial" w:eastAsia="Times New Roman" w:hAnsi="Arial" w:cs="Arial"/>
+          <w:color w:val="2C4557"/>
+          <w:sz w:val="22"/>
+          <w:szCs w:val="22"/>
+          <w:lang w:val="en"/>
+        </w:rPr>
+        <w:t xml:space="preserve">All functions from </w:t>
+      </w:r>
+      <w:proofErr w:type="spellStart"/>
+      <w:r>
+        <w:rPr>
+          <w:rFonts w:ascii="Arial" w:eastAsia="Times New Roman" w:hAnsi="Arial" w:cs="Arial"/>
+          <w:color w:val="2C4557"/>
+          <w:sz w:val="22"/>
+          <w:szCs w:val="22"/>
+          <w:lang w:val="en"/>
+        </w:rPr>
+        <w:t>AbstractUVCCameraHandler</w:t>
+      </w:r>
+      <w:proofErr w:type="spellEnd"/>
+      <w:r>
+        <w:rPr>
+          <w:rFonts w:ascii="Arial" w:eastAsia="Times New Roman" w:hAnsi="Arial" w:cs="Arial"/>
+          <w:color w:val="2C4557"/>
+          <w:sz w:val="22"/>
+          <w:szCs w:val="22"/>
+          <w:lang w:val="en"/>
+        </w:rPr>
+        <w:t xml:space="preserve"> class</w:t>
+      </w:r>
+    </w:p>
+    <w:p>
+      <w:pPr>
+        <w:jc w:val="both"/>
+        <w:rPr>
+          <w:rFonts w:ascii="Arial" w:eastAsia="Times New Roman" w:hAnsi="Arial" w:cs="Arial"/>
+          <w:color w:val="2C4557"/>
+          <w:lang w:val="en-HK"/>
+        </w:rPr>
+      </w:pPr>
+    </w:p>
+    <w:p>
+      <w:pPr>
+        <w:pStyle w:val="HTMLPreformatted"/>
+        <w:shd w:val="clear" w:color="auto" w:fill="FFFFFF"/>
+        <w:jc w:val="both"/>
+        <w:rPr>
+          <w:rFonts w:ascii="Arial" w:eastAsia="Times New Roman" w:hAnsi="Arial" w:cs="Arial"/>
+          <w:color w:val="2C4557"/>
+          <w:sz w:val="22"/>
+          <w:szCs w:val="22"/>
+          <w:lang w:val="en"/>
+        </w:rPr>
+      </w:pPr>
+      <w:r>
+        <w:rPr>
+          <w:rFonts w:ascii="Arial" w:eastAsia="Times New Roman" w:hAnsi="Arial" w:cs="Arial"/>
+          <w:color w:val="2C4557"/>
+          <w:sz w:val="22"/>
+          <w:szCs w:val="22"/>
+          <w:lang w:val="en"/>
+        </w:rPr>
+        <w:tab/>
+      </w:r>
+      <w:proofErr w:type="spellStart"/>
+      <w:r>
+        <w:rPr>
+          <w:rFonts w:ascii="Arial" w:eastAsia="Times New Roman" w:hAnsi="Arial" w:cs="Arial"/>
+          <w:color w:val="2C4557"/>
+          <w:sz w:val="22"/>
+          <w:szCs w:val="22"/>
+          <w:lang w:val="en"/>
+        </w:rPr>
         <w:t>FrameCallBack</w:t>
       </w:r>
       <w:proofErr w:type="spellEnd"/>
@@ -10000,53 +10354,31 @@
           <w:lang w:val="en"/>
         </w:rPr>
       </w:pPr>
-      <w:r>
-        <w:rPr>
-          <w:rFonts w:ascii="Arial" w:eastAsia="Times New Roman" w:hAnsi="Arial" w:cs="Arial"/>
-          <w:color w:val="2C4557"/>
-          <w:sz w:val="22"/>
-          <w:szCs w:val="22"/>
-          <w:lang w:val="en"/>
-        </w:rPr>
-        <w:tab/>
-      </w:r>
-      <w:proofErr w:type="spellStart"/>
-      <w:proofErr w:type="gramStart"/>
-      <w:r>
-        <w:rPr>
-          <w:rFonts w:ascii="Arial" w:eastAsia="Times New Roman" w:hAnsi="Arial" w:cs="Arial"/>
-          <w:color w:val="2C4557"/>
-          <w:sz w:val="22"/>
-          <w:szCs w:val="22"/>
-          <w:lang w:val="en"/>
-        </w:rPr>
-        <w:t>setColorBar</w:t>
-      </w:r>
-      <w:proofErr w:type="spellEnd"/>
-      <w:r>
-        <w:rPr>
-          <w:rFonts w:ascii="Arial" w:eastAsia="Times New Roman" w:hAnsi="Arial" w:cs="Arial"/>
-          <w:color w:val="2C4557"/>
-          <w:sz w:val="22"/>
-          <w:szCs w:val="22"/>
-          <w:lang w:val="en"/>
-        </w:rPr>
-        <w:t>(</w:t>
-      </w:r>
-      <w:proofErr w:type="gramEnd"/>
-      <w:r>
-        <w:rPr>
-          <w:rFonts w:ascii="Arial" w:eastAsia="Times New Roman" w:hAnsi="Arial" w:cs="Arial"/>
-          <w:color w:val="2C4557"/>
-          <w:sz w:val="22"/>
-          <w:szCs w:val="22"/>
-          <w:lang w:val="en"/>
-        </w:rPr>
-        <w:t>int palette) is settings which palettes user want to use.</w:t>
-      </w:r>
     </w:p>
     <w:p>
       <w:pPr>
+        <w:rPr>
+          <w:rFonts w:ascii="Arial" w:eastAsia="Times New Roman" w:hAnsi="Arial" w:cs="Arial"/>
+          <w:b/>
+          <w:bCs/>
+          <w:color w:val="2C4557"/>
+          <w:kern w:val="36"/>
+          <w:sz w:val="30"/>
+          <w:szCs w:val="30"/>
+          <w:lang w:val="en"/>
+        </w:rPr>
+      </w:pPr>
+      <w:r>
+        <w:rPr>
+          <w:rFonts w:ascii="Arial" w:eastAsia="Times New Roman" w:hAnsi="Arial" w:cs="Arial"/>
+          <w:color w:val="2C4557"/>
+          <w:lang w:val="en"/>
+        </w:rPr>
+        <w:br w:type="page"/>
+      </w:r>
+    </w:p>
+    <w:p>
+      <w:pPr>
         <w:pStyle w:val="Heading1"/>
         <w:spacing w:before="150" w:beforeAutospacing="0" w:after="150" w:afterAutospacing="0"/>
         <w:rPr>
@@ -10055,7 +10387,7 @@
           <w:lang w:val="en"/>
         </w:rPr>
       </w:pPr>
-      <w:bookmarkStart w:id="28" w:name="_Toc25054415"/>
+      <w:bookmarkStart w:id="28" w:name="_Toc25667285"/>
       <w:r>
         <w:rPr>
           <w:rFonts w:ascii="Arial" w:eastAsia="Times New Roman" w:hAnsi="Arial" w:cs="Arial"/>
@@ -10070,24 +10402,9 @@
     <w:p>
       <w:pPr>
         <w:pStyle w:val="Heading2"/>
-        <w:spacing w:before="150" w:after="150"/>
-        <w:rPr>
-          <w:rFonts w:ascii="Arial" w:eastAsia="Times New Roman" w:hAnsi="Arial" w:cs="Arial"/>
-          <w:color w:val="2C4557"/>
-          <w:sz w:val="22"/>
-          <w:szCs w:val="22"/>
-          <w:lang w:val="en"/>
-        </w:rPr>
-      </w:pPr>
-      <w:bookmarkStart w:id="29" w:name="_Toc25054416"/>
-      <w:r>
-        <w:rPr>
-          <w:rFonts w:ascii="Arial" w:eastAsia="Times New Roman" w:hAnsi="Arial" w:cs="Arial"/>
-          <w:color w:val="2C4557"/>
-          <w:sz w:val="22"/>
-          <w:szCs w:val="22"/>
-          <w:lang w:val="en"/>
-        </w:rPr>
+      </w:pPr>
+      <w:bookmarkStart w:id="29" w:name="_Toc25667286"/>
+      <w:r>
         <w:t>USB Connect Dialog</w:t>
       </w:r>
       <w:bookmarkEnd w:id="29"/>
@@ -10106,10 +10423,10 @@
           <w:lang w:val="en"/>
         </w:rPr>
         <w:drawing>
-          <wp:inline distT="0" distB="0" distL="0" distR="0" wp14:anchorId="2261C783" wp14:editId="1C2F9F52">
-            <wp:extent cx="1619250" cy="2522406"/>
-            <wp:effectExtent l="0" t="0" r="0" b="0"/>
-            <wp:docPr id="61" name="Picture 61"/>
+          <wp:inline distT="0" distB="0" distL="0" distR="0" wp14:anchorId="3DDF2BE5" wp14:editId="57C7028E">
+            <wp:extent cx="1940428" cy="3063834"/>
+            <wp:effectExtent l="0" t="0" r="3175" b="3810"/>
+            <wp:docPr id="5" name="Picture 5"/>
             <wp:cNvGraphicFramePr>
               <a:graphicFrameLocks xmlns:a="http://schemas.openxmlformats.org/drawingml/2006/main" noChangeAspect="1"/>
             </wp:cNvGraphicFramePr>
@@ -10117,7 +10434,69 @@
               <a:graphicData uri="http://schemas.openxmlformats.org/drawingml/2006/picture">
                 <pic:pic xmlns:pic="http://schemas.openxmlformats.org/drawingml/2006/picture">
                   <pic:nvPicPr>
-                    <pic:cNvPr id="0" name="Picture 3"/>
+                    <pic:cNvPr id="0" name="Picture 12"/>
+                    <pic:cNvPicPr>
+                      <a:picLocks noChangeAspect="1" noChangeArrowheads="1"/>
+                    </pic:cNvPicPr>
+                  </pic:nvPicPr>
+                  <pic:blipFill>
+                    <a:blip r:embed="rId25" cstate="print">
+                      <a:extLst>
+                        <a:ext uri="{28A0092B-C50C-407E-A947-70E740481C1C}">
+                          <a14:useLocalDpi xmlns:a14="http://schemas.microsoft.com/office/drawing/2010/main" val="0"/>
+                        </a:ext>
+                      </a:extLst>
+                    </a:blip>
+                    <a:srcRect/>
+                    <a:stretch>
+                      <a:fillRect/>
+                    </a:stretch>
+                  </pic:blipFill>
+                  <pic:spPr bwMode="auto">
+                    <a:xfrm>
+                      <a:off x="0" y="0"/>
+                      <a:ext cx="1956805" cy="3089693"/>
+                    </a:xfrm>
+                    <a:prstGeom prst="rect">
+                      <a:avLst/>
+                    </a:prstGeom>
+                    <a:noFill/>
+                    <a:ln>
+                      <a:noFill/>
+                    </a:ln>
+                  </pic:spPr>
+                </pic:pic>
+              </a:graphicData>
+            </a:graphic>
+          </wp:inline>
+        </w:drawing>
+      </w:r>
+      <w:r>
+        <w:rPr>
+          <w:rFonts w:ascii="Arial" w:hAnsi="Arial" w:cs="Arial"/>
+          <w:lang w:val="en"/>
+        </w:rPr>
+        <w:tab/>
+      </w:r>
+      <w:r>
+        <w:rPr>
+          <w:rFonts w:ascii="Arial" w:hAnsi="Arial" w:cs="Arial"/>
+          <w:noProof/>
+          <w:lang w:val="en"/>
+        </w:rPr>
+        <w:drawing>
+          <wp:inline distT="0" distB="0" distL="0" distR="0" wp14:anchorId="3BB73C74" wp14:editId="77DAD461">
+            <wp:extent cx="1971601" cy="3060238"/>
+            <wp:effectExtent l="0" t="0" r="0" b="6985"/>
+            <wp:docPr id="6" name="Picture 6"/>
+            <wp:cNvGraphicFramePr>
+              <a:graphicFrameLocks xmlns:a="http://schemas.openxmlformats.org/drawingml/2006/main" noChangeAspect="1"/>
+            </wp:cNvGraphicFramePr>
+            <a:graphic xmlns:a="http://schemas.openxmlformats.org/drawingml/2006/main">
+              <a:graphicData uri="http://schemas.openxmlformats.org/drawingml/2006/picture">
+                <pic:pic xmlns:pic="http://schemas.openxmlformats.org/drawingml/2006/picture">
+                  <pic:nvPicPr>
+                    <pic:cNvPr id="0" name="Picture 13"/>
                     <pic:cNvPicPr>
                       <a:picLocks noChangeAspect="1" noChangeArrowheads="1"/>
                     </pic:cNvPicPr>
@@ -10138,7 +10517,7 @@
                   <pic:spPr bwMode="auto">
                     <a:xfrm>
                       <a:off x="0" y="0"/>
-                      <a:ext cx="1626168" cy="2533183"/>
+                      <a:ext cx="1990216" cy="3089132"/>
                     </a:xfrm>
                     <a:prstGeom prst="rect">
                       <a:avLst/>
@@ -10154,24 +10533,121 @@
           </wp:inline>
         </w:drawing>
       </w:r>
-      <w:r>
-        <w:rPr>
-          <w:rFonts w:ascii="Arial" w:hAnsi="Arial" w:cs="Arial"/>
-          <w:lang w:val="en"/>
-        </w:rPr>
-        <w:tab/>
-      </w:r>
-      <w:r>
-        <w:rPr>
-          <w:rFonts w:ascii="Arial" w:hAnsi="Arial" w:cs="Arial"/>
+    </w:p>
+    <w:p>
+      <w:pPr>
+        <w:pStyle w:val="HTMLPreformatted"/>
+        <w:shd w:val="clear" w:color="auto" w:fill="FFFFFF"/>
+        <w:jc w:val="both"/>
+        <w:rPr>
+          <w:rFonts w:ascii="Arial" w:eastAsia="Times New Roman" w:hAnsi="Arial" w:cs="Arial"/>
+          <w:color w:val="2C4557"/>
+          <w:sz w:val="22"/>
+          <w:szCs w:val="22"/>
+          <w:lang w:val="en"/>
+        </w:rPr>
+      </w:pPr>
+      <w:r>
+        <w:rPr>
+          <w:rFonts w:ascii="Arial" w:eastAsia="Times New Roman" w:hAnsi="Arial" w:cs="Arial"/>
+          <w:color w:val="2C4557"/>
+          <w:sz w:val="22"/>
+          <w:szCs w:val="22"/>
+          <w:lang w:val="en"/>
+        </w:rPr>
+        <w:t>After the XCAM</w:t>
+      </w:r>
+      <w:r>
+        <w:rPr>
+          <w:rFonts w:ascii="Arial" w:eastAsia="Times New Roman" w:hAnsi="Arial" w:cs="Arial"/>
+          <w:color w:val="2C4557"/>
+          <w:sz w:val="22"/>
+          <w:szCs w:val="22"/>
+          <w:lang w:val="en"/>
+        </w:rPr>
+        <w:t xml:space="preserve"> is attached</w:t>
+      </w:r>
+      <w:r>
+        <w:rPr>
+          <w:rFonts w:ascii="Arial" w:eastAsia="Times New Roman" w:hAnsi="Arial" w:cs="Arial"/>
+          <w:color w:val="2C4557"/>
+          <w:sz w:val="22"/>
+          <w:szCs w:val="22"/>
+          <w:lang w:val="en"/>
+        </w:rPr>
+        <w:t>,</w:t>
+      </w:r>
+      <w:r>
+        <w:rPr>
+          <w:rFonts w:ascii="Arial" w:eastAsia="Times New Roman" w:hAnsi="Arial" w:cs="Arial"/>
+          <w:color w:val="2C4557"/>
+          <w:sz w:val="22"/>
+          <w:szCs w:val="22"/>
+          <w:lang w:val="en"/>
+        </w:rPr>
+        <w:t xml:space="preserve"> </w:t>
+      </w:r>
+      <w:r>
+        <w:rPr>
+          <w:rFonts w:ascii="Arial" w:eastAsia="Times New Roman" w:hAnsi="Arial" w:cs="Arial"/>
+          <w:color w:val="2C4557"/>
+          <w:sz w:val="22"/>
+          <w:szCs w:val="22"/>
+          <w:lang w:val="en"/>
+        </w:rPr>
+        <w:t xml:space="preserve">the USB connect dialog should be pop out and the XCAM UVC Camera device is listed. Press “OK”. </w:t>
+      </w:r>
+    </w:p>
+    <w:p>
+      <w:pPr>
+        <w:pStyle w:val="HTMLPreformatted"/>
+        <w:shd w:val="clear" w:color="auto" w:fill="FFFFFF"/>
+        <w:jc w:val="both"/>
+        <w:rPr>
+          <w:rFonts w:ascii="Arial" w:eastAsia="Times New Roman" w:hAnsi="Arial" w:cs="Arial"/>
+          <w:color w:val="2C4557"/>
+          <w:sz w:val="22"/>
+          <w:szCs w:val="22"/>
+          <w:lang w:val="en"/>
+        </w:rPr>
+      </w:pPr>
+    </w:p>
+    <w:p>
+      <w:pPr>
+        <w:pStyle w:val="Heading2"/>
+        <w:rPr>
+          <w:lang w:val="en"/>
+        </w:rPr>
+      </w:pPr>
+      <w:bookmarkStart w:id="30" w:name="_Toc25667287"/>
+      <w:r>
+        <w:rPr>
+          <w:lang w:val="en"/>
+        </w:rPr>
+        <w:t>Video Streaming</w:t>
+      </w:r>
+      <w:bookmarkEnd w:id="30"/>
+    </w:p>
+    <w:p>
+      <w:pPr>
+        <w:rPr>
+          <w:rFonts w:ascii="Arial" w:eastAsia="Times New Roman" w:hAnsi="Arial" w:cs="Arial"/>
+          <w:color w:val="2C4557"/>
+          <w:lang w:val="en"/>
+        </w:rPr>
+      </w:pPr>
+      <w:r>
+        <w:rPr>
+          <w:rFonts w:ascii="Arial" w:eastAsia="Times New Roman" w:hAnsi="Arial" w:cs="Arial"/>
           <w:noProof/>
+          <w:color w:val="2C4557"/>
           <w:lang w:val="en"/>
         </w:rPr>
         <w:drawing>
-          <wp:inline distT="0" distB="0" distL="0" distR="0" wp14:anchorId="0B4F2CB7" wp14:editId="496562C1">
-            <wp:extent cx="1638300" cy="2529254"/>
-            <wp:effectExtent l="0" t="0" r="0" b="4445"/>
-            <wp:docPr id="60" name="Picture 60"/>
+          <wp:inline distT="0" distB="0" distL="0" distR="0" wp14:anchorId="50A233E1" wp14:editId="659028D9">
+            <wp:extent cx="1695450" cy="2677026"/>
+            <wp:effectExtent l="0" t="0" r="0" b="9525"/>
+            <wp:docPr id="7" name="Picture 7"/>
             <wp:cNvGraphicFramePr>
               <a:graphicFrameLocks xmlns:a="http://schemas.openxmlformats.org/drawingml/2006/main" noChangeAspect="1"/>
             </wp:cNvGraphicFramePr>
@@ -10179,7 +10655,7 @@
               <a:graphicData uri="http://schemas.openxmlformats.org/drawingml/2006/picture">
                 <pic:pic xmlns:pic="http://schemas.openxmlformats.org/drawingml/2006/picture">
                   <pic:nvPicPr>
-                    <pic:cNvPr id="0" name="Picture 2"/>
+                    <pic:cNvPr id="0" name="Picture 14"/>
                     <pic:cNvPicPr>
                       <a:picLocks noChangeAspect="1" noChangeArrowheads="1"/>
                     </pic:cNvPicPr>
@@ -10200,7 +10676,7 @@
                   <pic:spPr bwMode="auto">
                     <a:xfrm>
                       <a:off x="0" y="0"/>
-                      <a:ext cx="1642244" cy="2535342"/>
+                      <a:ext cx="1704009" cy="2690540"/>
                     </a:xfrm>
                     <a:prstGeom prst="rect">
                       <a:avLst/>
@@ -10216,61 +10692,6 @@
           </wp:inline>
         </w:drawing>
       </w:r>
-    </w:p>
-    <w:p>
-      <w:pPr>
-        <w:rPr>
-          <w:rFonts w:ascii="Arial" w:hAnsi="Arial" w:cs="Arial"/>
-          <w:lang w:val="en"/>
-        </w:rPr>
-      </w:pPr>
-      <w:r>
-        <w:rPr>
-          <w:rFonts w:ascii="Arial" w:hAnsi="Arial" w:cs="Arial"/>
-          <w:lang w:val="en"/>
-        </w:rPr>
-        <w:t>After connecting the XCAM,</w:t>
-      </w:r>
-      <w:r>
-        <w:rPr>
-          <w:rFonts w:ascii="Arial" w:hAnsi="Arial" w:cs="Arial"/>
-          <w:lang w:val="en"/>
-        </w:rPr>
-        <w:t xml:space="preserve"> </w:t>
-      </w:r>
-      <w:r>
-        <w:rPr>
-          <w:rFonts w:ascii="Arial" w:hAnsi="Arial" w:cs="Arial"/>
-          <w:lang w:val="en"/>
-        </w:rPr>
-        <w:t xml:space="preserve">the USB connect dialog should be pop out and the XCAM UVC Camera device is listed. Press “OK”. </w:t>
-      </w:r>
-    </w:p>
-    <w:p>
-      <w:pPr>
-        <w:rPr>
-          <w:rFonts w:ascii="Arial" w:eastAsia="Times New Roman" w:hAnsi="Arial" w:cs="Arial"/>
-          <w:color w:val="2C4557"/>
-          <w:lang w:val="en"/>
-        </w:rPr>
-      </w:pPr>
-      <w:r>
-        <w:rPr>
-          <w:rFonts w:ascii="Arial" w:eastAsia="Times New Roman" w:hAnsi="Arial" w:cs="Arial"/>
-          <w:color w:val="2C4557"/>
-          <w:lang w:val="en"/>
-        </w:rPr>
-        <w:t>Video Streaming</w:t>
-      </w:r>
-    </w:p>
-    <w:p>
-      <w:pPr>
-        <w:rPr>
-          <w:rFonts w:ascii="Arial" w:eastAsia="Times New Roman" w:hAnsi="Arial" w:cs="Arial"/>
-          <w:color w:val="2C4557"/>
-          <w:lang w:val="en"/>
-        </w:rPr>
-      </w:pPr>
       <w:r>
         <w:rPr>
           <w:rFonts w:ascii="Arial" w:eastAsia="Times New Roman" w:hAnsi="Arial" w:cs="Arial"/>
@@ -10279,63 +10700,7 @@
           <w:lang w:val="en"/>
         </w:rPr>
         <w:drawing>
-          <wp:inline distT="0" distB="0" distL="0" distR="0" wp14:anchorId="34A4E601" wp14:editId="562206D2">
-            <wp:extent cx="1706111" cy="2495550"/>
-            <wp:effectExtent l="0" t="0" r="8890" b="0"/>
-            <wp:docPr id="62" name="Picture 62"/>
-            <wp:cNvGraphicFramePr>
-              <a:graphicFrameLocks xmlns:a="http://schemas.openxmlformats.org/drawingml/2006/main" noChangeAspect="1"/>
-            </wp:cNvGraphicFramePr>
-            <a:graphic xmlns:a="http://schemas.openxmlformats.org/drawingml/2006/main">
-              <a:graphicData uri="http://schemas.openxmlformats.org/drawingml/2006/picture">
-                <pic:pic xmlns:pic="http://schemas.openxmlformats.org/drawingml/2006/picture">
-                  <pic:nvPicPr>
-                    <pic:cNvPr id="0" name="Picture 4"/>
-                    <pic:cNvPicPr>
-                      <a:picLocks noChangeAspect="1" noChangeArrowheads="1"/>
-                    </pic:cNvPicPr>
-                  </pic:nvPicPr>
-                  <pic:blipFill>
-                    <a:blip r:embed="rId28" cstate="print">
-                      <a:extLst>
-                        <a:ext uri="{28A0092B-C50C-407E-A947-70E740481C1C}">
-                          <a14:useLocalDpi xmlns:a14="http://schemas.microsoft.com/office/drawing/2010/main" val="0"/>
-                        </a:ext>
-                      </a:extLst>
-                    </a:blip>
-                    <a:srcRect/>
-                    <a:stretch>
-                      <a:fillRect/>
-                    </a:stretch>
-                  </pic:blipFill>
-                  <pic:spPr bwMode="auto">
-                    <a:xfrm>
-                      <a:off x="0" y="0"/>
-                      <a:ext cx="1712292" cy="2504591"/>
-                    </a:xfrm>
-                    <a:prstGeom prst="rect">
-                      <a:avLst/>
-                    </a:prstGeom>
-                    <a:noFill/>
-                    <a:ln>
-                      <a:noFill/>
-                    </a:ln>
-                  </pic:spPr>
-                </pic:pic>
-              </a:graphicData>
-            </a:graphic>
-          </wp:inline>
-        </w:drawing>
-      </w:r>
-      <w:r>
-        <w:rPr>
-          <w:rFonts w:ascii="Arial" w:eastAsia="Times New Roman" w:hAnsi="Arial" w:cs="Arial"/>
-          <w:noProof/>
-          <w:color w:val="2C4557"/>
-          <w:lang w:val="en"/>
-        </w:rPr>
-        <w:drawing>
-          <wp:inline distT="0" distB="0" distL="0" distR="0" wp14:anchorId="67AD3698" wp14:editId="1F041420">
+          <wp:inline distT="0" distB="0" distL="0" distR="0" wp14:anchorId="67AD3698" wp14:editId="50C7C4A8">
             <wp:extent cx="1760436" cy="2494675"/>
             <wp:effectExtent l="0" t="0" r="0" b="1270"/>
             <wp:docPr id="64" name="Picture 64"/>
@@ -10352,7 +10717,7 @@
                     </pic:cNvPicPr>
                   </pic:nvPicPr>
                   <pic:blipFill>
-                    <a:blip r:embed="rId29" cstate="print">
+                    <a:blip r:embed="rId28" cstate="print">
                       <a:extLst>
                         <a:ext uri="{28A0092B-C50C-407E-A947-70E740481C1C}">
                           <a14:useLocalDpi xmlns:a14="http://schemas.microsoft.com/office/drawing/2010/main" val="0"/>
@@ -10391,10 +10756,10 @@
           <w:lang w:val="en"/>
         </w:rPr>
         <w:drawing>
-          <wp:inline distT="0" distB="0" distL="0" distR="0" wp14:anchorId="6AE76723" wp14:editId="224FF1C0">
-            <wp:extent cx="1744296" cy="2504705"/>
+          <wp:inline distT="0" distB="0" distL="0" distR="0" wp14:anchorId="1D8EE000" wp14:editId="35A05C0A">
+            <wp:extent cx="1705626" cy="2686050"/>
             <wp:effectExtent l="0" t="0" r="8890" b="0"/>
-            <wp:docPr id="63" name="Picture 63"/>
+            <wp:docPr id="8" name="Picture 8"/>
             <wp:cNvGraphicFramePr>
               <a:graphicFrameLocks xmlns:a="http://schemas.openxmlformats.org/drawingml/2006/main" noChangeAspect="1"/>
             </wp:cNvGraphicFramePr>
@@ -10402,13 +10767,13 @@
               <a:graphicData uri="http://schemas.openxmlformats.org/drawingml/2006/picture">
                 <pic:pic xmlns:pic="http://schemas.openxmlformats.org/drawingml/2006/picture">
                   <pic:nvPicPr>
-                    <pic:cNvPr id="0" name="Picture 5"/>
+                    <pic:cNvPr id="0" name="Picture 15"/>
                     <pic:cNvPicPr>
                       <a:picLocks noChangeAspect="1" noChangeArrowheads="1"/>
                     </pic:cNvPicPr>
                   </pic:nvPicPr>
                   <pic:blipFill>
-                    <a:blip r:embed="rId30" cstate="print">
+                    <a:blip r:embed="rId29" cstate="print">
                       <a:extLst>
                         <a:ext uri="{28A0092B-C50C-407E-A947-70E740481C1C}">
                           <a14:useLocalDpi xmlns:a14="http://schemas.microsoft.com/office/drawing/2010/main" val="0"/>
@@ -10423,7 +10788,7 @@
                   <pic:spPr bwMode="auto">
                     <a:xfrm>
                       <a:off x="0" y="0"/>
-                      <a:ext cx="1757797" cy="2524091"/>
+                      <a:ext cx="1710948" cy="2694431"/>
                     </a:xfrm>
                     <a:prstGeom prst="rect">
                       <a:avLst/>
@@ -10509,7 +10874,10 @@
                               </w:rPr>
                             </w:pPr>
                             <w:r>
-                              <w:t>Hybrid Mode</w:t>
+                              <w:t>Overlay</w:t>
+                            </w:r>
+                            <w:r>
+                              <w:t xml:space="preserve"> Mode</w:t>
                             </w:r>
                           </w:p>
                         </w:txbxContent>
@@ -10549,7 +10917,10 @@
                         </w:rPr>
                       </w:pPr>
                       <w:r>
-                        <w:t>Hybrid Mode</w:t>
+                        <w:t>Overlay</w:t>
+                      </w:r>
+                      <w:r>
+                        <w:t xml:space="preserve"> Mode</w:t>
                       </w:r>
                     </w:p>
                   </w:txbxContent>
@@ -10817,7 +11188,7 @@
                     </pic:cNvPicPr>
                   </pic:nvPicPr>
                   <pic:blipFill>
-                    <a:blip r:embed="rId31" cstate="print">
+                    <a:blip r:embed="rId30" cstate="print">
                       <a:extLst>
                         <a:ext uri="{28A0092B-C50C-407E-A947-70E740481C1C}">
                           <a14:useLocalDpi xmlns:a14="http://schemas.microsoft.com/office/drawing/2010/main" val="0"/>
@@ -10867,45 +11238,36 @@
     </w:p>
     <w:p>
       <w:pPr>
-        <w:rPr>
-          <w:rFonts w:ascii="Arial" w:eastAsia="Times New Roman" w:hAnsi="Arial" w:cs="Arial"/>
-          <w:color w:val="2C4557"/>
-          <w:lang w:val="en"/>
-        </w:rPr>
-      </w:pPr>
+        <w:pStyle w:val="Heading2"/>
+        <w:spacing w:before="150" w:after="150"/>
+        <w:rPr>
+          <w:rFonts w:ascii="Arial" w:eastAsia="Times New Roman" w:hAnsi="Arial" w:cs="Arial"/>
+          <w:color w:val="2C4557"/>
+          <w:lang w:val="en"/>
+        </w:rPr>
+      </w:pPr>
+      <w:bookmarkStart w:id="31" w:name="_Toc25667288"/>
+      <w:r>
+        <w:rPr>
+          <w:rFonts w:ascii="Arial" w:eastAsia="Times New Roman" w:hAnsi="Arial" w:cs="Arial"/>
+          <w:color w:val="2C4557"/>
+          <w:lang w:val="en"/>
+        </w:rPr>
+        <w:lastRenderedPageBreak/>
+        <w:t xml:space="preserve">UI </w:t>
+      </w:r>
+      <w:r>
+        <w:rPr>
+          <w:rFonts w:ascii="Arial" w:eastAsia="Times New Roman" w:hAnsi="Arial" w:cs="Arial"/>
+          <w:color w:val="2C4557"/>
+          <w:lang w:val="en"/>
+        </w:rPr>
+        <w:t>Components</w:t>
+      </w:r>
+      <w:bookmarkEnd w:id="31"/>
     </w:p>
     <w:p>
       <w:pPr>
-        <w:pStyle w:val="Heading2"/>
-        <w:spacing w:before="150" w:after="150"/>
-        <w:rPr>
-          <w:rFonts w:ascii="Arial" w:eastAsia="Times New Roman" w:hAnsi="Arial" w:cs="Arial"/>
-          <w:color w:val="2C4557"/>
-          <w:lang w:val="en"/>
-        </w:rPr>
-      </w:pPr>
-      <w:bookmarkStart w:id="30" w:name="_Toc25054417"/>
-      <w:r>
-        <w:rPr>
-          <w:rFonts w:ascii="Arial" w:eastAsia="Times New Roman" w:hAnsi="Arial" w:cs="Arial"/>
-          <w:color w:val="2C4557"/>
-          <w:lang w:val="en"/>
-        </w:rPr>
-        <w:lastRenderedPageBreak/>
-        <w:t xml:space="preserve">UI </w:t>
-      </w:r>
-      <w:r>
-        <w:rPr>
-          <w:rFonts w:ascii="Arial" w:eastAsia="Times New Roman" w:hAnsi="Arial" w:cs="Arial"/>
-          <w:color w:val="2C4557"/>
-          <w:lang w:val="en"/>
-        </w:rPr>
-        <w:t>Components</w:t>
-      </w:r>
-      <w:bookmarkEnd w:id="30"/>
-    </w:p>
-    <w:p>
-      <w:pPr>
         <w:jc w:val="center"/>
         <w:rPr>
           <w:rFonts w:ascii="Arial" w:hAnsi="Arial" w:cs="Arial"/>
@@ -10919,10 +11281,10 @@
           <w:lang w:val="en"/>
         </w:rPr>
         <w:drawing>
-          <wp:inline distT="0" distB="0" distL="0" distR="0" wp14:anchorId="4E94AD33" wp14:editId="5B41A792">
-            <wp:extent cx="2698750" cy="4325350"/>
-            <wp:effectExtent l="0" t="0" r="6350" b="0"/>
-            <wp:docPr id="67" name="Picture 67"/>
+          <wp:inline distT="0" distB="0" distL="0" distR="0" wp14:anchorId="37D4930F" wp14:editId="77CBDBBD">
+            <wp:extent cx="1781175" cy="2826856"/>
+            <wp:effectExtent l="0" t="0" r="0" b="0"/>
+            <wp:docPr id="14" name="Picture 14"/>
             <wp:cNvGraphicFramePr>
               <a:graphicFrameLocks xmlns:a="http://schemas.openxmlformats.org/drawingml/2006/main" noChangeAspect="1"/>
             </wp:cNvGraphicFramePr>
@@ -10930,7 +11292,69 @@
               <a:graphicData uri="http://schemas.openxmlformats.org/drawingml/2006/picture">
                 <pic:pic xmlns:pic="http://schemas.openxmlformats.org/drawingml/2006/picture">
                   <pic:nvPicPr>
-                    <pic:cNvPr id="0" name="Picture 341"/>
+                    <pic:cNvPr id="0" name="Picture 22"/>
+                    <pic:cNvPicPr>
+                      <a:picLocks noChangeAspect="1" noChangeArrowheads="1"/>
+                    </pic:cNvPicPr>
+                  </pic:nvPicPr>
+                  <pic:blipFill>
+                    <a:blip r:embed="rId31" cstate="print">
+                      <a:extLst>
+                        <a:ext uri="{28A0092B-C50C-407E-A947-70E740481C1C}">
+                          <a14:useLocalDpi xmlns:a14="http://schemas.microsoft.com/office/drawing/2010/main" val="0"/>
+                        </a:ext>
+                      </a:extLst>
+                    </a:blip>
+                    <a:srcRect/>
+                    <a:stretch>
+                      <a:fillRect/>
+                    </a:stretch>
+                  </pic:blipFill>
+                  <pic:spPr bwMode="auto">
+                    <a:xfrm>
+                      <a:off x="0" y="0"/>
+                      <a:ext cx="1793446" cy="2846331"/>
+                    </a:xfrm>
+                    <a:prstGeom prst="rect">
+                      <a:avLst/>
+                    </a:prstGeom>
+                    <a:noFill/>
+                    <a:ln>
+                      <a:noFill/>
+                    </a:ln>
+                  </pic:spPr>
+                </pic:pic>
+              </a:graphicData>
+            </a:graphic>
+          </wp:inline>
+        </w:drawing>
+      </w:r>
+      <w:r>
+        <w:rPr>
+          <w:rFonts w:ascii="Arial" w:hAnsi="Arial" w:cs="Arial"/>
+          <w:lang w:val="en"/>
+        </w:rPr>
+        <w:tab/>
+      </w:r>
+      <w:r>
+        <w:rPr>
+          <w:rFonts w:ascii="Arial" w:hAnsi="Arial" w:cs="Arial"/>
+          <w:noProof/>
+          <w:lang w:val="en"/>
+        </w:rPr>
+        <w:drawing>
+          <wp:inline distT="0" distB="0" distL="0" distR="0" wp14:anchorId="1C93D14D" wp14:editId="511E5703">
+            <wp:extent cx="1793630" cy="2824820"/>
+            <wp:effectExtent l="0" t="0" r="0" b="0"/>
+            <wp:docPr id="10" name="Picture 10"/>
+            <wp:cNvGraphicFramePr>
+              <a:graphicFrameLocks xmlns:a="http://schemas.openxmlformats.org/drawingml/2006/main" noChangeAspect="1"/>
+            </wp:cNvGraphicFramePr>
+            <a:graphic xmlns:a="http://schemas.openxmlformats.org/drawingml/2006/main">
+              <a:graphicData uri="http://schemas.openxmlformats.org/drawingml/2006/picture">
+                <pic:pic xmlns:pic="http://schemas.openxmlformats.org/drawingml/2006/picture">
+                  <pic:nvPicPr>
+                    <pic:cNvPr id="0" name="Picture 21"/>
                     <pic:cNvPicPr>
                       <a:picLocks noChangeAspect="1" noChangeArrowheads="1"/>
                     </pic:cNvPicPr>
@@ -10951,7 +11375,7 @@
                   <pic:spPr bwMode="auto">
                     <a:xfrm>
                       <a:off x="0" y="0"/>
-                      <a:ext cx="2703782" cy="4333416"/>
+                      <a:ext cx="1821809" cy="2869200"/>
                     </a:xfrm>
                     <a:prstGeom prst="rect">
                       <a:avLst/>
@@ -10967,6 +11391,68 @@
           </wp:inline>
         </w:drawing>
       </w:r>
+      <w:r>
+        <w:rPr>
+          <w:rFonts w:ascii="Arial" w:hAnsi="Arial" w:cs="Arial"/>
+          <w:lang w:val="en"/>
+        </w:rPr>
+        <w:tab/>
+      </w:r>
+      <w:r>
+        <w:rPr>
+          <w:rFonts w:ascii="Arial" w:hAnsi="Arial" w:cs="Arial"/>
+          <w:noProof/>
+          <w:lang w:val="en"/>
+        </w:rPr>
+        <w:drawing>
+          <wp:inline distT="0" distB="0" distL="0" distR="0" wp14:anchorId="729048EC" wp14:editId="67FFB176">
+            <wp:extent cx="1798655" cy="2827397"/>
+            <wp:effectExtent l="0" t="0" r="0" b="0"/>
+            <wp:docPr id="15" name="Picture 15"/>
+            <wp:cNvGraphicFramePr>
+              <a:graphicFrameLocks xmlns:a="http://schemas.openxmlformats.org/drawingml/2006/main" noChangeAspect="1"/>
+            </wp:cNvGraphicFramePr>
+            <a:graphic xmlns:a="http://schemas.openxmlformats.org/drawingml/2006/main">
+              <a:graphicData uri="http://schemas.openxmlformats.org/drawingml/2006/picture">
+                <pic:pic xmlns:pic="http://schemas.openxmlformats.org/drawingml/2006/picture">
+                  <pic:nvPicPr>
+                    <pic:cNvPr id="0" name="Picture 23"/>
+                    <pic:cNvPicPr>
+                      <a:picLocks noChangeAspect="1" noChangeArrowheads="1"/>
+                    </pic:cNvPicPr>
+                  </pic:nvPicPr>
+                  <pic:blipFill>
+                    <a:blip r:embed="rId33" cstate="print">
+                      <a:extLst>
+                        <a:ext uri="{28A0092B-C50C-407E-A947-70E740481C1C}">
+                          <a14:useLocalDpi xmlns:a14="http://schemas.microsoft.com/office/drawing/2010/main" val="0"/>
+                        </a:ext>
+                      </a:extLst>
+                    </a:blip>
+                    <a:srcRect/>
+                    <a:stretch>
+                      <a:fillRect/>
+                    </a:stretch>
+                  </pic:blipFill>
+                  <pic:spPr bwMode="auto">
+                    <a:xfrm>
+                      <a:off x="0" y="0"/>
+                      <a:ext cx="1812839" cy="2849693"/>
+                    </a:xfrm>
+                    <a:prstGeom prst="rect">
+                      <a:avLst/>
+                    </a:prstGeom>
+                    <a:noFill/>
+                    <a:ln>
+                      <a:noFill/>
+                    </a:ln>
+                  </pic:spPr>
+                </pic:pic>
+              </a:graphicData>
+            </a:graphic>
+          </wp:inline>
+        </w:drawing>
+      </w:r>
     </w:p>
     <w:tbl>
       <w:tblPr>
@@ -10975,8 +11461,8 @@
         <w:tblLook w:val="04A0" w:firstRow="1" w:lastRow="0" w:firstColumn="1" w:lastColumn="0" w:noHBand="0" w:noVBand="1"/>
       </w:tblPr>
       <w:tblGrid>
-        <w:gridCol w:w="1217"/>
-        <w:gridCol w:w="8133"/>
+        <w:gridCol w:w="1623"/>
+        <w:gridCol w:w="7727"/>
       </w:tblGrid>
       <w:tr>
         <w:tc>
@@ -11052,85 +11538,11 @@
               <w:rPr>
                 <w:rFonts w:ascii="Arial" w:hAnsi="Arial" w:cs="Arial"/>
               </w:rPr>
-              <w:object w:dxaOrig="320" w:dyaOrig="320" w14:anchorId="4B1A718A">
-                <v:shape id="_x0000_i1026" type="#_x0000_t75" style="width:16pt;height:16pt" o:ole="">
-                  <v:imagedata r:id="rId33" o:title=""/>
+              <w:object w:dxaOrig="320" w:dyaOrig="320" w14:anchorId="744CFC6B">
+                <v:shape id="_x0000_i1027" type="#_x0000_t75" style="width:16.3pt;height:16.3pt" o:ole="">
+                  <v:imagedata r:id="rId34" o:title=""/>
                 </v:shape>
-                <o:OLEObject Type="Embed" ProgID="PBrush" ShapeID="_x0000_i1026" DrawAspect="Content" ObjectID="_1635667341" r:id="rId34"/>
-              </w:object>
-            </w:r>
-          </w:p>
-        </w:tc>
-        <w:tc>
-          <w:tcPr>
-            <w:tcW w:w="8133" w:type="dxa"/>
-          </w:tcPr>
-          <w:p>
-            <w:pPr>
-              <w:rPr>
-                <w:rFonts w:ascii="Arial" w:eastAsia="Times New Roman" w:hAnsi="Arial" w:cs="Arial"/>
-                <w:color w:val="2C4557"/>
-                <w:lang w:val="en"/>
-              </w:rPr>
-            </w:pPr>
-            <w:r>
-              <w:rPr>
-                <w:rFonts w:ascii="Arial" w:eastAsia="Times New Roman" w:hAnsi="Arial" w:cs="Arial"/>
-                <w:color w:val="2C4557"/>
-                <w:lang w:val="en"/>
-              </w:rPr>
-              <w:t>Crosshair that follows the click event from user in preview window. It is also the</w:t>
-            </w:r>
-            <w:r>
-              <w:rPr>
-                <w:rFonts w:ascii="Arial" w:eastAsia="Times New Roman" w:hAnsi="Arial" w:cs="Arial"/>
-                <w:color w:val="2C4557"/>
-                <w:lang w:val="en"/>
-              </w:rPr>
-              <w:t xml:space="preserve"> position</w:t>
-            </w:r>
-            <w:r>
-              <w:rPr>
-                <w:rFonts w:ascii="Arial" w:eastAsia="Times New Roman" w:hAnsi="Arial" w:cs="Arial"/>
-                <w:color w:val="2C4557"/>
-                <w:lang w:val="en"/>
-              </w:rPr>
-              <w:t xml:space="preserve"> indicator </w:t>
-            </w:r>
-            <w:r>
-              <w:rPr>
-                <w:rFonts w:ascii="Arial" w:eastAsia="Times New Roman" w:hAnsi="Arial" w:cs="Arial"/>
-                <w:color w:val="2C4557"/>
-                <w:lang w:val="en"/>
-              </w:rPr>
-              <w:t>which pin point the pixel and its temperature will be updated at the right corner.</w:t>
-            </w:r>
-          </w:p>
-        </w:tc>
-      </w:tr>
-      <w:tr>
-        <w:tc>
-          <w:tcPr>
-            <w:tcW w:w="1217" w:type="dxa"/>
-          </w:tcPr>
-          <w:p>
-            <w:pPr>
-              <w:jc w:val="center"/>
-              <w:rPr>
-                <w:rFonts w:ascii="Arial" w:eastAsia="Times New Roman" w:hAnsi="Arial" w:cs="Arial"/>
-                <w:color w:val="2C4557"/>
-                <w:lang w:val="en"/>
-              </w:rPr>
-            </w:pPr>
-            <w:r>
-              <w:rPr>
-                <w:rFonts w:ascii="Arial" w:hAnsi="Arial" w:cs="Arial"/>
-              </w:rPr>
-              <w:object w:dxaOrig="320" w:dyaOrig="320" w14:anchorId="744CFC6B">
-                <v:shape id="_x0000_i1027" type="#_x0000_t75" style="width:16pt;height:16pt" o:ole="">
-                  <v:imagedata r:id="rId35" o:title=""/>
-                </v:shape>
-                <o:OLEObject Type="Embed" ProgID="PBrush" ShapeID="_x0000_i1027" DrawAspect="Content" ObjectID="_1635667342" r:id="rId36"/>
+                <o:OLEObject Type="Embed" ProgID="PBrush" ShapeID="_x0000_i1027" DrawAspect="Content" ObjectID="_1636280119" r:id="rId35"/>
               </w:object>
             </w:r>
           </w:p>
@@ -11177,10 +11589,10 @@
                 <w:rFonts w:ascii="Arial" w:hAnsi="Arial" w:cs="Arial"/>
               </w:rPr>
               <w:object w:dxaOrig="320" w:dyaOrig="320" w14:anchorId="0E07AFB1">
-                <v:shape id="_x0000_i1028" type="#_x0000_t75" style="width:16pt;height:16pt" o:ole="">
-                  <v:imagedata r:id="rId37" o:title=""/>
+                <v:shape id="_x0000_i1028" type="#_x0000_t75" style="width:16.3pt;height:16.3pt" o:ole="">
+                  <v:imagedata r:id="rId36" o:title=""/>
                 </v:shape>
-                <o:OLEObject Type="Embed" ProgID="PBrush" ShapeID="_x0000_i1028" DrawAspect="Content" ObjectID="_1635667343" r:id="rId38"/>
+                <o:OLEObject Type="Embed" ProgID="PBrush" ShapeID="_x0000_i1028" DrawAspect="Content" ObjectID="_1636280120" r:id="rId37"/>
               </w:object>
             </w:r>
           </w:p>
@@ -11227,10 +11639,10 @@
                 <w:rFonts w:ascii="Arial" w:hAnsi="Arial" w:cs="Arial"/>
               </w:rPr>
               <w:object w:dxaOrig="320" w:dyaOrig="320" w14:anchorId="3F209108">
-                <v:shape id="_x0000_i1029" type="#_x0000_t75" style="width:16pt;height:16pt" o:ole="">
-                  <v:imagedata r:id="rId39" o:title=""/>
+                <v:shape id="_x0000_i1029" type="#_x0000_t75" style="width:16.3pt;height:16.3pt" o:ole="">
+                  <v:imagedata r:id="rId38" o:title=""/>
                 </v:shape>
-                <o:OLEObject Type="Embed" ProgID="PBrush" ShapeID="_x0000_i1029" DrawAspect="Content" ObjectID="_1635667344" r:id="rId40"/>
+                <o:OLEObject Type="Embed" ProgID="PBrush" ShapeID="_x0000_i1029" DrawAspect="Content" ObjectID="_1636280121" r:id="rId39"/>
               </w:object>
             </w:r>
           </w:p>
@@ -11277,10 +11689,10 @@
                 <w:rFonts w:ascii="Arial" w:hAnsi="Arial" w:cs="Arial"/>
               </w:rPr>
               <w:object w:dxaOrig="480" w:dyaOrig="480" w14:anchorId="3B6E27AA">
-                <v:shape id="_x0000_i1030" type="#_x0000_t75" style="width:17.5pt;height:17.5pt" o:ole="">
-                  <v:imagedata r:id="rId41" o:title=""/>
+                <v:shape id="_x0000_i1030" type="#_x0000_t75" style="width:17.65pt;height:17.65pt" o:ole="">
+                  <v:imagedata r:id="rId40" o:title=""/>
                 </v:shape>
-                <o:OLEObject Type="Embed" ProgID="PBrush" ShapeID="_x0000_i1030" DrawAspect="Content" ObjectID="_1635667345" r:id="rId42"/>
+                <o:OLEObject Type="Embed" ProgID="PBrush" ShapeID="_x0000_i1030" DrawAspect="Content" ObjectID="_1636280122" r:id="rId41"/>
               </w:object>
             </w:r>
           </w:p>
@@ -11327,10 +11739,10 @@
                 <w:rFonts w:ascii="Arial" w:hAnsi="Arial" w:cs="Arial"/>
               </w:rPr>
               <w:object w:dxaOrig="320" w:dyaOrig="320" w14:anchorId="6E29DE5C">
-                <v:shape id="_x0000_i1031" type="#_x0000_t75" style="width:16pt;height:16pt" o:ole="">
-                  <v:imagedata r:id="rId43" o:title=""/>
+                <v:shape id="_x0000_i1031" type="#_x0000_t75" style="width:16.3pt;height:16.3pt" o:ole="">
+                  <v:imagedata r:id="rId42" o:title=""/>
                 </v:shape>
-                <o:OLEObject Type="Embed" ProgID="PBrush" ShapeID="_x0000_i1031" DrawAspect="Content" ObjectID="_1635667346" r:id="rId44"/>
+                <o:OLEObject Type="Embed" ProgID="PBrush" ShapeID="_x0000_i1031" DrawAspect="Content" ObjectID="_1636280123" r:id="rId43"/>
               </w:object>
             </w:r>
           </w:p>
@@ -11377,10 +11789,10 @@
                 <w:rFonts w:ascii="Arial" w:hAnsi="Arial" w:cs="Arial"/>
               </w:rPr>
               <w:object w:dxaOrig="320" w:dyaOrig="320" w14:anchorId="6A556119">
-                <v:shape id="_x0000_i1032" type="#_x0000_t75" style="width:16pt;height:16pt" o:ole="">
-                  <v:imagedata r:id="rId45" o:title=""/>
+                <v:shape id="_x0000_i1032" type="#_x0000_t75" style="width:16.3pt;height:16.3pt" o:ole="">
+                  <v:imagedata r:id="rId44" o:title=""/>
                 </v:shape>
-                <o:OLEObject Type="Embed" ProgID="PBrush" ShapeID="_x0000_i1032" DrawAspect="Content" ObjectID="_1635667347" r:id="rId46"/>
+                <o:OLEObject Type="Embed" ProgID="PBrush" ShapeID="_x0000_i1032" DrawAspect="Content" ObjectID="_1636280124" r:id="rId45"/>
               </w:object>
             </w:r>
           </w:p>
@@ -11420,17 +11832,14 @@
                 <w:rFonts w:ascii="Arial" w:hAnsi="Arial" w:cs="Arial"/>
               </w:rPr>
             </w:pPr>
+            <w:proofErr w:type="spellStart"/>
             <w:r>
               <w:rPr>
                 <w:rFonts w:ascii="Arial" w:hAnsi="Arial" w:cs="Arial"/>
               </w:rPr>
-              <w:object w:dxaOrig="4500" w:dyaOrig="1890" w14:anchorId="2AD194EE">
-                <v:shape id="_x0000_i1033" type="#_x0000_t75" style="width:36pt;height:15.5pt" o:ole="">
-                  <v:imagedata r:id="rId47" o:title=""/>
-                </v:shape>
-                <o:OLEObject Type="Embed" ProgID="PBrush" ShapeID="_x0000_i1033" DrawAspect="Content" ObjectID="_1635667348" r:id="rId48"/>
-              </w:object>
+              <w:t>SenXorViewer</w:t>
             </w:r>
+            <w:proofErr w:type="spellEnd"/>
           </w:p>
         </w:tc>
         <w:tc>
@@ -11451,183 +11860,7 @@
                 <w:color w:val="2C4557"/>
                 <w:lang w:val="en"/>
               </w:rPr>
-              <w:t>Temperature alarm indicators</w:t>
-            </w:r>
-          </w:p>
-        </w:tc>
-      </w:tr>
-      <w:tr>
-        <w:tc>
-          <w:tcPr>
-            <w:tcW w:w="1217" w:type="dxa"/>
-          </w:tcPr>
-          <w:p>
-            <w:pPr>
-              <w:jc w:val="center"/>
-              <w:rPr>
-                <w:rFonts w:ascii="Arial" w:hAnsi="Arial" w:cs="Arial"/>
-              </w:rPr>
-            </w:pPr>
-            <w:r>
-              <w:rPr>
-                <w:rFonts w:ascii="Arial" w:hAnsi="Arial" w:cs="Arial"/>
-              </w:rPr>
-              <w:object w:dxaOrig="4370" w:dyaOrig="1110" w14:anchorId="2C93FF1F">
-                <v:shape id="_x0000_i1034" type="#_x0000_t75" style="width:50pt;height:12.5pt" o:ole="">
-                  <v:imagedata r:id="rId49" o:title=""/>
-                </v:shape>
-                <o:OLEObject Type="Embed" ProgID="PBrush" ShapeID="_x0000_i1034" DrawAspect="Content" ObjectID="_1635667349" r:id="rId50"/>
-              </w:object>
-            </w:r>
-          </w:p>
-        </w:tc>
-        <w:tc>
-          <w:tcPr>
-            <w:tcW w:w="8133" w:type="dxa"/>
-          </w:tcPr>
-          <w:p>
-            <w:pPr>
-              <w:rPr>
-                <w:rFonts w:ascii="Arial" w:eastAsia="Times New Roman" w:hAnsi="Arial" w:cs="Arial"/>
-                <w:color w:val="2C4557"/>
-                <w:lang w:val="en"/>
-              </w:rPr>
-            </w:pPr>
-            <w:r>
-              <w:rPr>
-                <w:rFonts w:ascii="Arial" w:eastAsia="Times New Roman" w:hAnsi="Arial" w:cs="Arial"/>
-                <w:color w:val="2C4557"/>
-                <w:lang w:val="en"/>
-              </w:rPr>
-              <w:t xml:space="preserve">Dynamic Range of color palette to map with thermal image. When it is ON, the palette will </w:t>
-            </w:r>
-            <w:r>
-              <w:rPr>
-                <w:rFonts w:ascii="Arial" w:eastAsia="Times New Roman" w:hAnsi="Arial" w:cs="Arial"/>
-                <w:color w:val="2C4557"/>
-                <w:lang w:val="en"/>
-              </w:rPr>
-              <w:t>be mapping with the temperature range within the min/max on each frame</w:t>
-            </w:r>
-          </w:p>
-        </w:tc>
-      </w:tr>
-      <w:tr>
-        <w:tc>
-          <w:tcPr>
-            <w:tcW w:w="1217" w:type="dxa"/>
-          </w:tcPr>
-          <w:p>
-            <w:pPr>
-              <w:jc w:val="center"/>
-              <w:rPr>
-                <w:rFonts w:ascii="Arial" w:hAnsi="Arial" w:cs="Arial"/>
-              </w:rPr>
-            </w:pPr>
-            <w:r>
-              <w:rPr>
-                <w:rFonts w:ascii="Arial" w:hAnsi="Arial" w:cs="Arial"/>
-              </w:rPr>
-              <w:object w:dxaOrig="13630" w:dyaOrig="670" w14:anchorId="1046BEE5">
-                <v:shape id="_x0000_i1035" type="#_x0000_t75" style="width:48.5pt;height:15pt" o:ole="">
-                  <v:imagedata r:id="rId51" o:title=""/>
-                </v:shape>
-                <o:OLEObject Type="Embed" ProgID="PBrush" ShapeID="_x0000_i1035" DrawAspect="Content" ObjectID="_1635667350" r:id="rId52"/>
-              </w:object>
-            </w:r>
-          </w:p>
-        </w:tc>
-        <w:tc>
-          <w:tcPr>
-            <w:tcW w:w="8133" w:type="dxa"/>
-          </w:tcPr>
-          <w:p>
-            <w:pPr>
-              <w:rPr>
-                <w:rFonts w:ascii="Arial" w:eastAsia="Times New Roman" w:hAnsi="Arial" w:cs="Arial"/>
-                <w:color w:val="2C4557"/>
-                <w:lang w:val="en"/>
-              </w:rPr>
-            </w:pPr>
-            <w:r>
-              <w:rPr>
-                <w:rFonts w:ascii="Arial" w:eastAsia="Times New Roman" w:hAnsi="Arial" w:cs="Arial"/>
-                <w:color w:val="2C4557"/>
-                <w:lang w:val="en"/>
-              </w:rPr>
-              <w:t xml:space="preserve">Color bar that is using for thermal image. User can switch the palette </w:t>
-            </w:r>
-            <w:r>
-              <w:rPr>
-                <w:rFonts w:ascii="Arial" w:eastAsia="Times New Roman" w:hAnsi="Arial" w:cs="Arial"/>
-                <w:color w:val="2C4557"/>
-                <w:lang w:val="en"/>
-              </w:rPr>
-              <w:t xml:space="preserve">by </w:t>
-            </w:r>
-            <w:r>
-              <w:rPr>
-                <w:rFonts w:ascii="Arial" w:eastAsia="Times New Roman" w:hAnsi="Arial" w:cs="Arial"/>
-                <w:color w:val="2C4557"/>
-                <w:lang w:val="en"/>
-              </w:rPr>
-              <w:t>click</w:t>
-            </w:r>
-            <w:r>
-              <w:rPr>
-                <w:rFonts w:ascii="Arial" w:eastAsia="Times New Roman" w:hAnsi="Arial" w:cs="Arial"/>
-                <w:color w:val="2C4557"/>
-                <w:lang w:val="en"/>
-              </w:rPr>
-              <w:t>ing</w:t>
-            </w:r>
-            <w:r>
-              <w:rPr>
-                <w:rFonts w:ascii="Arial" w:eastAsia="Times New Roman" w:hAnsi="Arial" w:cs="Arial"/>
-                <w:color w:val="2C4557"/>
-                <w:lang w:val="en"/>
-              </w:rPr>
-              <w:t xml:space="preserve"> </w:t>
-            </w:r>
-            <w:r>
-              <w:rPr>
-                <w:rFonts w:ascii="Arial" w:eastAsia="Times New Roman" w:hAnsi="Arial" w:cs="Arial"/>
-                <w:color w:val="2C4557"/>
-                <w:lang w:val="en"/>
-              </w:rPr>
-              <w:t xml:space="preserve">on it </w:t>
-            </w:r>
-            <w:r>
-              <w:rPr>
-                <w:rFonts w:ascii="Arial" w:eastAsia="Times New Roman" w:hAnsi="Arial" w:cs="Arial"/>
-                <w:color w:val="2C4557"/>
-                <w:lang w:val="en"/>
-              </w:rPr>
-              <w:t>o</w:t>
-            </w:r>
-            <w:r>
-              <w:rPr>
-                <w:rFonts w:ascii="Arial" w:eastAsia="Times New Roman" w:hAnsi="Arial" w:cs="Arial"/>
-                <w:color w:val="2C4557"/>
-                <w:lang w:val="en"/>
-              </w:rPr>
-              <w:t>r</w:t>
-            </w:r>
-            <w:r>
-              <w:rPr>
-                <w:rFonts w:ascii="Arial" w:eastAsia="Times New Roman" w:hAnsi="Arial" w:cs="Arial"/>
-                <w:color w:val="2C4557"/>
-                <w:lang w:val="en"/>
-              </w:rPr>
-              <w:t xml:space="preserve"> </w:t>
-            </w:r>
-            <w:r>
-              <w:rPr>
-                <w:rFonts w:ascii="Arial" w:eastAsia="Times New Roman" w:hAnsi="Arial" w:cs="Arial"/>
-                <w:color w:val="2C4557"/>
-                <w:lang w:val="en"/>
-              </w:rPr>
-              <w:t>in the setting.</w:t>
+              <w:t>App title. Under overlay mode, overlayer shifting buttons will pop out to adjust thermal image overlay manually.</w:t>
             </w:r>
           </w:p>
         </w:tc>
@@ -11640,12 +11873,42 @@
         <w:rPr>
           <w:rFonts w:ascii="Arial" w:eastAsia="Times New Roman" w:hAnsi="Arial" w:cs="Arial"/>
           <w:color w:val="2C4557"/>
+          <w:lang w:val="en"/>
+        </w:rPr>
+      </w:pPr>
+    </w:p>
+    <w:p>
+      <w:pPr>
+        <w:rPr>
+          <w:rFonts w:ascii="Arial" w:eastAsia="Times New Roman" w:hAnsi="Arial" w:cs="Arial"/>
+          <w:color w:val="2C4557"/>
+          <w:sz w:val="26"/>
+          <w:szCs w:val="26"/>
+          <w:lang w:val="en"/>
+        </w:rPr>
+      </w:pPr>
+      <w:r>
+        <w:rPr>
+          <w:rFonts w:ascii="Arial" w:eastAsia="Times New Roman" w:hAnsi="Arial" w:cs="Arial"/>
+          <w:color w:val="2C4557"/>
+          <w:lang w:val="en"/>
+        </w:rPr>
+        <w:br w:type="page"/>
+      </w:r>
+    </w:p>
+    <w:p>
+      <w:pPr>
+        <w:pStyle w:val="Heading2"/>
+        <w:spacing w:before="150" w:after="150"/>
+        <w:rPr>
+          <w:rFonts w:ascii="Arial" w:eastAsia="Times New Roman" w:hAnsi="Arial" w:cs="Arial"/>
+          <w:color w:val="2C4557"/>
           <w:sz w:val="27"/>
           <w:szCs w:val="27"/>
           <w:lang w:val="en"/>
         </w:rPr>
       </w:pPr>
-      <w:bookmarkStart w:id="31" w:name="_Toc25054418"/>
+      <w:bookmarkStart w:id="32" w:name="_Toc25667289"/>
       <w:r>
         <w:rPr>
           <w:rFonts w:ascii="Arial" w:eastAsia="Times New Roman" w:hAnsi="Arial" w:cs="Arial"/>
@@ -11655,7 +11918,7 @@
         <w:lastRenderedPageBreak/>
         <w:t>Settings</w:t>
       </w:r>
-      <w:bookmarkEnd w:id="31"/>
+      <w:bookmarkEnd w:id="32"/>
     </w:p>
     <w:p>
       <w:pPr>
@@ -11665,6 +11928,15 @@
           <w:lang w:val="en"/>
         </w:rPr>
       </w:pPr>
+    </w:p>
+    <w:p>
+      <w:pPr>
+        <w:rPr>
+          <w:rFonts w:ascii="Arial" w:eastAsia="Times New Roman" w:hAnsi="Arial" w:cs="Arial"/>
+          <w:color w:val="2C4557"/>
+          <w:lang w:val="en"/>
+        </w:rPr>
+      </w:pPr>
       <w:r>
         <w:rPr>
           <w:rFonts w:ascii="Arial" w:eastAsia="Times New Roman" w:hAnsi="Arial" w:cs="Arial"/>
@@ -11672,27 +11944,145 @@
           <w:color w:val="2C4557"/>
           <w:lang w:val="en"/>
         </w:rPr>
+        <mc:AlternateContent>
+          <mc:Choice Requires="wps">
+            <w:drawing>
+              <wp:anchor distT="0" distB="0" distL="114300" distR="114300" simplePos="0" relativeHeight="251723776" behindDoc="0" locked="0" layoutInCell="1" allowOverlap="1" wp14:anchorId="3386C5D9" wp14:editId="0CEA4248">
+                <wp:simplePos x="0" y="0"/>
+                <wp:positionH relativeFrom="margin">
+                  <wp:posOffset>115976</wp:posOffset>
+                </wp:positionH>
+                <wp:positionV relativeFrom="paragraph">
+                  <wp:posOffset>188291</wp:posOffset>
+                </wp:positionV>
+                <wp:extent cx="1346200" cy="450850"/>
+                <wp:effectExtent l="0" t="0" r="6350" b="6350"/>
+                <wp:wrapNone/>
+                <wp:docPr id="44" name="Text Box 44"/>
+                <wp:cNvGraphicFramePr/>
+                <a:graphic xmlns:a="http://schemas.openxmlformats.org/drawingml/2006/main">
+                  <a:graphicData uri="http://schemas.microsoft.com/office/word/2010/wordprocessingShape">
+                    <wps:wsp>
+                      <wps:cNvSpPr txBox="1"/>
+                      <wps:spPr>
+                        <a:xfrm>
+                          <a:off x="0" y="0"/>
+                          <a:ext cx="1346200" cy="450850"/>
+                        </a:xfrm>
+                        <a:prstGeom prst="rect">
+                          <a:avLst/>
+                        </a:prstGeom>
+                        <a:solidFill>
+                          <a:schemeClr val="lt1"/>
+                        </a:solidFill>
+                        <a:ln w="6350">
+                          <a:noFill/>
+                        </a:ln>
+                      </wps:spPr>
+                      <wps:txbx>
+                        <w:txbxContent>
+                          <w:p>
+                            <w:pPr>
+                              <w:rPr>
+                                <w14:textOutline w14:w="9525" w14:cap="rnd" w14:cmpd="sng" w14:algn="ctr">
+                                  <w14:noFill/>
+                                  <w14:prstDash w14:val="solid"/>
+                                  <w14:bevel/>
+                                </w14:textOutline>
+                              </w:rPr>
+                            </w:pPr>
+                            <w:r>
+                              <w:rPr>
+                                <w14:textOutline w14:w="9525" w14:cap="rnd" w14:cmpd="sng" w14:algn="ctr">
+                                  <w14:noFill/>
+                                  <w14:prstDash w14:val="solid"/>
+                                  <w14:bevel/>
+                                </w14:textOutline>
+                              </w:rPr>
+                              <w:t>Select Color Palette for thermal camera</w:t>
+                            </w:r>
+                          </w:p>
+                          <w:p/>
+                        </w:txbxContent>
+                      </wps:txbx>
+                      <wps:bodyPr rot="0" spcFirstLastPara="0" vertOverflow="overflow" horzOverflow="overflow" vert="horz" wrap="square" lIns="91440" tIns="45720" rIns="91440" bIns="45720" numCol="1" spcCol="0" rtlCol="0" fromWordArt="0" anchor="t" anchorCtr="0" forceAA="0" compatLnSpc="1">
+                        <a:prstTxWarp prst="textNoShape">
+                          <a:avLst/>
+                        </a:prstTxWarp>
+                        <a:noAutofit/>
+                      </wps:bodyPr>
+                    </wps:wsp>
+                  </a:graphicData>
+                </a:graphic>
+                <wp14:sizeRelH relativeFrom="margin">
+                  <wp14:pctWidth>0</wp14:pctWidth>
+                </wp14:sizeRelH>
+                <wp14:sizeRelV relativeFrom="margin">
+                  <wp14:pctHeight>0</wp14:pctHeight>
+                </wp14:sizeRelV>
+              </wp:anchor>
+            </w:drawing>
+          </mc:Choice>
+          <mc:Fallback>
+            <w:pict>
+              <v:shape w14:anchorId="3386C5D9" id="Text Box 44" o:spid="_x0000_s1029" type="#_x0000_t202" style="position:absolute;margin-left:9.15pt;margin-top:14.85pt;width:106pt;height:35.5pt;z-index:251723776;visibility:visible;mso-wrap-style:square;mso-width-percent:0;mso-height-percent:0;mso-wrap-distance-left:9pt;mso-wrap-distance-top:0;mso-wrap-distance-right:9pt;mso-wrap-distance-bottom:0;mso-position-horizontal:absolute;mso-position-horizontal-relative:margin;mso-position-vertical:absolute;mso-position-vertical-relative:text;mso-width-percent:0;mso-height-percent:0;mso-width-relative:margin;mso-height-relative:margin;v-text-anchor:top" o:gfxdata="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" fillcolor="white [3201]" stroked="f" strokeweight=".5pt">
+                <v:textbox>
+                  <w:txbxContent>
+                    <w:p>
+                      <w:pPr>
+                        <w:rPr>
+                          <w14:textOutline w14:w="9525" w14:cap="rnd" w14:cmpd="sng" w14:algn="ctr">
+                            <w14:noFill/>
+                            <w14:prstDash w14:val="solid"/>
+                            <w14:bevel/>
+                          </w14:textOutline>
+                        </w:rPr>
+                      </w:pPr>
+                      <w:r>
+                        <w:rPr>
+                          <w14:textOutline w14:w="9525" w14:cap="rnd" w14:cmpd="sng" w14:algn="ctr">
+                            <w14:noFill/>
+                            <w14:prstDash w14:val="solid"/>
+                            <w14:bevel/>
+                          </w14:textOutline>
+                        </w:rPr>
+                        <w:t>Select Color Palette for thermal camera</w:t>
+                      </w:r>
+                    </w:p>
+                    <w:p/>
+                  </w:txbxContent>
+                </v:textbox>
+                <w10:wrap anchorx="margin"/>
+              </v:shape>
+            </w:pict>
+          </mc:Fallback>
+        </mc:AlternateContent>
+      </w:r>
+      <w:r>
+        <w:rPr>
+          <w:rFonts w:ascii="Arial" w:eastAsia="Times New Roman" w:hAnsi="Arial" w:cs="Arial"/>
+          <w:b/>
+          <w:bCs/>
+          <w:noProof/>
+          <w:color w:val="2C4557"/>
+          <w:kern w:val="36"/>
+          <w:sz w:val="30"/>
+          <w:szCs w:val="30"/>
+          <w:lang w:val="en"/>
+        </w:rPr>
         <w:drawing>
-          <wp:anchor distT="0" distB="0" distL="114300" distR="114300" simplePos="0" relativeHeight="251714560" behindDoc="1" locked="0" layoutInCell="1" allowOverlap="1" wp14:anchorId="58676125" wp14:editId="37C89AD9">
+          <wp:anchor distT="0" distB="0" distL="114300" distR="114300" simplePos="0" relativeHeight="251750400" behindDoc="0" locked="0" layoutInCell="1" allowOverlap="1" wp14:anchorId="447486DB" wp14:editId="74C02513">
             <wp:simplePos x="0" y="0"/>
-            <wp:positionH relativeFrom="margin">
-              <wp:align>center</wp:align>
+            <wp:positionH relativeFrom="column">
+              <wp:posOffset>1970302</wp:posOffset>
             </wp:positionH>
             <wp:positionV relativeFrom="paragraph">
-              <wp:posOffset>67945</wp:posOffset>
+              <wp:posOffset>106503</wp:posOffset>
             </wp:positionV>
-            <wp:extent cx="2256790" cy="4013200"/>
-            <wp:effectExtent l="0" t="0" r="0" b="6350"/>
-            <wp:wrapTight wrapText="bothSides">
-              <wp:wrapPolygon edited="0">
-                <wp:start x="0" y="0"/>
-                <wp:lineTo x="0" y="21532"/>
-                <wp:lineTo x="21333" y="21532"/>
-                <wp:lineTo x="21333" y="0"/>
-                <wp:lineTo x="0" y="0"/>
-              </wp:wrapPolygon>
-            </wp:wrapTight>
-            <wp:docPr id="39" name="Picture 39"/>
+            <wp:extent cx="1898798" cy="2965267"/>
+            <wp:effectExtent l="0" t="0" r="6350" b="6985"/>
+            <wp:wrapNone/>
+            <wp:docPr id="16" name="Picture 16"/>
             <wp:cNvGraphicFramePr>
               <a:graphicFrameLocks xmlns:a="http://schemas.openxmlformats.org/drawingml/2006/main" noChangeAspect="1"/>
             </wp:cNvGraphicFramePr>
@@ -11700,37 +12090,44 @@
               <a:graphicData uri="http://schemas.openxmlformats.org/drawingml/2006/picture">
                 <pic:pic xmlns:pic="http://schemas.openxmlformats.org/drawingml/2006/picture">
                   <pic:nvPicPr>
-                    <pic:cNvPr id="39" name="Screenshot_2018-07-20-16-06-49.png"/>
-                    <pic:cNvPicPr/>
+                    <pic:cNvPr id="0" name="Picture 24"/>
+                    <pic:cNvPicPr>
+                      <a:picLocks noChangeAspect="1" noChangeArrowheads="1"/>
+                    </pic:cNvPicPr>
                   </pic:nvPicPr>
                   <pic:blipFill>
-                    <a:blip r:embed="rId53" cstate="print">
+                    <a:blip r:embed="rId46" cstate="print">
                       <a:extLst>
                         <a:ext uri="{28A0092B-C50C-407E-A947-70E740481C1C}">
                           <a14:useLocalDpi xmlns:a14="http://schemas.microsoft.com/office/drawing/2010/main" val="0"/>
                         </a:ext>
                       </a:extLst>
                     </a:blip>
+                    <a:srcRect/>
                     <a:stretch>
                       <a:fillRect/>
                     </a:stretch>
                   </pic:blipFill>
-                  <pic:spPr>
+                  <pic:spPr bwMode="auto">
                     <a:xfrm>
                       <a:off x="0" y="0"/>
-                      <a:ext cx="2256790" cy="4013200"/>
+                      <a:ext cx="1898798" cy="2965267"/>
                     </a:xfrm>
                     <a:prstGeom prst="rect">
                       <a:avLst/>
                     </a:prstGeom>
+                    <a:noFill/>
+                    <a:ln>
+                      <a:noFill/>
+                    </a:ln>
                   </pic:spPr>
                 </pic:pic>
               </a:graphicData>
             </a:graphic>
-            <wp14:sizeRelH relativeFrom="page">
+            <wp14:sizeRelH relativeFrom="margin">
               <wp14:pctWidth>0</wp14:pctWidth>
             </wp14:sizeRelH>
-            <wp14:sizeRelV relativeFrom="page">
+            <wp14:sizeRelV relativeFrom="margin">
               <wp14:pctHeight>0</wp14:pctHeight>
             </wp14:sizeRelV>
           </wp:anchor>
@@ -11741,7 +12138,12 @@
       <w:pPr>
         <w:rPr>
           <w:rFonts w:ascii="Arial" w:eastAsia="Times New Roman" w:hAnsi="Arial" w:cs="Arial"/>
-          <w:color w:val="2C4557"/>
+          <w:b/>
+          <w:bCs/>
+          <w:color w:val="2C4557"/>
+          <w:kern w:val="36"/>
+          <w:sz w:val="30"/>
+          <w:szCs w:val="30"/>
           <w:lang w:val="en"/>
         </w:rPr>
       </w:pPr>
@@ -11755,13 +12157,13 @@
         <mc:AlternateContent>
           <mc:Choice Requires="wps">
             <w:drawing>
-              <wp:anchor distT="0" distB="0" distL="114300" distR="114300" simplePos="0" relativeHeight="251719680" behindDoc="0" locked="0" layoutInCell="1" allowOverlap="1" wp14:anchorId="235DC500" wp14:editId="22EB0C7D">
+              <wp:anchor distT="0" distB="0" distL="114300" distR="114300" simplePos="0" relativeHeight="251719680" behindDoc="0" locked="0" layoutInCell="1" allowOverlap="1" wp14:anchorId="235DC500" wp14:editId="4C14D400">
                 <wp:simplePos x="0" y="0"/>
                 <wp:positionH relativeFrom="margin">
-                  <wp:posOffset>438150</wp:posOffset>
+                  <wp:posOffset>4446778</wp:posOffset>
                 </wp:positionH>
                 <wp:positionV relativeFrom="paragraph">
-                  <wp:posOffset>180340</wp:posOffset>
+                  <wp:posOffset>343789</wp:posOffset>
                 </wp:positionV>
                 <wp:extent cx="965200" cy="450850"/>
                 <wp:effectExtent l="0" t="0" r="6350" b="6350"/>
@@ -11832,7 +12234,7 @@
           </mc:Choice>
           <mc:Fallback>
             <w:pict>
-              <v:shape w14:anchorId="235DC500" id="Text Box 42" o:spid="_x0000_s1029" type="#_x0000_t202" style="position:absolute;margin-left:34.5pt;margin-top:14.2pt;width:76pt;height:35.5pt;z-index:251719680;visibility:visible;mso-wrap-style:square;mso-width-percent:0;mso-height-percent:0;mso-wrap-distance-left:9pt;mso-wrap-distance-top:0;mso-wrap-distance-right:9pt;mso-wrap-distance-bottom:0;mso-position-horizontal:absolute;mso-position-horizontal-relative:margin;mso-position-vertical:absolute;mso-position-vertical-relative:text;mso-width-percent:0;mso-height-percent:0;mso-width-relative:margin;mso-height-relative:margin;v-text-anchor:top" o:gfxdata="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" fillcolor="white [3201]" stroked="f" strokeweight=".5pt">
+              <v:shape w14:anchorId="235DC500" id="Text Box 42" o:spid="_x0000_s1030" type="#_x0000_t202" style="position:absolute;margin-left:350.15pt;margin-top:27.05pt;width:76pt;height:35.5pt;z-index:251719680;visibility:visible;mso-wrap-style:square;mso-width-percent:0;mso-height-percent:0;mso-wrap-distance-left:9pt;mso-wrap-distance-top:0;mso-wrap-distance-right:9pt;mso-wrap-distance-bottom:0;mso-position-horizontal:absolute;mso-position-horizontal-relative:margin;mso-position-vertical:absolute;mso-position-vertical-relative:text;mso-width-percent:0;mso-height-percent:0;mso-width-relative:margin;mso-height-relative:margin;v-text-anchor:top" o:gfxdata="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" fillcolor="white [3201]" stroked="f" strokeweight=".5pt">
                 <v:textbox>
                   <w:txbxContent>
                     <w:p>
@@ -11864,20 +12266,6 @@
           </mc:Fallback>
         </mc:AlternateContent>
       </w:r>
-    </w:p>
-    <w:p>
-      <w:pPr>
-        <w:rPr>
-          <w:rFonts w:ascii="Arial" w:eastAsia="Times New Roman" w:hAnsi="Arial" w:cs="Arial"/>
-          <w:b/>
-          <w:bCs/>
-          <w:color w:val="2C4557"/>
-          <w:kern w:val="36"/>
-          <w:sz w:val="30"/>
-          <w:szCs w:val="30"/>
-          <w:lang w:val="en"/>
-        </w:rPr>
-      </w:pPr>
       <w:r>
         <w:rPr>
           <w:rFonts w:ascii="Arial" w:eastAsia="Times New Roman" w:hAnsi="Arial" w:cs="Arial"/>
@@ -11888,881 +12276,7 @@
         <mc:AlternateContent>
           <mc:Choice Requires="wps">
             <w:drawing>
-              <wp:anchor distT="0" distB="0" distL="114300" distR="114300" simplePos="0" relativeHeight="251744256" behindDoc="0" locked="0" layoutInCell="1" allowOverlap="1" wp14:anchorId="3FA07B42" wp14:editId="03427031">
-                <wp:simplePos x="0" y="0"/>
-                <wp:positionH relativeFrom="margin">
-                  <wp:posOffset>4572000</wp:posOffset>
-                </wp:positionH>
-                <wp:positionV relativeFrom="paragraph">
-                  <wp:posOffset>4350385</wp:posOffset>
-                </wp:positionV>
-                <wp:extent cx="1631950" cy="698500"/>
-                <wp:effectExtent l="0" t="0" r="6350" b="6350"/>
-                <wp:wrapNone/>
-                <wp:docPr id="54" name="Text Box 54"/>
-                <wp:cNvGraphicFramePr/>
-                <a:graphic xmlns:a="http://schemas.openxmlformats.org/drawingml/2006/main">
-                  <a:graphicData uri="http://schemas.microsoft.com/office/word/2010/wordprocessingShape">
-                    <wps:wsp>
-                      <wps:cNvSpPr txBox="1"/>
-                      <wps:spPr>
-                        <a:xfrm>
-                          <a:off x="0" y="0"/>
-                          <a:ext cx="1631950" cy="698500"/>
-                        </a:xfrm>
-                        <a:prstGeom prst="rect">
-                          <a:avLst/>
-                        </a:prstGeom>
-                        <a:solidFill>
-                          <a:schemeClr val="lt1"/>
-                        </a:solidFill>
-                        <a:ln w="6350">
-                          <a:noFill/>
-                        </a:ln>
-                      </wps:spPr>
-                      <wps:txbx>
-                        <w:txbxContent>
-                          <w:p>
-                            <w:pPr>
-                              <w:rPr>
-                                <w14:textOutline w14:w="9525" w14:cap="rnd" w14:cmpd="sng" w14:algn="ctr">
-                                  <w14:noFill/>
-                                  <w14:prstDash w14:val="solid"/>
-                                  <w14:bevel/>
-                                </w14:textOutline>
-                              </w:rPr>
-                            </w:pPr>
-                            <w:r>
-                              <w:rPr>
-                                <w14:textOutline w14:w="9525" w14:cap="rnd" w14:cmpd="sng" w14:algn="ctr">
-                                  <w14:noFill/>
-                                  <w14:prstDash w14:val="solid"/>
-                                  <w14:bevel/>
-                                </w14:textOutline>
-                              </w:rPr>
-                              <w:t>Enter threshold temperature</w:t>
-                            </w:r>
-                          </w:p>
-                          <w:p>
-                            <w:pPr>
-                              <w:rPr>
-                                <w14:textOutline w14:w="9525" w14:cap="rnd" w14:cmpd="sng" w14:algn="ctr">
-                                  <w14:noFill/>
-                                  <w14:prstDash w14:val="solid"/>
-                                  <w14:bevel/>
-                                </w14:textOutline>
-                              </w:rPr>
-                            </w:pPr>
-                          </w:p>
-                          <w:p/>
-                        </w:txbxContent>
-                      </wps:txbx>
-                      <wps:bodyPr rot="0" spcFirstLastPara="0" vertOverflow="overflow" horzOverflow="overflow" vert="horz" wrap="square" lIns="91440" tIns="45720" rIns="91440" bIns="45720" numCol="1" spcCol="0" rtlCol="0" fromWordArt="0" anchor="t" anchorCtr="0" forceAA="0" compatLnSpc="1">
-                        <a:prstTxWarp prst="textNoShape">
-                          <a:avLst/>
-                        </a:prstTxWarp>
-                        <a:noAutofit/>
-                      </wps:bodyPr>
-                    </wps:wsp>
-                  </a:graphicData>
-                </a:graphic>
-                <wp14:sizeRelH relativeFrom="margin">
-                  <wp14:pctWidth>0</wp14:pctWidth>
-                </wp14:sizeRelH>
-                <wp14:sizeRelV relativeFrom="margin">
-                  <wp14:pctHeight>0</wp14:pctHeight>
-                </wp14:sizeRelV>
-              </wp:anchor>
-            </w:drawing>
-          </mc:Choice>
-          <mc:Fallback>
-            <w:pict>
-              <v:shape w14:anchorId="3FA07B42" id="Text Box 54" o:spid="_x0000_s1030" type="#_x0000_t202" style="position:absolute;margin-left:5in;margin-top:342.55pt;width:128.5pt;height:55pt;z-index:251744256;visibility:visible;mso-wrap-style:square;mso-width-percent:0;mso-height-percent:0;mso-wrap-distance-left:9pt;mso-wrap-distance-top:0;mso-wrap-distance-right:9pt;mso-wrap-distance-bottom:0;mso-position-horizontal:absolute;mso-position-horizontal-relative:margin;mso-position-vertical:absolute;mso-position-vertical-relative:text;mso-width-percent:0;mso-height-percent:0;mso-width-relative:margin;mso-height-relative:margin;v-text-anchor:top" o:gfxdata="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" fillcolor="white [3201]" stroked="f" strokeweight=".5pt">
-                <v:textbox>
-                  <w:txbxContent>
-                    <w:p>
-                      <w:pPr>
-                        <w:rPr>
-                          <w14:textOutline w14:w="9525" w14:cap="rnd" w14:cmpd="sng" w14:algn="ctr">
-                            <w14:noFill/>
-                            <w14:prstDash w14:val="solid"/>
-                            <w14:bevel/>
-                          </w14:textOutline>
-                        </w:rPr>
-                      </w:pPr>
-                      <w:r>
-                        <w:rPr>
-                          <w14:textOutline w14:w="9525" w14:cap="rnd" w14:cmpd="sng" w14:algn="ctr">
-                            <w14:noFill/>
-                            <w14:prstDash w14:val="solid"/>
-                            <w14:bevel/>
-                          </w14:textOutline>
-                        </w:rPr>
-                        <w:t>Enter threshold temperature</w:t>
-                      </w:r>
-                    </w:p>
-                    <w:p>
-                      <w:pPr>
-                        <w:rPr>
-                          <w14:textOutline w14:w="9525" w14:cap="rnd" w14:cmpd="sng" w14:algn="ctr">
-                            <w14:noFill/>
-                            <w14:prstDash w14:val="solid"/>
-                            <w14:bevel/>
-                          </w14:textOutline>
-                        </w:rPr>
-                      </w:pPr>
-                    </w:p>
-                    <w:p/>
-                  </w:txbxContent>
-                </v:textbox>
-                <w10:wrap anchorx="margin"/>
-              </v:shape>
-            </w:pict>
-          </mc:Fallback>
-        </mc:AlternateContent>
-      </w:r>
-      <w:r>
-        <w:rPr>
-          <w:rFonts w:ascii="Arial" w:eastAsia="Times New Roman" w:hAnsi="Arial" w:cs="Arial"/>
-          <w:noProof/>
-          <w:color w:val="2C4557"/>
-          <w:lang w:val="en"/>
-        </w:rPr>
-        <mc:AlternateContent>
-          <mc:Choice Requires="wps">
-            <w:drawing>
-              <wp:anchor distT="0" distB="0" distL="114300" distR="114300" simplePos="0" relativeHeight="251742208" behindDoc="0" locked="0" layoutInCell="1" allowOverlap="1" wp14:anchorId="45ADFF23" wp14:editId="470E1A3F">
-                <wp:simplePos x="0" y="0"/>
-                <wp:positionH relativeFrom="column">
-                  <wp:posOffset>3683000</wp:posOffset>
-                </wp:positionH>
-                <wp:positionV relativeFrom="paragraph">
-                  <wp:posOffset>4426584</wp:posOffset>
-                </wp:positionV>
-                <wp:extent cx="869950" cy="127635"/>
-                <wp:effectExtent l="38100" t="57150" r="25400" b="24765"/>
-                <wp:wrapNone/>
-                <wp:docPr id="53" name="Straight Arrow Connector 53"/>
-                <wp:cNvGraphicFramePr/>
-                <a:graphic xmlns:a="http://schemas.openxmlformats.org/drawingml/2006/main">
-                  <a:graphicData uri="http://schemas.microsoft.com/office/word/2010/wordprocessingShape">
-                    <wps:wsp>
-                      <wps:cNvCnPr/>
-                      <wps:spPr>
-                        <a:xfrm flipH="1" flipV="1">
-                          <a:off x="0" y="0"/>
-                          <a:ext cx="869950" cy="127635"/>
-                        </a:xfrm>
-                        <a:prstGeom prst="straightConnector1">
-                          <a:avLst/>
-                        </a:prstGeom>
-                        <a:ln w="19050">
-                          <a:solidFill>
-                            <a:srgbClr val="FF0000"/>
-                          </a:solidFill>
-                          <a:tailEnd type="triangle"/>
-                        </a:ln>
-                      </wps:spPr>
-                      <wps:style>
-                        <a:lnRef idx="1">
-                          <a:schemeClr val="accent1"/>
-                        </a:lnRef>
-                        <a:fillRef idx="0">
-                          <a:schemeClr val="accent1"/>
-                        </a:fillRef>
-                        <a:effectRef idx="0">
-                          <a:schemeClr val="accent1"/>
-                        </a:effectRef>
-                        <a:fontRef idx="minor">
-                          <a:schemeClr val="tx1"/>
-                        </a:fontRef>
-                      </wps:style>
-                      <wps:bodyPr/>
-                    </wps:wsp>
-                  </a:graphicData>
-                </a:graphic>
-                <wp14:sizeRelH relativeFrom="margin">
-                  <wp14:pctWidth>0</wp14:pctWidth>
-                </wp14:sizeRelH>
-                <wp14:sizeRelV relativeFrom="margin">
-                  <wp14:pctHeight>0</wp14:pctHeight>
-                </wp14:sizeRelV>
-              </wp:anchor>
-            </w:drawing>
-          </mc:Choice>
-          <mc:Fallback>
-            <w:pict>
-              <v:shape w14:anchorId="00F6C6F9" id="Straight Arrow Connector 53" o:spid="_x0000_s1026" type="#_x0000_t32" style="position:absolute;margin-left:290pt;margin-top:348.55pt;width:68.5pt;height:10.05pt;flip:x y;z-index:251742208;visibility:visible;mso-wrap-style:square;mso-width-percent:0;mso-height-percent:0;mso-wrap-distance-left:9pt;mso-wrap-distance-top:0;mso-wrap-distance-right:9pt;mso-wrap-distance-bottom:0;mso-position-horizontal:absolute;mso-position-horizontal-relative:text;mso-position-vertical:absolute;mso-position-vertical-relative:text;mso-width-percent:0;mso-height-percent:0;mso-width-relative:margin;mso-height-relative:margin" o:gfxdata="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" strokecolor="red" strokeweight="1.5pt">
-                <v:stroke endarrow="block" joinstyle="miter"/>
-              </v:shape>
-            </w:pict>
-          </mc:Fallback>
-        </mc:AlternateContent>
-      </w:r>
-      <w:r>
-        <w:rPr>
-          <w:rFonts w:ascii="Arial" w:eastAsia="Times New Roman" w:hAnsi="Arial" w:cs="Arial"/>
-          <w:noProof/>
-          <w:color w:val="2C4557"/>
-          <w:lang w:val="en"/>
-        </w:rPr>
-        <w:drawing>
-          <wp:anchor distT="0" distB="0" distL="114300" distR="114300" simplePos="0" relativeHeight="251715584" behindDoc="1" locked="0" layoutInCell="1" allowOverlap="1" wp14:anchorId="101E9915" wp14:editId="110A60F7">
-            <wp:simplePos x="0" y="0"/>
-            <wp:positionH relativeFrom="margin">
-              <wp:align>center</wp:align>
-            </wp:positionH>
-            <wp:positionV relativeFrom="paragraph">
-              <wp:posOffset>3275330</wp:posOffset>
-            </wp:positionV>
-            <wp:extent cx="1938655" cy="3448050"/>
-            <wp:effectExtent l="0" t="0" r="4445" b="0"/>
-            <wp:wrapTight wrapText="bothSides">
-              <wp:wrapPolygon edited="0">
-                <wp:start x="0" y="0"/>
-                <wp:lineTo x="0" y="21481"/>
-                <wp:lineTo x="21437" y="21481"/>
-                <wp:lineTo x="21437" y="0"/>
-                <wp:lineTo x="0" y="0"/>
-              </wp:wrapPolygon>
-            </wp:wrapTight>
-            <wp:docPr id="40" name="Picture 40"/>
-            <wp:cNvGraphicFramePr>
-              <a:graphicFrameLocks xmlns:a="http://schemas.openxmlformats.org/drawingml/2006/main" noChangeAspect="1"/>
-            </wp:cNvGraphicFramePr>
-            <a:graphic xmlns:a="http://schemas.openxmlformats.org/drawingml/2006/main">
-              <a:graphicData uri="http://schemas.openxmlformats.org/drawingml/2006/picture">
-                <pic:pic xmlns:pic="http://schemas.openxmlformats.org/drawingml/2006/picture">
-                  <pic:nvPicPr>
-                    <pic:cNvPr id="40" name="Screenshot_2018-07-20-16-11-34.png"/>
-                    <pic:cNvPicPr/>
-                  </pic:nvPicPr>
-                  <pic:blipFill>
-                    <a:blip r:embed="rId54" cstate="print">
-                      <a:extLst>
-                        <a:ext uri="{28A0092B-C50C-407E-A947-70E740481C1C}">
-                          <a14:useLocalDpi xmlns:a14="http://schemas.microsoft.com/office/drawing/2010/main" val="0"/>
-                        </a:ext>
-                      </a:extLst>
-                    </a:blip>
-                    <a:stretch>
-                      <a:fillRect/>
-                    </a:stretch>
-                  </pic:blipFill>
-                  <pic:spPr>
-                    <a:xfrm>
-                      <a:off x="0" y="0"/>
-                      <a:ext cx="1938655" cy="3448050"/>
-                    </a:xfrm>
-                    <a:prstGeom prst="rect">
-                      <a:avLst/>
-                    </a:prstGeom>
-                  </pic:spPr>
-                </pic:pic>
-              </a:graphicData>
-            </a:graphic>
-            <wp14:sizeRelH relativeFrom="page">
-              <wp14:pctWidth>0</wp14:pctWidth>
-            </wp14:sizeRelH>
-            <wp14:sizeRelV relativeFrom="page">
-              <wp14:pctHeight>0</wp14:pctHeight>
-            </wp14:sizeRelV>
-          </wp:anchor>
-        </w:drawing>
-      </w:r>
-      <w:r>
-        <w:rPr>
-          <w:rFonts w:ascii="Arial" w:eastAsia="Times New Roman" w:hAnsi="Arial" w:cs="Arial"/>
-          <w:noProof/>
-          <w:color w:val="2C4557"/>
-          <w:lang w:val="en"/>
-        </w:rPr>
-        <mc:AlternateContent>
-          <mc:Choice Requires="wps">
-            <w:drawing>
-              <wp:anchor distT="0" distB="0" distL="114300" distR="114300" simplePos="0" relativeHeight="251740160" behindDoc="0" locked="0" layoutInCell="1" allowOverlap="1" wp14:anchorId="0D4FB347" wp14:editId="200272D9">
-                <wp:simplePos x="0" y="0"/>
-                <wp:positionH relativeFrom="column">
-                  <wp:posOffset>1352550</wp:posOffset>
-                </wp:positionH>
-                <wp:positionV relativeFrom="paragraph">
-                  <wp:posOffset>2654935</wp:posOffset>
-                </wp:positionV>
-                <wp:extent cx="584200" cy="45719"/>
-                <wp:effectExtent l="0" t="57150" r="25400" b="50165"/>
-                <wp:wrapNone/>
-                <wp:docPr id="52" name="Straight Arrow Connector 52"/>
-                <wp:cNvGraphicFramePr/>
-                <a:graphic xmlns:a="http://schemas.openxmlformats.org/drawingml/2006/main">
-                  <a:graphicData uri="http://schemas.microsoft.com/office/word/2010/wordprocessingShape">
-                    <wps:wsp>
-                      <wps:cNvCnPr/>
-                      <wps:spPr>
-                        <a:xfrm flipV="1">
-                          <a:off x="0" y="0"/>
-                          <a:ext cx="584200" cy="45719"/>
-                        </a:xfrm>
-                        <a:prstGeom prst="straightConnector1">
-                          <a:avLst/>
-                        </a:prstGeom>
-                        <a:ln w="19050">
-                          <a:solidFill>
-                            <a:srgbClr val="FF0000"/>
-                          </a:solidFill>
-                          <a:tailEnd type="triangle"/>
-                        </a:ln>
-                      </wps:spPr>
-                      <wps:style>
-                        <a:lnRef idx="1">
-                          <a:schemeClr val="accent1"/>
-                        </a:lnRef>
-                        <a:fillRef idx="0">
-                          <a:schemeClr val="accent1"/>
-                        </a:fillRef>
-                        <a:effectRef idx="0">
-                          <a:schemeClr val="accent1"/>
-                        </a:effectRef>
-                        <a:fontRef idx="minor">
-                          <a:schemeClr val="tx1"/>
-                        </a:fontRef>
-                      </wps:style>
-                      <wps:bodyPr/>
-                    </wps:wsp>
-                  </a:graphicData>
-                </a:graphic>
-                <wp14:sizeRelH relativeFrom="margin">
-                  <wp14:pctWidth>0</wp14:pctWidth>
-                </wp14:sizeRelH>
-                <wp14:sizeRelV relativeFrom="margin">
-                  <wp14:pctHeight>0</wp14:pctHeight>
-                </wp14:sizeRelV>
-              </wp:anchor>
-            </w:drawing>
-          </mc:Choice>
-          <mc:Fallback>
-            <w:pict>
-              <v:shape w14:anchorId="49A22741" id="Straight Arrow Connector 52" o:spid="_x0000_s1026" type="#_x0000_t32" style="position:absolute;margin-left:106.5pt;margin-top:209.05pt;width:46pt;height:3.6pt;flip:y;z-index:251740160;visibility:visible;mso-wrap-style:square;mso-width-percent:0;mso-height-percent:0;mso-wrap-distance-left:9pt;mso-wrap-distance-top:0;mso-wrap-distance-right:9pt;mso-wrap-distance-bottom:0;mso-position-horizontal:absolute;mso-position-horizontal-relative:text;mso-position-vertical:absolute;mso-position-vertical-relative:text;mso-width-percent:0;mso-height-percent:0;mso-width-relative:margin;mso-height-relative:margin" o:gfxdata="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" strokecolor="red" strokeweight="1.5pt">
-                <v:stroke endarrow="block" joinstyle="miter"/>
-              </v:shape>
-            </w:pict>
-          </mc:Fallback>
-        </mc:AlternateContent>
-      </w:r>
-      <w:r>
-        <w:rPr>
-          <w:rFonts w:ascii="Arial" w:eastAsia="Times New Roman" w:hAnsi="Arial" w:cs="Arial"/>
-          <w:noProof/>
-          <w:color w:val="2C4557"/>
-          <w:lang w:val="en"/>
-        </w:rPr>
-        <mc:AlternateContent>
-          <mc:Choice Requires="wps">
-            <w:drawing>
-              <wp:anchor distT="0" distB="0" distL="114300" distR="114300" simplePos="0" relativeHeight="251738112" behindDoc="0" locked="0" layoutInCell="1" allowOverlap="1" wp14:anchorId="390BA2C2" wp14:editId="2BCE5AA4">
-                <wp:simplePos x="0" y="0"/>
-                <wp:positionH relativeFrom="column">
-                  <wp:posOffset>1339850</wp:posOffset>
-                </wp:positionH>
-                <wp:positionV relativeFrom="paragraph">
-                  <wp:posOffset>2242185</wp:posOffset>
-                </wp:positionV>
-                <wp:extent cx="584200" cy="45719"/>
-                <wp:effectExtent l="0" t="57150" r="25400" b="50165"/>
-                <wp:wrapNone/>
-                <wp:docPr id="51" name="Straight Arrow Connector 51"/>
-                <wp:cNvGraphicFramePr/>
-                <a:graphic xmlns:a="http://schemas.openxmlformats.org/drawingml/2006/main">
-                  <a:graphicData uri="http://schemas.microsoft.com/office/word/2010/wordprocessingShape">
-                    <wps:wsp>
-                      <wps:cNvCnPr/>
-                      <wps:spPr>
-                        <a:xfrm flipV="1">
-                          <a:off x="0" y="0"/>
-                          <a:ext cx="584200" cy="45719"/>
-                        </a:xfrm>
-                        <a:prstGeom prst="straightConnector1">
-                          <a:avLst/>
-                        </a:prstGeom>
-                        <a:ln w="19050">
-                          <a:solidFill>
-                            <a:srgbClr val="FF0000"/>
-                          </a:solidFill>
-                          <a:tailEnd type="triangle"/>
-                        </a:ln>
-                      </wps:spPr>
-                      <wps:style>
-                        <a:lnRef idx="1">
-                          <a:schemeClr val="accent1"/>
-                        </a:lnRef>
-                        <a:fillRef idx="0">
-                          <a:schemeClr val="accent1"/>
-                        </a:fillRef>
-                        <a:effectRef idx="0">
-                          <a:schemeClr val="accent1"/>
-                        </a:effectRef>
-                        <a:fontRef idx="minor">
-                          <a:schemeClr val="tx1"/>
-                        </a:fontRef>
-                      </wps:style>
-                      <wps:bodyPr/>
-                    </wps:wsp>
-                  </a:graphicData>
-                </a:graphic>
-                <wp14:sizeRelH relativeFrom="margin">
-                  <wp14:pctWidth>0</wp14:pctWidth>
-                </wp14:sizeRelH>
-                <wp14:sizeRelV relativeFrom="margin">
-                  <wp14:pctHeight>0</wp14:pctHeight>
-                </wp14:sizeRelV>
-              </wp:anchor>
-            </w:drawing>
-          </mc:Choice>
-          <mc:Fallback>
-            <w:pict>
-              <v:shape w14:anchorId="6409C414" id="Straight Arrow Connector 51" o:spid="_x0000_s1026" type="#_x0000_t32" style="position:absolute;margin-left:105.5pt;margin-top:176.55pt;width:46pt;height:3.6pt;flip:y;z-index:251738112;visibility:visible;mso-wrap-style:square;mso-width-percent:0;mso-height-percent:0;mso-wrap-distance-left:9pt;mso-wrap-distance-top:0;mso-wrap-distance-right:9pt;mso-wrap-distance-bottom:0;mso-position-horizontal:absolute;mso-position-horizontal-relative:text;mso-position-vertical:absolute;mso-position-vertical-relative:text;mso-width-percent:0;mso-height-percent:0;mso-width-relative:margin;mso-height-relative:margin" o:gfxdata="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" strokecolor="red" strokeweight="1.5pt">
-                <v:stroke endarrow="block" joinstyle="miter"/>
-              </v:shape>
-            </w:pict>
-          </mc:Fallback>
-        </mc:AlternateContent>
-      </w:r>
-      <w:r>
-        <w:rPr>
-          <w:rFonts w:ascii="Arial" w:eastAsia="Times New Roman" w:hAnsi="Arial" w:cs="Arial"/>
-          <w:noProof/>
-          <w:color w:val="2C4557"/>
-          <w:lang w:val="en"/>
-        </w:rPr>
-        <mc:AlternateContent>
-          <mc:Choice Requires="wps">
-            <w:drawing>
-              <wp:anchor distT="0" distB="0" distL="114300" distR="114300" simplePos="0" relativeHeight="251734016" behindDoc="0" locked="0" layoutInCell="1" allowOverlap="1" wp14:anchorId="18E18104" wp14:editId="52830FA2">
-                <wp:simplePos x="0" y="0"/>
-                <wp:positionH relativeFrom="margin">
-                  <wp:posOffset>127000</wp:posOffset>
-                </wp:positionH>
-                <wp:positionV relativeFrom="paragraph">
-                  <wp:posOffset>1924685</wp:posOffset>
-                </wp:positionV>
-                <wp:extent cx="1631950" cy="927100"/>
-                <wp:effectExtent l="0" t="0" r="6350" b="6350"/>
-                <wp:wrapNone/>
-                <wp:docPr id="49" name="Text Box 49"/>
-                <wp:cNvGraphicFramePr/>
-                <a:graphic xmlns:a="http://schemas.openxmlformats.org/drawingml/2006/main">
-                  <a:graphicData uri="http://schemas.microsoft.com/office/word/2010/wordprocessingShape">
-                    <wps:wsp>
-                      <wps:cNvSpPr txBox="1"/>
-                      <wps:spPr>
-                        <a:xfrm>
-                          <a:off x="0" y="0"/>
-                          <a:ext cx="1631950" cy="927100"/>
-                        </a:xfrm>
-                        <a:prstGeom prst="rect">
-                          <a:avLst/>
-                        </a:prstGeom>
-                        <a:solidFill>
-                          <a:schemeClr val="lt1"/>
-                        </a:solidFill>
-                        <a:ln w="6350">
-                          <a:noFill/>
-                        </a:ln>
-                      </wps:spPr>
-                      <wps:txbx>
-                        <w:txbxContent>
-                          <w:p>
-                            <w:pPr>
-                              <w:rPr>
-                                <w14:textOutline w14:w="9525" w14:cap="rnd" w14:cmpd="sng" w14:algn="ctr">
-                                  <w14:noFill/>
-                                  <w14:prstDash w14:val="solid"/>
-                                  <w14:bevel/>
-                                </w14:textOutline>
-                              </w:rPr>
-                            </w:pPr>
-                            <w:r>
-                              <w:rPr>
-                                <w14:textOutline w14:w="9525" w14:cap="rnd" w14:cmpd="sng" w14:algn="ctr">
-                                  <w14:noFill/>
-                                  <w14:prstDash w14:val="solid"/>
-                                  <w14:bevel/>
-                                </w14:textOutline>
-                              </w:rPr>
-                              <w:t>Set Under-temperature Alarm on or off</w:t>
-                            </w:r>
-                          </w:p>
-                          <w:p>
-                            <w:pPr>
-                              <w:rPr>
-                                <w14:textOutline w14:w="9525" w14:cap="rnd" w14:cmpd="sng" w14:algn="ctr">
-                                  <w14:noFill/>
-                                  <w14:prstDash w14:val="solid"/>
-                                  <w14:bevel/>
-                                </w14:textOutline>
-                              </w:rPr>
-                            </w:pPr>
-                            <w:r>
-                              <w:rPr>
-                                <w14:textOutline w14:w="9525" w14:cap="rnd" w14:cmpd="sng" w14:algn="ctr">
-                                  <w14:noFill/>
-                                  <w14:prstDash w14:val="solid"/>
-                                  <w14:bevel/>
-                                </w14:textOutline>
-                              </w:rPr>
-                              <w:t>If on, set lower threshold temperature</w:t>
-                            </w:r>
-                          </w:p>
-                          <w:p>
-                            <w:pPr>
-                              <w:rPr>
-                                <w14:textOutline w14:w="9525" w14:cap="rnd" w14:cmpd="sng" w14:algn="ctr">
-                                  <w14:noFill/>
-                                  <w14:prstDash w14:val="solid"/>
-                                  <w14:bevel/>
-                                </w14:textOutline>
-                              </w:rPr>
-                            </w:pPr>
-                          </w:p>
-                          <w:p/>
-                        </w:txbxContent>
-                      </wps:txbx>
-                      <wps:bodyPr rot="0" spcFirstLastPara="0" vertOverflow="overflow" horzOverflow="overflow" vert="horz" wrap="square" lIns="91440" tIns="45720" rIns="91440" bIns="45720" numCol="1" spcCol="0" rtlCol="0" fromWordArt="0" anchor="t" anchorCtr="0" forceAA="0" compatLnSpc="1">
-                        <a:prstTxWarp prst="textNoShape">
-                          <a:avLst/>
-                        </a:prstTxWarp>
-                        <a:noAutofit/>
-                      </wps:bodyPr>
-                    </wps:wsp>
-                  </a:graphicData>
-                </a:graphic>
-                <wp14:sizeRelH relativeFrom="margin">
-                  <wp14:pctWidth>0</wp14:pctWidth>
-                </wp14:sizeRelH>
-                <wp14:sizeRelV relativeFrom="margin">
-                  <wp14:pctHeight>0</wp14:pctHeight>
-                </wp14:sizeRelV>
-              </wp:anchor>
-            </w:drawing>
-          </mc:Choice>
-          <mc:Fallback>
-            <w:pict>
-              <v:shape w14:anchorId="18E18104" id="Text Box 49" o:spid="_x0000_s1031" type="#_x0000_t202" style="position:absolute;margin-left:10pt;margin-top:151.55pt;width:128.5pt;height:73pt;z-index:251734016;visibility:visible;mso-wrap-style:square;mso-width-percent:0;mso-height-percent:0;mso-wrap-distance-left:9pt;mso-wrap-distance-top:0;mso-wrap-distance-right:9pt;mso-wrap-distance-bottom:0;mso-position-horizontal:absolute;mso-position-horizontal-relative:margin;mso-position-vertical:absolute;mso-position-vertical-relative:text;mso-width-percent:0;mso-height-percent:0;mso-width-relative:margin;mso-height-relative:margin;v-text-anchor:top" o:gfxdata="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" fillcolor="white [3201]" stroked="f" strokeweight=".5pt">
-                <v:textbox>
-                  <w:txbxContent>
-                    <w:p>
-                      <w:pPr>
-                        <w:rPr>
-                          <w14:textOutline w14:w="9525" w14:cap="rnd" w14:cmpd="sng" w14:algn="ctr">
-                            <w14:noFill/>
-                            <w14:prstDash w14:val="solid"/>
-                            <w14:bevel/>
-                          </w14:textOutline>
-                        </w:rPr>
-                      </w:pPr>
-                      <w:r>
-                        <w:rPr>
-                          <w14:textOutline w14:w="9525" w14:cap="rnd" w14:cmpd="sng" w14:algn="ctr">
-                            <w14:noFill/>
-                            <w14:prstDash w14:val="solid"/>
-                            <w14:bevel/>
-                          </w14:textOutline>
-                        </w:rPr>
-                        <w:t>Set Under-temperature Alarm on or off</w:t>
-                      </w:r>
-                    </w:p>
-                    <w:p>
-                      <w:pPr>
-                        <w:rPr>
-                          <w14:textOutline w14:w="9525" w14:cap="rnd" w14:cmpd="sng" w14:algn="ctr">
-                            <w14:noFill/>
-                            <w14:prstDash w14:val="solid"/>
-                            <w14:bevel/>
-                          </w14:textOutline>
-                        </w:rPr>
-                      </w:pPr>
-                      <w:r>
-                        <w:rPr>
-                          <w14:textOutline w14:w="9525" w14:cap="rnd" w14:cmpd="sng" w14:algn="ctr">
-                            <w14:noFill/>
-                            <w14:prstDash w14:val="solid"/>
-                            <w14:bevel/>
-                          </w14:textOutline>
-                        </w:rPr>
-                        <w:t>If on, set lower threshold temperature</w:t>
-                      </w:r>
-                    </w:p>
-                    <w:p>
-                      <w:pPr>
-                        <w:rPr>
-                          <w14:textOutline w14:w="9525" w14:cap="rnd" w14:cmpd="sng" w14:algn="ctr">
-                            <w14:noFill/>
-                            <w14:prstDash w14:val="solid"/>
-                            <w14:bevel/>
-                          </w14:textOutline>
-                        </w:rPr>
-                      </w:pPr>
-                    </w:p>
-                    <w:p/>
-                  </w:txbxContent>
-                </v:textbox>
-                <w10:wrap anchorx="margin"/>
-              </v:shape>
-            </w:pict>
-          </mc:Fallback>
-        </mc:AlternateContent>
-      </w:r>
-      <w:r>
-        <w:rPr>
-          <w:rFonts w:ascii="Arial" w:eastAsia="Times New Roman" w:hAnsi="Arial" w:cs="Arial"/>
-          <w:noProof/>
-          <w:color w:val="2C4557"/>
-          <w:lang w:val="en"/>
-        </w:rPr>
-        <mc:AlternateContent>
-          <mc:Choice Requires="wps">
-            <w:drawing>
-              <wp:anchor distT="0" distB="0" distL="114300" distR="114300" simplePos="0" relativeHeight="251736064" behindDoc="0" locked="0" layoutInCell="1" allowOverlap="1" wp14:anchorId="764070FA" wp14:editId="66B1A7F6">
-                <wp:simplePos x="0" y="0"/>
-                <wp:positionH relativeFrom="column">
-                  <wp:posOffset>3886200</wp:posOffset>
-                </wp:positionH>
-                <wp:positionV relativeFrom="paragraph">
-                  <wp:posOffset>1809751</wp:posOffset>
-                </wp:positionV>
-                <wp:extent cx="533400" cy="45719"/>
-                <wp:effectExtent l="38100" t="38100" r="19050" b="88265"/>
-                <wp:wrapNone/>
-                <wp:docPr id="50" name="Straight Arrow Connector 50"/>
-                <wp:cNvGraphicFramePr/>
-                <a:graphic xmlns:a="http://schemas.openxmlformats.org/drawingml/2006/main">
-                  <a:graphicData uri="http://schemas.microsoft.com/office/word/2010/wordprocessingShape">
-                    <wps:wsp>
-                      <wps:cNvCnPr/>
-                      <wps:spPr>
-                        <a:xfrm flipH="1">
-                          <a:off x="0" y="0"/>
-                          <a:ext cx="533400" cy="45719"/>
-                        </a:xfrm>
-                        <a:prstGeom prst="straightConnector1">
-                          <a:avLst/>
-                        </a:prstGeom>
-                        <a:ln w="19050">
-                          <a:solidFill>
-                            <a:srgbClr val="FF0000"/>
-                          </a:solidFill>
-                          <a:tailEnd type="triangle"/>
-                        </a:ln>
-                      </wps:spPr>
-                      <wps:style>
-                        <a:lnRef idx="1">
-                          <a:schemeClr val="accent1"/>
-                        </a:lnRef>
-                        <a:fillRef idx="0">
-                          <a:schemeClr val="accent1"/>
-                        </a:fillRef>
-                        <a:effectRef idx="0">
-                          <a:schemeClr val="accent1"/>
-                        </a:effectRef>
-                        <a:fontRef idx="minor">
-                          <a:schemeClr val="tx1"/>
-                        </a:fontRef>
-                      </wps:style>
-                      <wps:bodyPr/>
-                    </wps:wsp>
-                  </a:graphicData>
-                </a:graphic>
-                <wp14:sizeRelH relativeFrom="margin">
-                  <wp14:pctWidth>0</wp14:pctWidth>
-                </wp14:sizeRelH>
-                <wp14:sizeRelV relativeFrom="margin">
-                  <wp14:pctHeight>0</wp14:pctHeight>
-                </wp14:sizeRelV>
-              </wp:anchor>
-            </w:drawing>
-          </mc:Choice>
-          <mc:Fallback>
-            <w:pict>
-              <v:shape w14:anchorId="6C723B99" id="Straight Arrow Connector 50" o:spid="_x0000_s1026" type="#_x0000_t32" style="position:absolute;margin-left:306pt;margin-top:142.5pt;width:42pt;height:3.6pt;flip:x;z-index:251736064;visibility:visible;mso-wrap-style:square;mso-width-percent:0;mso-height-percent:0;mso-wrap-distance-left:9pt;mso-wrap-distance-top:0;mso-wrap-distance-right:9pt;mso-wrap-distance-bottom:0;mso-position-horizontal:absolute;mso-position-horizontal-relative:text;mso-position-vertical:absolute;mso-position-vertical-relative:text;mso-width-percent:0;mso-height-percent:0;mso-width-relative:margin;mso-height-relative:margin" o:gfxdata="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" strokecolor="red" strokeweight="1.5pt">
-                <v:stroke endarrow="block" joinstyle="miter"/>
-              </v:shape>
-            </w:pict>
-          </mc:Fallback>
-        </mc:AlternateContent>
-      </w:r>
-      <w:r>
-        <w:rPr>
-          <w:rFonts w:ascii="Arial" w:eastAsia="Times New Roman" w:hAnsi="Arial" w:cs="Arial"/>
-          <w:noProof/>
-          <w:color w:val="2C4557"/>
-          <w:lang w:val="en"/>
-        </w:rPr>
-        <mc:AlternateContent>
-          <mc:Choice Requires="wps">
-            <w:drawing>
-              <wp:anchor distT="0" distB="0" distL="114300" distR="114300" simplePos="0" relativeHeight="251731968" behindDoc="0" locked="0" layoutInCell="1" allowOverlap="1" wp14:anchorId="247B702C" wp14:editId="56F3E9A9">
-                <wp:simplePos x="0" y="0"/>
-                <wp:positionH relativeFrom="margin">
-                  <wp:posOffset>4445000</wp:posOffset>
-                </wp:positionH>
-                <wp:positionV relativeFrom="paragraph">
-                  <wp:posOffset>1130935</wp:posOffset>
-                </wp:positionV>
-                <wp:extent cx="1663700" cy="946150"/>
-                <wp:effectExtent l="0" t="0" r="0" b="6350"/>
-                <wp:wrapNone/>
-                <wp:docPr id="48" name="Text Box 48"/>
-                <wp:cNvGraphicFramePr/>
-                <a:graphic xmlns:a="http://schemas.openxmlformats.org/drawingml/2006/main">
-                  <a:graphicData uri="http://schemas.microsoft.com/office/word/2010/wordprocessingShape">
-                    <wps:wsp>
-                      <wps:cNvSpPr txBox="1"/>
-                      <wps:spPr>
-                        <a:xfrm>
-                          <a:off x="0" y="0"/>
-                          <a:ext cx="1663700" cy="946150"/>
-                        </a:xfrm>
-                        <a:prstGeom prst="rect">
-                          <a:avLst/>
-                        </a:prstGeom>
-                        <a:solidFill>
-                          <a:schemeClr val="lt1"/>
-                        </a:solidFill>
-                        <a:ln w="6350">
-                          <a:noFill/>
-                        </a:ln>
-                      </wps:spPr>
-                      <wps:txbx>
-                        <w:txbxContent>
-                          <w:p>
-                            <w:pPr>
-                              <w:rPr>
-                                <w14:textOutline w14:w="9525" w14:cap="rnd" w14:cmpd="sng" w14:algn="ctr">
-                                  <w14:noFill/>
-                                  <w14:prstDash w14:val="solid"/>
-                                  <w14:bevel/>
-                                </w14:textOutline>
-                              </w:rPr>
-                            </w:pPr>
-                            <w:r>
-                              <w:rPr>
-                                <w14:textOutline w14:w="9525" w14:cap="rnd" w14:cmpd="sng" w14:algn="ctr">
-                                  <w14:noFill/>
-                                  <w14:prstDash w14:val="solid"/>
-                                  <w14:bevel/>
-                                </w14:textOutline>
-                              </w:rPr>
-                              <w:t>Set Over-temperature Alarm on or off</w:t>
-                            </w:r>
-                          </w:p>
-                          <w:p>
-                            <w:pPr>
-                              <w:rPr>
-                                <w14:textOutline w14:w="9525" w14:cap="rnd" w14:cmpd="sng" w14:algn="ctr">
-                                  <w14:noFill/>
-                                  <w14:prstDash w14:val="solid"/>
-                                  <w14:bevel/>
-                                </w14:textOutline>
-                              </w:rPr>
-                            </w:pPr>
-                            <w:r>
-                              <w:rPr>
-                                <w14:textOutline w14:w="9525" w14:cap="rnd" w14:cmpd="sng" w14:algn="ctr">
-                                  <w14:noFill/>
-                                  <w14:prstDash w14:val="solid"/>
-                                  <w14:bevel/>
-                                </w14:textOutline>
-                              </w:rPr>
-                              <w:t>If on, set upper threshold temperature</w:t>
-                            </w:r>
-                          </w:p>
-                          <w:p/>
-                        </w:txbxContent>
-                      </wps:txbx>
-                      <wps:bodyPr rot="0" spcFirstLastPara="0" vertOverflow="overflow" horzOverflow="overflow" vert="horz" wrap="square" lIns="91440" tIns="45720" rIns="91440" bIns="45720" numCol="1" spcCol="0" rtlCol="0" fromWordArt="0" anchor="t" anchorCtr="0" forceAA="0" compatLnSpc="1">
-                        <a:prstTxWarp prst="textNoShape">
-                          <a:avLst/>
-                        </a:prstTxWarp>
-                        <a:noAutofit/>
-                      </wps:bodyPr>
-                    </wps:wsp>
-                  </a:graphicData>
-                </a:graphic>
-                <wp14:sizeRelH relativeFrom="margin">
-                  <wp14:pctWidth>0</wp14:pctWidth>
-                </wp14:sizeRelH>
-                <wp14:sizeRelV relativeFrom="margin">
-                  <wp14:pctHeight>0</wp14:pctHeight>
-                </wp14:sizeRelV>
-              </wp:anchor>
-            </w:drawing>
-          </mc:Choice>
-          <mc:Fallback>
-            <w:pict>
-              <v:shape w14:anchorId="247B702C" id="Text Box 48" o:spid="_x0000_s1032" type="#_x0000_t202" style="position:absolute;margin-left:350pt;margin-top:89.05pt;width:131pt;height:74.5pt;z-index:251731968;visibility:visible;mso-wrap-style:square;mso-width-percent:0;mso-height-percent:0;mso-wrap-distance-left:9pt;mso-wrap-distance-top:0;mso-wrap-distance-right:9pt;mso-wrap-distance-bottom:0;mso-position-horizontal:absolute;mso-position-horizontal-relative:margin;mso-position-vertical:absolute;mso-position-vertical-relative:text;mso-width-percent:0;mso-height-percent:0;mso-width-relative:margin;mso-height-relative:margin;v-text-anchor:top" o:gfxdata="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" fillcolor="white [3201]" stroked="f" strokeweight=".5pt">
-                <v:textbox>
-                  <w:txbxContent>
-                    <w:p>
-                      <w:pPr>
-                        <w:rPr>
-                          <w14:textOutline w14:w="9525" w14:cap="rnd" w14:cmpd="sng" w14:algn="ctr">
-                            <w14:noFill/>
-                            <w14:prstDash w14:val="solid"/>
-                            <w14:bevel/>
-                          </w14:textOutline>
-                        </w:rPr>
-                      </w:pPr>
-                      <w:r>
-                        <w:rPr>
-                          <w14:textOutline w14:w="9525" w14:cap="rnd" w14:cmpd="sng" w14:algn="ctr">
-                            <w14:noFill/>
-                            <w14:prstDash w14:val="solid"/>
-                            <w14:bevel/>
-                          </w14:textOutline>
-                        </w:rPr>
-                        <w:t>Set Over-temperature Alarm on or off</w:t>
-                      </w:r>
-                    </w:p>
-                    <w:p>
-                      <w:pPr>
-                        <w:rPr>
-                          <w14:textOutline w14:w="9525" w14:cap="rnd" w14:cmpd="sng" w14:algn="ctr">
-                            <w14:noFill/>
-                            <w14:prstDash w14:val="solid"/>
-                            <w14:bevel/>
-                          </w14:textOutline>
-                        </w:rPr>
-                      </w:pPr>
-                      <w:r>
-                        <w:rPr>
-                          <w14:textOutline w14:w="9525" w14:cap="rnd" w14:cmpd="sng" w14:algn="ctr">
-                            <w14:noFill/>
-                            <w14:prstDash w14:val="solid"/>
-                            <w14:bevel/>
-                          </w14:textOutline>
-                        </w:rPr>
-                        <w:t>If on, set upper threshold temperature</w:t>
-                      </w:r>
-                    </w:p>
-                    <w:p/>
-                  </w:txbxContent>
-                </v:textbox>
-                <w10:wrap anchorx="margin"/>
-              </v:shape>
-            </w:pict>
-          </mc:Fallback>
-        </mc:AlternateContent>
-      </w:r>
-      <w:r>
-        <w:rPr>
-          <w:rFonts w:ascii="Arial" w:eastAsia="Times New Roman" w:hAnsi="Arial" w:cs="Arial"/>
-          <w:noProof/>
-          <w:color w:val="2C4557"/>
-          <w:lang w:val="en"/>
-        </w:rPr>
-        <mc:AlternateContent>
-          <mc:Choice Requires="wps">
-            <w:drawing>
-              <wp:anchor distT="0" distB="0" distL="114300" distR="114300" simplePos="0" relativeHeight="251725824" behindDoc="0" locked="0" layoutInCell="1" allowOverlap="1" wp14:anchorId="5BF062E4" wp14:editId="5D2BF5AA">
+              <wp:anchor distT="0" distB="0" distL="114300" distR="114300" simplePos="0" relativeHeight="251725824" behindDoc="0" locked="0" layoutInCell="1" allowOverlap="1" wp14:anchorId="5BF062E4" wp14:editId="16C5B2AC">
                 <wp:simplePos x="0" y="0"/>
                 <wp:positionH relativeFrom="margin">
                   <wp:posOffset>450850</wp:posOffset>
@@ -12839,7 +12353,7 @@
           </mc:Choice>
           <mc:Fallback>
             <w:pict>
-              <v:shape w14:anchorId="5BF062E4" id="Text Box 45" o:spid="_x0000_s1033" type="#_x0000_t202" style="position:absolute;margin-left:35.5pt;margin-top:60.5pt;width:98.5pt;height:35.5pt;z-index:251725824;visibility:visible;mso-wrap-style:square;mso-width-percent:0;mso-height-percent:0;mso-wrap-distance-left:9pt;mso-wrap-distance-top:0;mso-wrap-distance-right:9pt;mso-wrap-distance-bottom:0;mso-position-horizontal:absolute;mso-position-horizontal-relative:margin;mso-position-vertical:absolute;mso-position-vertical-relative:text;mso-width-percent:0;mso-height-percent:0;mso-width-relative:margin;mso-height-relative:margin;v-text-anchor:top" o:gfxdata="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" fillcolor="white [3201]" stroked="f" strokeweight=".5pt">
+              <v:shape w14:anchorId="5BF062E4" id="Text Box 45" o:spid="_x0000_s1031" type="#_x0000_t202" style="position:absolute;margin-left:35.5pt;margin-top:60.5pt;width:98.5pt;height:35.5pt;z-index:251725824;visibility:visible;mso-wrap-style:square;mso-width-percent:0;mso-height-percent:0;mso-wrap-distance-left:9pt;mso-wrap-distance-top:0;mso-wrap-distance-right:9pt;mso-wrap-distance-bottom:0;mso-position-horizontal:absolute;mso-position-horizontal-relative:margin;mso-position-vertical:absolute;mso-position-vertical-relative:text;mso-width-percent:0;mso-height-percent:0;mso-width-relative:margin;mso-height-relative:margin;v-text-anchor:top" o:gfxdata="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" fillcolor="white [3201]" stroked="f" strokeweight=".5pt">
                 <v:textbox>
                   <w:txbxContent>
                     <w:p>
@@ -12881,85 +12395,7 @@
         <mc:AlternateContent>
           <mc:Choice Requires="wps">
             <w:drawing>
-              <wp:anchor distT="0" distB="0" distL="114300" distR="114300" simplePos="0" relativeHeight="251729920" behindDoc="0" locked="0" layoutInCell="1" allowOverlap="1" wp14:anchorId="0B2736C4" wp14:editId="0757A33E">
-                <wp:simplePos x="0" y="0"/>
-                <wp:positionH relativeFrom="column">
-                  <wp:posOffset>3949700</wp:posOffset>
-                </wp:positionH>
-                <wp:positionV relativeFrom="paragraph">
-                  <wp:posOffset>1390016</wp:posOffset>
-                </wp:positionV>
-                <wp:extent cx="463550" cy="45719"/>
-                <wp:effectExtent l="38100" t="38100" r="12700" b="88265"/>
-                <wp:wrapNone/>
-                <wp:docPr id="47" name="Straight Arrow Connector 47"/>
-                <wp:cNvGraphicFramePr/>
-                <a:graphic xmlns:a="http://schemas.openxmlformats.org/drawingml/2006/main">
-                  <a:graphicData uri="http://schemas.microsoft.com/office/word/2010/wordprocessingShape">
-                    <wps:wsp>
-                      <wps:cNvCnPr/>
-                      <wps:spPr>
-                        <a:xfrm flipH="1">
-                          <a:off x="0" y="0"/>
-                          <a:ext cx="463550" cy="45719"/>
-                        </a:xfrm>
-                        <a:prstGeom prst="straightConnector1">
-                          <a:avLst/>
-                        </a:prstGeom>
-                        <a:ln w="19050">
-                          <a:solidFill>
-                            <a:srgbClr val="FF0000"/>
-                          </a:solidFill>
-                          <a:tailEnd type="triangle"/>
-                        </a:ln>
-                      </wps:spPr>
-                      <wps:style>
-                        <a:lnRef idx="1">
-                          <a:schemeClr val="accent1"/>
-                        </a:lnRef>
-                        <a:fillRef idx="0">
-                          <a:schemeClr val="accent1"/>
-                        </a:fillRef>
-                        <a:effectRef idx="0">
-                          <a:schemeClr val="accent1"/>
-                        </a:effectRef>
-                        <a:fontRef idx="minor">
-                          <a:schemeClr val="tx1"/>
-                        </a:fontRef>
-                      </wps:style>
-                      <wps:bodyPr/>
-                    </wps:wsp>
-                  </a:graphicData>
-                </a:graphic>
-                <wp14:sizeRelH relativeFrom="margin">
-                  <wp14:pctWidth>0</wp14:pctWidth>
-                </wp14:sizeRelH>
-                <wp14:sizeRelV relativeFrom="margin">
-                  <wp14:pctHeight>0</wp14:pctHeight>
-                </wp14:sizeRelV>
-              </wp:anchor>
-            </w:drawing>
-          </mc:Choice>
-          <mc:Fallback>
-            <w:pict>
-              <v:shape w14:anchorId="63A1AF59" id="Straight Arrow Connector 47" o:spid="_x0000_s1026" type="#_x0000_t32" style="position:absolute;margin-left:311pt;margin-top:109.45pt;width:36.5pt;height:3.6pt;flip:x;z-index:251729920;visibility:visible;mso-wrap-style:square;mso-width-percent:0;mso-height-percent:0;mso-wrap-distance-left:9pt;mso-wrap-distance-top:0;mso-wrap-distance-right:9pt;mso-wrap-distance-bottom:0;mso-position-horizontal:absolute;mso-position-horizontal-relative:text;mso-position-vertical:absolute;mso-position-vertical-relative:text;mso-width-percent:0;mso-height-percent:0;mso-width-relative:margin;mso-height-relative:margin" o:gfxdata="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" strokecolor="red" strokeweight="1.5pt">
-                <v:stroke endarrow="block" joinstyle="miter"/>
-              </v:shape>
-            </w:pict>
-          </mc:Fallback>
-        </mc:AlternateContent>
-      </w:r>
-      <w:r>
-        <w:rPr>
-          <w:rFonts w:ascii="Arial" w:eastAsia="Times New Roman" w:hAnsi="Arial" w:cs="Arial"/>
-          <w:noProof/>
-          <w:color w:val="2C4557"/>
-          <w:lang w:val="en"/>
-        </w:rPr>
-        <mc:AlternateContent>
-          <mc:Choice Requires="wps">
-            <w:drawing>
-              <wp:anchor distT="0" distB="0" distL="114300" distR="114300" simplePos="0" relativeHeight="251727872" behindDoc="0" locked="0" layoutInCell="1" allowOverlap="1" wp14:anchorId="1987A620" wp14:editId="5D79F06E">
+              <wp:anchor distT="0" distB="0" distL="114300" distR="114300" simplePos="0" relativeHeight="251727872" behindDoc="0" locked="0" layoutInCell="1" allowOverlap="1" wp14:anchorId="1987A620" wp14:editId="2B2A362A">
                 <wp:simplePos x="0" y="0"/>
                 <wp:positionH relativeFrom="column">
                   <wp:posOffset>1346200</wp:posOffset>
@@ -13020,129 +12456,12 @@
           </mc:Choice>
           <mc:Fallback>
             <w:pict>
-              <v:shape w14:anchorId="7315FDFA" id="Straight Arrow Connector 46" o:spid="_x0000_s1026" type="#_x0000_t32" style="position:absolute;margin-left:106pt;margin-top:80.45pt;width:46pt;height:3.6pt;flip:y;z-index:251727872;visibility:visible;mso-wrap-style:square;mso-width-percent:0;mso-height-percent:0;mso-wrap-distance-left:9pt;mso-wrap-distance-top:0;mso-wrap-distance-right:9pt;mso-wrap-distance-bottom:0;mso-position-horizontal:absolute;mso-position-horizontal-relative:text;mso-position-vertical:absolute;mso-position-vertical-relative:text;mso-width-percent:0;mso-height-percent:0;mso-width-relative:margin;mso-height-relative:margin" o:gfxdata="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" strokecolor="red" strokeweight="1.5pt">
+              <v:shapetype w14:anchorId="110F2AC8" id="_x0000_t32" coordsize="21600,21600" o:spt="32" o:oned="t" path="m,l21600,21600e" filled="f">
+                <v:path arrowok="t" fillok="f" o:connecttype="none"/>
+                <o:lock v:ext="edit" shapetype="t"/>
+              </v:shapetype>
+              <v:shape id="Straight Arrow Connector 46" o:spid="_x0000_s1026" type="#_x0000_t32" style="position:absolute;margin-left:106pt;margin-top:80.45pt;width:46pt;height:3.6pt;flip:y;z-index:251727872;visibility:visible;mso-wrap-style:square;mso-width-percent:0;mso-height-percent:0;mso-wrap-distance-left:9pt;mso-wrap-distance-top:0;mso-wrap-distance-right:9pt;mso-wrap-distance-bottom:0;mso-position-horizontal:absolute;mso-position-horizontal-relative:text;mso-position-vertical:absolute;mso-position-vertical-relative:text;mso-width-percent:0;mso-height-percent:0;mso-width-relative:margin;mso-height-relative:margin" o:gfxdata="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" strokecolor="red" strokeweight="1.5pt">
                 <v:stroke endarrow="block" joinstyle="miter"/>
-              </v:shape>
-            </w:pict>
-          </mc:Fallback>
-        </mc:AlternateContent>
-      </w:r>
-      <w:r>
-        <w:rPr>
-          <w:rFonts w:ascii="Arial" w:eastAsia="Times New Roman" w:hAnsi="Arial" w:cs="Arial"/>
-          <w:noProof/>
-          <w:color w:val="2C4557"/>
-          <w:lang w:val="en"/>
-        </w:rPr>
-        <mc:AlternateContent>
-          <mc:Choice Requires="wps">
-            <w:drawing>
-              <wp:anchor distT="0" distB="0" distL="114300" distR="114300" simplePos="0" relativeHeight="251723776" behindDoc="0" locked="0" layoutInCell="1" allowOverlap="1" wp14:anchorId="3386C5D9" wp14:editId="62518711">
-                <wp:simplePos x="0" y="0"/>
-                <wp:positionH relativeFrom="margin">
-                  <wp:posOffset>4432300</wp:posOffset>
-                </wp:positionH>
-                <wp:positionV relativeFrom="paragraph">
-                  <wp:posOffset>330835</wp:posOffset>
-                </wp:positionV>
-                <wp:extent cx="1346200" cy="450850"/>
-                <wp:effectExtent l="0" t="0" r="6350" b="6350"/>
-                <wp:wrapNone/>
-                <wp:docPr id="44" name="Text Box 44"/>
-                <wp:cNvGraphicFramePr/>
-                <a:graphic xmlns:a="http://schemas.openxmlformats.org/drawingml/2006/main">
-                  <a:graphicData uri="http://schemas.microsoft.com/office/word/2010/wordprocessingShape">
-                    <wps:wsp>
-                      <wps:cNvSpPr txBox="1"/>
-                      <wps:spPr>
-                        <a:xfrm>
-                          <a:off x="0" y="0"/>
-                          <a:ext cx="1346200" cy="450850"/>
-                        </a:xfrm>
-                        <a:prstGeom prst="rect">
-                          <a:avLst/>
-                        </a:prstGeom>
-                        <a:solidFill>
-                          <a:schemeClr val="lt1"/>
-                        </a:solidFill>
-                        <a:ln w="6350">
-                          <a:noFill/>
-                        </a:ln>
-                      </wps:spPr>
-                      <wps:txbx>
-                        <w:txbxContent>
-                          <w:p>
-                            <w:pPr>
-                              <w:rPr>
-                                <w14:textOutline w14:w="9525" w14:cap="rnd" w14:cmpd="sng" w14:algn="ctr">
-                                  <w14:noFill/>
-                                  <w14:prstDash w14:val="solid"/>
-                                  <w14:bevel/>
-                                </w14:textOutline>
-                              </w:rPr>
-                            </w:pPr>
-                            <w:r>
-                              <w:rPr>
-                                <w14:textOutline w14:w="9525" w14:cap="rnd" w14:cmpd="sng" w14:algn="ctr">
-                                  <w14:noFill/>
-                                  <w14:prstDash w14:val="solid"/>
-                                  <w14:bevel/>
-                                </w14:textOutline>
-                              </w:rPr>
-                              <w:t>Select Color Palette for thermal camera</w:t>
-                            </w:r>
-                          </w:p>
-                          <w:p/>
-                        </w:txbxContent>
-                      </wps:txbx>
-                      <wps:bodyPr rot="0" spcFirstLastPara="0" vertOverflow="overflow" horzOverflow="overflow" vert="horz" wrap="square" lIns="91440" tIns="45720" rIns="91440" bIns="45720" numCol="1" spcCol="0" rtlCol="0" fromWordArt="0" anchor="t" anchorCtr="0" forceAA="0" compatLnSpc="1">
-                        <a:prstTxWarp prst="textNoShape">
-                          <a:avLst/>
-                        </a:prstTxWarp>
-                        <a:noAutofit/>
-                      </wps:bodyPr>
-                    </wps:wsp>
-                  </a:graphicData>
-                </a:graphic>
-                <wp14:sizeRelH relativeFrom="margin">
-                  <wp14:pctWidth>0</wp14:pctWidth>
-                </wp14:sizeRelH>
-                <wp14:sizeRelV relativeFrom="margin">
-                  <wp14:pctHeight>0</wp14:pctHeight>
-                </wp14:sizeRelV>
-              </wp:anchor>
-            </w:drawing>
-          </mc:Choice>
-          <mc:Fallback>
-            <w:pict>
-              <v:shape w14:anchorId="3386C5D9" id="Text Box 44" o:spid="_x0000_s1034" type="#_x0000_t202" style="position:absolute;margin-left:349pt;margin-top:26.05pt;width:106pt;height:35.5pt;z-index:251723776;visibility:visible;mso-wrap-style:square;mso-width-percent:0;mso-height-percent:0;mso-wrap-distance-left:9pt;mso-wrap-distance-top:0;mso-wrap-distance-right:9pt;mso-wrap-distance-bottom:0;mso-position-horizontal:absolute;mso-position-horizontal-relative:margin;mso-position-vertical:absolute;mso-position-vertical-relative:text;mso-width-percent:0;mso-height-percent:0;mso-width-relative:margin;mso-height-relative:margin;v-text-anchor:top" o:gfxdata="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" fillcolor="white [3201]" stroked="f" strokeweight=".5pt">
-                <v:textbox>
-                  <w:txbxContent>
-                    <w:p>
-                      <w:pPr>
-                        <w:rPr>
-                          <w14:textOutline w14:w="9525" w14:cap="rnd" w14:cmpd="sng" w14:algn="ctr">
-                            <w14:noFill/>
-                            <w14:prstDash w14:val="solid"/>
-                            <w14:bevel/>
-                          </w14:textOutline>
-                        </w:rPr>
-                      </w:pPr>
-                      <w:r>
-                        <w:rPr>
-                          <w14:textOutline w14:w="9525" w14:cap="rnd" w14:cmpd="sng" w14:algn="ctr">
-                            <w14:noFill/>
-                            <w14:prstDash w14:val="solid"/>
-                            <w14:bevel/>
-                          </w14:textOutline>
-                        </w:rPr>
-                        <w:t>Select Color Palette for thermal camera</w:t>
-                      </w:r>
-                    </w:p>
-                    <w:p/>
-                  </w:txbxContent>
-                </v:textbox>
-                <w10:wrap anchorx="margin"/>
               </v:shape>
             </w:pict>
           </mc:Fallback>
@@ -13236,7 +12555,7 @@
         <mc:AlternateContent>
           <mc:Choice Requires="wps">
             <w:drawing>
-              <wp:anchor distT="0" distB="0" distL="114300" distR="114300" simplePos="0" relativeHeight="251717632" behindDoc="0" locked="0" layoutInCell="1" allowOverlap="1" wp14:anchorId="19B904BC" wp14:editId="24F28892">
+              <wp:anchor distT="0" distB="0" distL="114300" distR="114300" simplePos="0" relativeHeight="251751424" behindDoc="0" locked="0" layoutInCell="1" allowOverlap="1" wp14:anchorId="19B904BC" wp14:editId="7E079F8C">
                 <wp:simplePos x="0" y="0"/>
                 <wp:positionH relativeFrom="column">
                   <wp:posOffset>1390650</wp:posOffset>
@@ -13297,7 +12616,7 @@
           </mc:Choice>
           <mc:Fallback>
             <w:pict>
-              <v:shape w14:anchorId="6BA3AD8F" id="Straight Arrow Connector 41" o:spid="_x0000_s1026" type="#_x0000_t32" style="position:absolute;margin-left:109.5pt;margin-top:12.95pt;width:45.5pt;height:3.6pt;z-index:251717632;visibility:visible;mso-wrap-style:square;mso-width-percent:0;mso-height-percent:0;mso-wrap-distance-left:9pt;mso-wrap-distance-top:0;mso-wrap-distance-right:9pt;mso-wrap-distance-bottom:0;mso-position-horizontal:absolute;mso-position-horizontal-relative:text;mso-position-vertical:absolute;mso-position-vertical-relative:text;mso-width-percent:0;mso-height-percent:0;mso-width-relative:margin;mso-height-relative:margin" o:gfxdata="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" strokecolor="red" strokeweight="1.5pt">
+              <v:shape w14:anchorId="5AED04B0" id="Straight Arrow Connector 41" o:spid="_x0000_s1026" type="#_x0000_t32" style="position:absolute;margin-left:109.5pt;margin-top:12.95pt;width:45.5pt;height:3.6pt;z-index:251751424;visibility:visible;mso-wrap-style:square;mso-width-percent:0;mso-height-percent:0;mso-wrap-distance-left:9pt;mso-wrap-distance-top:0;mso-wrap-distance-right:9pt;mso-wrap-distance-bottom:0;mso-position-horizontal:absolute;mso-position-horizontal-relative:text;mso-position-vertical:absolute;mso-position-vertical-relative:text;mso-width-percent:0;mso-height-percent:0;mso-width-relative:margin;mso-height-relative:margin" o:gfxdata="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" strokecolor="red" strokeweight="1.5pt">
                 <v:stroke endarrow="block" joinstyle="miter"/>
               </v:shape>
             </w:pict>
@@ -20690,6 +20009,7 @@
     <w:lsdException w:name="HTML Sample" w:semiHidden="1" w:unhideWhenUsed="1"/>
     <w:lsdException w:name="HTML Typewriter" w:semiHidden="1" w:unhideWhenUsed="1"/>
     <w:lsdException w:name="HTML Variable" w:semiHidden="1" w:unhideWhenUsed="1"/>
+    <w:lsdException w:name="Normal Table" w:semiHidden="1" w:unhideWhenUsed="1"/>
     <w:lsdException w:name="annotation subject" w:semiHidden="1" w:unhideWhenUsed="1"/>
     <w:lsdException w:name="No List" w:semiHidden="1" w:unhideWhenUsed="1"/>
     <w:lsdException w:name="Outline List 1" w:semiHidden="1" w:unhideWhenUsed="1"/>
@@ -20736,8 +20056,10 @@
     <w:lsdException w:name="Table Subtle 2" w:semiHidden="1" w:unhideWhenUsed="1"/>
     <w:lsdException w:name="Table Web 1" w:semiHidden="1" w:unhideWhenUsed="1"/>
     <w:lsdException w:name="Table Web 2" w:semiHidden="1" w:unhideWhenUsed="1"/>
+    <w:lsdException w:name="Table Web 3" w:semiHidden="1" w:unhideWhenUsed="1"/>
     <w:lsdException w:name="Balloon Text" w:semiHidden="1" w:unhideWhenUsed="1"/>
     <w:lsdException w:name="Table Grid" w:uiPriority="39"/>
+    <w:lsdException w:name="Table Theme" w:semiHidden="1" w:unhideWhenUsed="1"/>
     <w:lsdException w:name="Placeholder Text" w:semiHidden="1"/>
     <w:lsdException w:name="No Spacing" w:uiPriority="1" w:qFormat="1"/>
     <w:lsdException w:name="Light Shading" w:uiPriority="60"/>
@@ -22034,7 +21356,7 @@
 </file>
 
 <file path=customXml/itemProps1.xml><?xml version="1.0" encoding="utf-8"?>
-<ds:datastoreItem xmlns:ds="http://schemas.openxmlformats.org/officeDocument/2006/customXml" ds:itemID="{CFC3765F-13D7-4834-8595-435B74E7E528}">
+<ds:datastoreItem xmlns:ds="http://schemas.openxmlformats.org/officeDocument/2006/customXml" ds:itemID="{E41316A5-A6C5-41C6-AF92-8D850CBEBB1E}">
   <ds:schemaRefs>
     <ds:schemaRef ds:uri="http://schemas.openxmlformats.org/officeDocument/2006/bibliography"/>
   </ds:schemaRefs>

</xml_diff>